<commit_message>
update com as hipoteses
update com 14 hipoteses
</commit_message>
<xml_diff>
--- a/Plano de acompanhamento de Zupper do bootcamp.docx
+++ b/Plano de acompanhamento de Zupper do bootcamp.docx
@@ -7,21 +7,8 @@
         <w:jc w:val="center"/>
       </w:pPr>
       <w:r>
-        <w:t xml:space="preserve">Plano de acompanhamento de </w:t>
-      </w:r>
-      <w:proofErr w:type="spellStart"/>
-      <w:r>
-        <w:t>Zupper</w:t>
-      </w:r>
-      <w:proofErr w:type="spellEnd"/>
-      <w:r>
-        <w:t xml:space="preserve"> do </w:t>
-      </w:r>
-      <w:proofErr w:type="spellStart"/>
-      <w:r>
-        <w:t>bootcamp</w:t>
-      </w:r>
-      <w:proofErr w:type="spellEnd"/>
+        <w:t>Plano de acompanhamento de Zupper do bootcamp</w:t>
+      </w:r>
     </w:p>
     <w:p>
       <w:pPr>
@@ -33,113 +20,1272 @@
         <w:jc w:val="both"/>
       </w:pPr>
       <w:r>
-        <w:t>-Variabilidade do projeto</w:t>
-      </w:r>
-    </w:p>
-    <w:p>
-      <w:pPr>
-        <w:jc w:val="both"/>
-      </w:pPr>
-      <w:r>
-        <w:t>- Satisfação com a empresa</w:t>
-      </w:r>
-    </w:p>
-    <w:p>
-      <w:pPr>
-        <w:jc w:val="both"/>
-      </w:pPr>
-      <w:r>
-        <w:t>- Quantidade de treino</w:t>
-      </w:r>
-    </w:p>
-    <w:p>
-      <w:pPr>
-        <w:jc w:val="both"/>
-      </w:pPr>
-      <w:r>
-        <w:t xml:space="preserve">- </w:t>
-      </w:r>
-      <w:r>
-        <w:t xml:space="preserve">Quantidade de </w:t>
-      </w:r>
-      <w:r>
-        <w:t xml:space="preserve">feedbacks do chefe no </w:t>
-      </w:r>
-      <w:proofErr w:type="spellStart"/>
-      <w:r>
-        <w:t>zenit</w:t>
-      </w:r>
-      <w:proofErr w:type="spellEnd"/>
-    </w:p>
-    <w:p>
-      <w:pPr>
-        <w:jc w:val="both"/>
-      </w:pPr>
-      <w:r>
-        <w:t xml:space="preserve">- </w:t>
-      </w:r>
-      <w:r>
-        <w:t>Quantidade de promoç</w:t>
-      </w:r>
-      <w:r>
-        <w:t>ões</w:t>
-      </w:r>
-    </w:p>
-    <w:p>
-      <w:pPr>
-        <w:jc w:val="both"/>
-      </w:pPr>
-      <w:r>
-        <w:t>- Quantidade de aumento de salários</w:t>
-      </w:r>
-    </w:p>
-    <w:p>
-      <w:pPr>
-        <w:jc w:val="both"/>
-      </w:pPr>
-      <w:r>
-        <w:t>- Comprometimento com a carreira</w:t>
-      </w:r>
-    </w:p>
-    <w:p>
-      <w:pPr>
-        <w:jc w:val="both"/>
-      </w:pPr>
-      <w:r>
-        <w:t xml:space="preserve">- Quantidade de </w:t>
-      </w:r>
-      <w:proofErr w:type="spellStart"/>
-      <w:r>
-        <w:t>pull</w:t>
-      </w:r>
-      <w:proofErr w:type="spellEnd"/>
+        <w:t>Grupos de controle</w:t>
+      </w:r>
+    </w:p>
+    <w:p>
+      <w:pPr>
+        <w:pStyle w:val="PargrafodaLista"/>
+        <w:numPr>
+          <w:ilvl w:val="0"/>
+          <w:numId w:val="1"/>
+        </w:numPr>
+        <w:jc w:val="both"/>
+      </w:pPr>
+      <w:r>
+        <w:t>Bootcampers – pessoas que participaram do primeiro bootcamp da zup</w:t>
+      </w:r>
+    </w:p>
+    <w:p>
+      <w:pPr>
+        <w:pStyle w:val="PargrafodaLista"/>
+        <w:numPr>
+          <w:ilvl w:val="0"/>
+          <w:numId w:val="1"/>
+        </w:numPr>
+        <w:jc w:val="both"/>
+      </w:pPr>
+      <w:r>
+        <w:t>ZuppersControler1 – Pessoas que entraram na zup entre agosto e novembro no nível de junior e pleno.</w:t>
+      </w:r>
+    </w:p>
+    <w:p>
+      <w:pPr>
+        <w:pStyle w:val="PargrafodaLista"/>
+        <w:numPr>
+          <w:ilvl w:val="0"/>
+          <w:numId w:val="1"/>
+        </w:numPr>
+        <w:jc w:val="both"/>
+      </w:pPr>
+      <w:r>
+        <w:t>ZuppersControle2 – pessoas que entraram em novembro na zup no nível de junior e pleno</w:t>
+      </w:r>
+    </w:p>
+    <w:p>
+      <w:pPr>
+        <w:pStyle w:val="PargrafodaLista"/>
+        <w:numPr>
+          <w:ilvl w:val="0"/>
+          <w:numId w:val="1"/>
+        </w:numPr>
+        <w:jc w:val="both"/>
+      </w:pPr>
+      <w:r>
+        <w:t>ZupperControle3 – Pessoas da equipe dos bootcampers</w:t>
+      </w:r>
+    </w:p>
+    <w:p>
+      <w:pPr>
+        <w:jc w:val="both"/>
+      </w:pPr>
+      <w:r>
+        <w:t>-</w:t>
+      </w:r>
+      <w:r>
+        <w:t>H1.a Bootcampers são mais satisfeitos com a empresa que ZuppersControler1</w:t>
+      </w:r>
+    </w:p>
+    <w:p>
+      <w:pPr>
+        <w:jc w:val="both"/>
+      </w:pPr>
+      <w:r>
+        <w:t>-H1</w:t>
+      </w:r>
+      <w:r>
+        <w:t>.b</w:t>
+      </w:r>
+      <w:r>
+        <w:t xml:space="preserve"> Bootcampers são mais satisfeitos com a empresa que ZuppersControler</w:t>
+      </w:r>
+      <w:r>
+        <w:t>2</w:t>
+      </w:r>
+    </w:p>
+    <w:p>
+      <w:pPr>
+        <w:jc w:val="both"/>
+      </w:pPr>
+      <w:r>
+        <w:t>-H1</w:t>
+      </w:r>
+      <w:r>
+        <w:t>.c</w:t>
+      </w:r>
+      <w:r>
+        <w:t xml:space="preserve"> Bootcampers são mais satisfeitos com a empresa que ZuppersControler</w:t>
+      </w:r>
+      <w:r>
+        <w:t>3</w:t>
+      </w:r>
+    </w:p>
+    <w:p>
+      <w:pPr>
+        <w:jc w:val="both"/>
+      </w:pPr>
+      <w:r>
+        <w:t>-H1</w:t>
+      </w:r>
+      <w:r>
+        <w:t>.d</w:t>
+      </w:r>
+      <w:r>
+        <w:t xml:space="preserve"> Bootcampers são mais satisfeitos com a empresa que ZuppersControler</w:t>
+      </w:r>
+      <w:r>
+        <w:t>4</w:t>
+      </w:r>
+    </w:p>
+    <w:p>
+      <w:pPr>
+        <w:jc w:val="both"/>
+      </w:pPr>
+    </w:p>
+    <w:p>
+      <w:pPr>
+        <w:jc w:val="both"/>
+      </w:pPr>
+      <w:r>
+        <w:t>-H</w:t>
+      </w:r>
+      <w:r>
+        <w:t>2</w:t>
+      </w:r>
+      <w:r>
+        <w:t xml:space="preserve">.a Bootcampers </w:t>
+      </w:r>
+      <w:r>
+        <w:t>tem mais quantidade de horas treinando</w:t>
+      </w:r>
+      <w:r>
+        <w:t xml:space="preserve"> que ZuppersControler1</w:t>
+      </w:r>
+    </w:p>
+    <w:p>
+      <w:pPr>
+        <w:jc w:val="both"/>
+      </w:pPr>
+      <w:r>
+        <w:t>-H</w:t>
+      </w:r>
+      <w:r>
+        <w:t>2</w:t>
+      </w:r>
+      <w:r>
+        <w:t>.b Bootcampers tem mais quantidade de horas treinando</w:t>
+      </w:r>
       <w:r>
         <w:t xml:space="preserve"> </w:t>
       </w:r>
-      <w:proofErr w:type="spellStart"/>
-      <w:r>
-        <w:t>request</w:t>
-      </w:r>
-      <w:proofErr w:type="spellEnd"/>
-      <w:r>
-        <w:t xml:space="preserve"> negado e aprovados de primeira</w:t>
-      </w:r>
-    </w:p>
-    <w:p>
-      <w:pPr>
-        <w:jc w:val="both"/>
-      </w:pPr>
-      <w:r>
-        <w:t>- Quantidade de bugs reportados</w:t>
-      </w:r>
-    </w:p>
-    <w:p>
-      <w:pPr>
-        <w:jc w:val="both"/>
-      </w:pPr>
-      <w:r>
-        <w:t>-</w:t>
-      </w:r>
+      <w:r>
+        <w:t>que ZuppersControler2</w:t>
+      </w:r>
+    </w:p>
+    <w:p>
+      <w:pPr>
+        <w:jc w:val="both"/>
+      </w:pPr>
+      <w:r>
+        <w:t>-H</w:t>
+      </w:r>
+      <w:r>
+        <w:t>2</w:t>
+      </w:r>
+      <w:r>
+        <w:t>.c Bootcampers tem mais quantidade de horas treinando que ZuppersControler3</w:t>
+      </w:r>
+    </w:p>
+    <w:p>
+      <w:pPr>
+        <w:jc w:val="both"/>
+      </w:pPr>
+      <w:r>
+        <w:t>-H</w:t>
+      </w:r>
+      <w:r>
+        <w:t>2</w:t>
+      </w:r>
+      <w:r>
+        <w:t>.d Bootcampers tem mais quantidade de horas treinando que ZuppersControler4</w:t>
+      </w:r>
+    </w:p>
+    <w:p>
+      <w:pPr>
+        <w:jc w:val="both"/>
+      </w:pPr>
+    </w:p>
+    <w:p>
+      <w:pPr>
+        <w:jc w:val="both"/>
+      </w:pPr>
+      <w:r>
+        <w:t>-H</w:t>
+      </w:r>
+      <w:r>
+        <w:t>3</w:t>
+      </w:r>
+      <w:r>
+        <w:t>.a Bootcampers</w:t>
+      </w:r>
+      <w:r>
+        <w:t xml:space="preserve"> tem</w:t>
+      </w:r>
+      <w:r>
+        <w:t xml:space="preserve"> </w:t>
+      </w:r>
+      <w:r>
+        <w:t xml:space="preserve">quantidade de feedbacks positivos dos chefes </w:t>
+      </w:r>
+      <w:r>
+        <w:t>que ZuppersControler1</w:t>
+      </w:r>
+    </w:p>
+    <w:p>
+      <w:pPr>
+        <w:jc w:val="both"/>
+      </w:pPr>
+      <w:r>
+        <w:t>-H</w:t>
+      </w:r>
+      <w:r>
+        <w:t>3</w:t>
+      </w:r>
+      <w:r>
+        <w:t>.b Bootcampers tem quantidade de feedbacks positivos dos chefes que ZuppersControler2</w:t>
+      </w:r>
+    </w:p>
+    <w:p>
+      <w:pPr>
+        <w:jc w:val="both"/>
+      </w:pPr>
+      <w:r>
+        <w:t>-H</w:t>
+      </w:r>
+      <w:r>
+        <w:t>3</w:t>
+      </w:r>
+      <w:r>
+        <w:t>.c Bootcampers tem quantidade de feedbacks positivos dos chefes</w:t>
+      </w:r>
+      <w:r>
+        <w:t xml:space="preserve"> </w:t>
+      </w:r>
+      <w:r>
+        <w:t>que ZuppersControler3</w:t>
+      </w:r>
+    </w:p>
+    <w:p>
+      <w:pPr>
+        <w:jc w:val="both"/>
+      </w:pPr>
+      <w:r>
+        <w:t>-H</w:t>
+      </w:r>
+      <w:r>
+        <w:t>3</w:t>
+      </w:r>
+      <w:r>
+        <w:t>.d Bootcampers tem quantidade de feedbacks positivos dos chefes</w:t>
+      </w:r>
+      <w:r>
+        <w:t xml:space="preserve"> </w:t>
+      </w:r>
+      <w:r>
+        <w:t>que ZuppersControler4</w:t>
+      </w:r>
+    </w:p>
+    <w:p>
+      <w:pPr>
+        <w:jc w:val="both"/>
+      </w:pPr>
+    </w:p>
+    <w:p>
+      <w:pPr>
+        <w:jc w:val="both"/>
+      </w:pPr>
+      <w:r>
+        <w:t>-H</w:t>
+      </w:r>
+      <w:r>
+        <w:t>4</w:t>
+      </w:r>
+      <w:r>
+        <w:t xml:space="preserve">.a Bootcampers </w:t>
+      </w:r>
+      <w:r>
+        <w:t>tem maiores valores d</w:t>
+      </w:r>
+      <w:r>
+        <w:t xml:space="preserve">a avaliação do roleguide que </w:t>
+      </w:r>
+      <w:r>
+        <w:t>ZuppersControler1</w:t>
+      </w:r>
+    </w:p>
+    <w:p>
+      <w:pPr>
+        <w:jc w:val="both"/>
+      </w:pPr>
+      <w:r>
+        <w:t>-H</w:t>
+      </w:r>
+      <w:r>
+        <w:t>4</w:t>
+      </w:r>
+      <w:r>
+        <w:t xml:space="preserve">.b Bootcampers </w:t>
+      </w:r>
+      <w:r>
+        <w:t xml:space="preserve">tem maiores valores da avaliação do roleguide que </w:t>
+      </w:r>
+      <w:r>
+        <w:t>ZuppersControler2</w:t>
+      </w:r>
+    </w:p>
+    <w:p>
+      <w:pPr>
+        <w:jc w:val="both"/>
+      </w:pPr>
+      <w:r>
+        <w:t>-H</w:t>
+      </w:r>
+      <w:r>
+        <w:t>4</w:t>
+      </w:r>
+      <w:r>
+        <w:t xml:space="preserve">.c Bootcampers </w:t>
+      </w:r>
+      <w:r>
+        <w:t xml:space="preserve">tem maiores valores da avaliação do roleguide que  </w:t>
+      </w:r>
+      <w:r>
+        <w:t>ZuppersControler3</w:t>
+      </w:r>
+    </w:p>
+    <w:p>
+      <w:pPr>
+        <w:jc w:val="both"/>
+      </w:pPr>
+      <w:r>
+        <w:t>-H</w:t>
+      </w:r>
+      <w:r>
+        <w:t>4</w:t>
+      </w:r>
+      <w:r>
+        <w:t xml:space="preserve">.d Bootcampers </w:t>
+      </w:r>
+      <w:r>
+        <w:t xml:space="preserve">tem maiores valores da avaliação do roleguide que </w:t>
+      </w:r>
+      <w:r>
+        <w:t>ZuppersControler4</w:t>
+      </w:r>
+    </w:p>
+    <w:p>
+      <w:pPr>
+        <w:jc w:val="both"/>
+      </w:pPr>
+    </w:p>
+    <w:p>
+      <w:pPr>
+        <w:jc w:val="both"/>
+      </w:pPr>
+    </w:p>
+    <w:p>
+      <w:pPr>
+        <w:jc w:val="both"/>
+      </w:pPr>
+      <w:r>
+        <w:t>-H</w:t>
+      </w:r>
+      <w:r>
+        <w:t>5</w:t>
+      </w:r>
+      <w:r>
+        <w:t xml:space="preserve">.a Bootcampers tem maiores </w:t>
+      </w:r>
+      <w:r>
+        <w:t>quantidade de promoções na carreira</w:t>
+      </w:r>
+      <w:r>
+        <w:t xml:space="preserve"> que ZuppersControler1</w:t>
+      </w:r>
+    </w:p>
+    <w:p>
+      <w:pPr>
+        <w:jc w:val="both"/>
+      </w:pPr>
+      <w:r>
+        <w:t>-H</w:t>
+      </w:r>
+      <w:r>
+        <w:t>5</w:t>
+      </w:r>
+      <w:r>
+        <w:t xml:space="preserve">.b Bootcampers tem </w:t>
+      </w:r>
+      <w:r>
+        <w:t xml:space="preserve">maiores </w:t>
+      </w:r>
+      <w:r>
+        <w:t>quantidade de promoções na carreira que ZuppersControler2</w:t>
+      </w:r>
+    </w:p>
+    <w:p>
+      <w:pPr>
+        <w:jc w:val="both"/>
+      </w:pPr>
+      <w:r>
+        <w:t>-H</w:t>
+      </w:r>
+      <w:r>
+        <w:t>5</w:t>
+      </w:r>
+      <w:r>
+        <w:t>.c Bootcampers tem maiores</w:t>
+      </w:r>
+      <w:r>
+        <w:t xml:space="preserve"> </w:t>
+      </w:r>
+      <w:r>
+        <w:t>quantidade de promoções na carreira</w:t>
+      </w:r>
+      <w:r>
+        <w:t xml:space="preserve"> que </w:t>
+      </w:r>
+      <w:r>
+        <w:t>ZuppersControler3</w:t>
+      </w:r>
+    </w:p>
+    <w:p>
+      <w:pPr>
+        <w:jc w:val="both"/>
+      </w:pPr>
+      <w:r>
+        <w:lastRenderedPageBreak/>
+        <w:t>-H</w:t>
+      </w:r>
+      <w:r>
+        <w:t>5</w:t>
+      </w:r>
+      <w:r>
+        <w:t>.d Bootcampers tem maiores quantidade de promoções na carreira</w:t>
+      </w:r>
+      <w:r>
+        <w:t xml:space="preserve"> </w:t>
+      </w:r>
+      <w:r>
+        <w:t>que ZuppersControler4</w:t>
+      </w:r>
+    </w:p>
+    <w:p>
+      <w:pPr>
+        <w:jc w:val="both"/>
+      </w:pPr>
+    </w:p>
+    <w:p>
+      <w:pPr>
+        <w:jc w:val="both"/>
+      </w:pPr>
+      <w:r>
+        <w:t>-H</w:t>
+      </w:r>
+      <w:r>
+        <w:t>6</w:t>
+      </w:r>
+      <w:r>
+        <w:t xml:space="preserve">.a Bootcampers tem </w:t>
+      </w:r>
+      <w:r>
+        <w:t>maiores porcentagens de aumento</w:t>
+      </w:r>
+      <w:r>
+        <w:t xml:space="preserve"> na carreira que ZuppersControler1</w:t>
+      </w:r>
+    </w:p>
+    <w:p>
+      <w:pPr>
+        <w:jc w:val="both"/>
+      </w:pPr>
+      <w:r>
+        <w:t>-H</w:t>
+      </w:r>
+      <w:r>
+        <w:t>6</w:t>
+      </w:r>
+      <w:r>
+        <w:t>.b Bootcampers tem maiores porcentagens de aumento na carreira que ZuppersControler2</w:t>
+      </w:r>
+    </w:p>
+    <w:p>
+      <w:pPr>
+        <w:jc w:val="both"/>
+      </w:pPr>
+      <w:r>
+        <w:t>-H</w:t>
+      </w:r>
+      <w:r>
+        <w:t>6</w:t>
+      </w:r>
+      <w:r>
+        <w:t>.c Bootcampers tem maiores porcentagens de aumento</w:t>
+      </w:r>
+      <w:r>
+        <w:t xml:space="preserve"> </w:t>
+      </w:r>
+      <w:r>
+        <w:t>na carreira que ZuppersControler3</w:t>
+      </w:r>
+    </w:p>
+    <w:p>
+      <w:pPr>
+        <w:jc w:val="both"/>
+      </w:pPr>
+      <w:r>
+        <w:t>-H</w:t>
+      </w:r>
+      <w:r>
+        <w:t>6</w:t>
+      </w:r>
+      <w:r>
+        <w:t>.d Bootcampers tem maiores porcentagens de aumento</w:t>
+      </w:r>
+      <w:r>
+        <w:t xml:space="preserve"> </w:t>
+      </w:r>
+      <w:r>
+        <w:t>na carreira que ZuppersControler4</w:t>
+      </w:r>
+    </w:p>
+    <w:p>
+      <w:pPr>
+        <w:jc w:val="both"/>
+      </w:pPr>
+    </w:p>
+    <w:p>
+      <w:pPr>
+        <w:jc w:val="both"/>
+      </w:pPr>
+      <w:r>
+        <w:t>-H</w:t>
+      </w:r>
+      <w:r>
+        <w:t>7</w:t>
+      </w:r>
+      <w:r>
+        <w:t xml:space="preserve">.a Bootcampers tem maiores </w:t>
+      </w:r>
+      <w:r>
+        <w:t>níveis de resiliência</w:t>
+      </w:r>
+      <w:r>
+        <w:t xml:space="preserve"> que ZuppersControler1</w:t>
+      </w:r>
+    </w:p>
+    <w:p>
+      <w:pPr>
+        <w:jc w:val="both"/>
+      </w:pPr>
+      <w:r>
+        <w:t>-H</w:t>
+      </w:r>
+      <w:r>
+        <w:t>7</w:t>
+      </w:r>
+      <w:r>
+        <w:t>.b Bootcampers tem maiores níveis de resiliência que ZuppersControler2</w:t>
+      </w:r>
+    </w:p>
+    <w:p>
+      <w:pPr>
+        <w:jc w:val="both"/>
+      </w:pPr>
+      <w:r>
+        <w:t>-H</w:t>
+      </w:r>
+      <w:r>
+        <w:t>7</w:t>
+      </w:r>
+      <w:r>
+        <w:t>.c Bootcampers tem maiores</w:t>
+      </w:r>
+      <w:r>
+        <w:t xml:space="preserve"> </w:t>
+      </w:r>
+      <w:r>
+        <w:t>níveis de resiliência que ZuppersControler3</w:t>
+      </w:r>
+    </w:p>
+    <w:p>
+      <w:pPr>
+        <w:jc w:val="both"/>
+      </w:pPr>
+      <w:r>
+        <w:t>-H</w:t>
+      </w:r>
+      <w:r>
+        <w:t>7</w:t>
+      </w:r>
+      <w:r>
+        <w:t>.d Bootcampers tem maiores níveis de resiliência que ZuppersControler4</w:t>
+      </w:r>
+    </w:p>
+    <w:p>
+      <w:pPr>
+        <w:jc w:val="both"/>
+      </w:pPr>
+    </w:p>
+    <w:p>
+      <w:pPr>
+        <w:jc w:val="both"/>
+      </w:pPr>
+      <w:r>
+        <w:t>-H</w:t>
+      </w:r>
+      <w:r>
+        <w:t>8</w:t>
+      </w:r>
+      <w:r>
+        <w:t xml:space="preserve">.a Bootcampers tem maiores </w:t>
+      </w:r>
+      <w:r>
+        <w:t xml:space="preserve">níveis de comprometimento na carreira </w:t>
+      </w:r>
+      <w:r>
+        <w:t>que ZuppersControler1</w:t>
+      </w:r>
+    </w:p>
+    <w:p>
+      <w:pPr>
+        <w:jc w:val="both"/>
+      </w:pPr>
+      <w:r>
+        <w:t>-H</w:t>
+      </w:r>
+      <w:r>
+        <w:t>8</w:t>
+      </w:r>
+      <w:r>
+        <w:t>.b Bootcampers tem maiores níveis de comprometimento na carreira que ZuppersControler2</w:t>
+      </w:r>
+    </w:p>
+    <w:p>
+      <w:pPr>
+        <w:jc w:val="both"/>
+      </w:pPr>
+      <w:r>
+        <w:t>-H</w:t>
+      </w:r>
+      <w:r>
+        <w:t>8</w:t>
+      </w:r>
+      <w:r>
+        <w:t>.c Bootcampers tem maiores níveis de comprometimento na carreira que ZuppersControler3</w:t>
+      </w:r>
+    </w:p>
+    <w:p>
+      <w:pPr>
+        <w:jc w:val="both"/>
+      </w:pPr>
+      <w:r>
+        <w:t>-H</w:t>
+      </w:r>
+      <w:r>
+        <w:t>8</w:t>
+      </w:r>
+      <w:r>
+        <w:t>.d Bootcampers tem maiores níveis de comprometimento na carreira que ZuppersControler4</w:t>
+      </w:r>
+    </w:p>
+    <w:p>
+      <w:pPr>
+        <w:jc w:val="both"/>
+      </w:pPr>
+    </w:p>
+    <w:p>
+      <w:pPr>
+        <w:jc w:val="both"/>
+      </w:pPr>
+      <w:r>
+        <w:t>-H</w:t>
+      </w:r>
+      <w:r>
+        <w:t>9</w:t>
+      </w:r>
+      <w:r>
+        <w:t xml:space="preserve">.a Bootcampers tem </w:t>
+      </w:r>
+      <w:r>
+        <w:t xml:space="preserve">menores quantidade de pull request negados </w:t>
+      </w:r>
+      <w:r>
+        <w:t>que ZuppersControler1</w:t>
+      </w:r>
+    </w:p>
+    <w:p>
+      <w:pPr>
+        <w:jc w:val="both"/>
+      </w:pPr>
+      <w:r>
+        <w:t>-H</w:t>
+      </w:r>
+      <w:r>
+        <w:t>9</w:t>
+      </w:r>
+      <w:r>
+        <w:t xml:space="preserve">.b Bootcampers </w:t>
+      </w:r>
+      <w:r>
+        <w:t xml:space="preserve">tem menores quantidade de pull request negados </w:t>
+      </w:r>
+      <w:r>
+        <w:t>que ZuppersControler2</w:t>
+      </w:r>
+    </w:p>
+    <w:p>
+      <w:pPr>
+        <w:jc w:val="both"/>
+      </w:pPr>
+      <w:r>
+        <w:t>-H</w:t>
+      </w:r>
+      <w:r>
+        <w:t>9</w:t>
+      </w:r>
+      <w:r>
+        <w:t xml:space="preserve">.c Bootcampers </w:t>
+      </w:r>
+      <w:r>
+        <w:t xml:space="preserve">tem menores quantidade de pull request negados </w:t>
+      </w:r>
+      <w:r>
+        <w:t>que ZuppersControler3</w:t>
+      </w:r>
+    </w:p>
+    <w:p>
+      <w:pPr>
+        <w:jc w:val="both"/>
+      </w:pPr>
+      <w:r>
+        <w:t>-H</w:t>
+      </w:r>
+      <w:r>
+        <w:t>9</w:t>
+      </w:r>
+      <w:r>
+        <w:t xml:space="preserve">.d Bootcampers </w:t>
+      </w:r>
+      <w:r>
+        <w:t xml:space="preserve">tem menores quantidade de pull request negados </w:t>
+      </w:r>
+      <w:r>
+        <w:t>que ZuppersControler4</w:t>
+      </w:r>
+    </w:p>
+    <w:p>
+      <w:pPr>
+        <w:jc w:val="both"/>
+      </w:pPr>
+    </w:p>
+    <w:p>
+      <w:pPr>
+        <w:jc w:val="both"/>
+      </w:pPr>
+      <w:r>
+        <w:t>-H</w:t>
+      </w:r>
+      <w:r>
+        <w:t>10</w:t>
+      </w:r>
+      <w:r>
+        <w:t xml:space="preserve">.a Bootcampers tem </w:t>
+      </w:r>
+      <w:r>
+        <w:t xml:space="preserve">menores quantidades de bugs reportados </w:t>
+      </w:r>
+      <w:r>
+        <w:t>que ZuppersControler1</w:t>
+      </w:r>
+    </w:p>
+    <w:p>
+      <w:pPr>
+        <w:jc w:val="both"/>
+      </w:pPr>
+      <w:r>
+        <w:t>-H</w:t>
+      </w:r>
+      <w:r>
+        <w:t>10</w:t>
+      </w:r>
+      <w:r>
+        <w:t xml:space="preserve">.b Bootcampers </w:t>
+      </w:r>
+      <w:r>
+        <w:t xml:space="preserve">tem menores quantidades de bugs reportados </w:t>
+      </w:r>
+      <w:r>
+        <w:t>que ZuppersControler2</w:t>
+      </w:r>
+    </w:p>
+    <w:p>
+      <w:pPr>
+        <w:jc w:val="both"/>
+      </w:pPr>
+      <w:r>
+        <w:t>-H</w:t>
+      </w:r>
+      <w:r>
+        <w:t>10</w:t>
+      </w:r>
+      <w:r>
+        <w:t xml:space="preserve">.c Bootcampers </w:t>
+      </w:r>
+      <w:r>
+        <w:t xml:space="preserve">tem menores quantidades de bugs reportados </w:t>
+      </w:r>
+      <w:r>
+        <w:t>que ZuppersControler3</w:t>
+      </w:r>
+    </w:p>
+    <w:p>
+      <w:pPr>
+        <w:jc w:val="both"/>
+      </w:pPr>
+      <w:r>
+        <w:t>-H</w:t>
+      </w:r>
+      <w:r>
+        <w:t>10</w:t>
+      </w:r>
+      <w:r>
+        <w:t xml:space="preserve">.d Bootcampers </w:t>
+      </w:r>
+      <w:r>
+        <w:t xml:space="preserve">tem menores quantidades de bugs reportados </w:t>
+      </w:r>
+      <w:r>
+        <w:t>que ZuppersControler4</w:t>
+      </w:r>
+    </w:p>
+    <w:p>
+      <w:pPr>
+        <w:jc w:val="both"/>
+      </w:pPr>
+    </w:p>
+    <w:p>
+      <w:pPr>
+        <w:jc w:val="both"/>
+      </w:pPr>
+      <w:r>
+        <w:t>-H</w:t>
+      </w:r>
+      <w:r>
+        <w:t>11</w:t>
+      </w:r>
+      <w:r>
+        <w:t xml:space="preserve">.a Bootcampers tem maiores quantidade de </w:t>
+      </w:r>
+      <w:r>
+        <w:t>pontos de função (BCP) entregues</w:t>
+      </w:r>
+      <w:r>
+        <w:t xml:space="preserve"> que ZuppersControler1</w:t>
+      </w:r>
+      <w:r>
+        <w:t xml:space="preserve"> (itau)</w:t>
+      </w:r>
+    </w:p>
+    <w:p>
+      <w:pPr>
+        <w:jc w:val="both"/>
+      </w:pPr>
+      <w:r>
+        <w:t>-H</w:t>
+      </w:r>
+      <w:r>
+        <w:t>11</w:t>
+      </w:r>
+      <w:r>
+        <w:t xml:space="preserve">.b Bootcampers </w:t>
+      </w:r>
+      <w:r>
+        <w:t>tem maiores quantidade de pontos de função (BCP) entregues</w:t>
+      </w:r>
+      <w:r>
+        <w:t xml:space="preserve"> que</w:t>
+      </w:r>
+      <w:r>
+        <w:t xml:space="preserve"> ZuppersControler2</w:t>
+      </w:r>
+      <w:r>
+        <w:t xml:space="preserve"> </w:t>
+      </w:r>
+      <w:r>
+        <w:t>(itau)</w:t>
+      </w:r>
+    </w:p>
+    <w:p>
+      <w:pPr>
+        <w:jc w:val="both"/>
+      </w:pPr>
+      <w:r>
+        <w:lastRenderedPageBreak/>
+        <w:t>-H</w:t>
+      </w:r>
+      <w:r>
+        <w:t>11</w:t>
+      </w:r>
+      <w:r>
+        <w:t xml:space="preserve">.c Bootcampers </w:t>
+      </w:r>
+      <w:r>
+        <w:t xml:space="preserve">tem maiores quantidade de pontos de função (BCP) entregues </w:t>
+      </w:r>
+      <w:r>
+        <w:t>que ZuppersControler3</w:t>
+      </w:r>
+      <w:r>
+        <w:t xml:space="preserve"> </w:t>
+      </w:r>
+      <w:r>
+        <w:t>(itau)</w:t>
+      </w:r>
+    </w:p>
+    <w:p>
+      <w:pPr>
+        <w:jc w:val="both"/>
+      </w:pPr>
+      <w:r>
+        <w:t>-H</w:t>
+      </w:r>
+      <w:r>
+        <w:t>11</w:t>
+      </w:r>
+      <w:r>
+        <w:t xml:space="preserve">.d Bootcampers </w:t>
+      </w:r>
+      <w:r>
+        <w:t xml:space="preserve">tem maiores quantidade de pontos de função (BCP) entregues </w:t>
+      </w:r>
+      <w:r>
+        <w:t>que ZuppersControler4</w:t>
+      </w:r>
+      <w:r>
+        <w:t xml:space="preserve"> </w:t>
+      </w:r>
+      <w:r>
+        <w:t>(itau)</w:t>
+      </w:r>
+    </w:p>
+    <w:p>
+      <w:pPr>
+        <w:jc w:val="both"/>
+      </w:pPr>
+    </w:p>
+    <w:p>
+      <w:pPr>
+        <w:jc w:val="both"/>
+      </w:pPr>
+      <w:r>
+        <w:t>-H</w:t>
+      </w:r>
+      <w:r>
+        <w:t>12</w:t>
+      </w:r>
+      <w:r>
+        <w:t xml:space="preserve">.a Bootcampers </w:t>
+      </w:r>
+      <w:r>
+        <w:t xml:space="preserve">são vistos como mais colaborativos que </w:t>
+      </w:r>
+      <w:r>
+        <w:t>ZuppersControler1</w:t>
+      </w:r>
+    </w:p>
+    <w:p>
+      <w:pPr>
+        <w:jc w:val="both"/>
+      </w:pPr>
+      <w:r>
+        <w:t>-H</w:t>
+      </w:r>
+      <w:r>
+        <w:t>12</w:t>
+      </w:r>
+      <w:r>
+        <w:t>.b Bootcampers</w:t>
+      </w:r>
+      <w:r>
+        <w:t xml:space="preserve"> </w:t>
+      </w:r>
+      <w:r>
+        <w:t>são vistos como mais colaborativos que</w:t>
+      </w:r>
+      <w:r>
+        <w:t xml:space="preserve"> ZuppersControler2</w:t>
+      </w:r>
+    </w:p>
+    <w:p>
+      <w:pPr>
+        <w:jc w:val="both"/>
+      </w:pPr>
+      <w:r>
+        <w:t>-H</w:t>
+      </w:r>
+      <w:r>
+        <w:t>12</w:t>
+      </w:r>
+      <w:r>
+        <w:t xml:space="preserve">.c Bootcampers </w:t>
+      </w:r>
+      <w:r>
+        <w:t>são vistos como mais colaborativos que</w:t>
+      </w:r>
+      <w:r>
+        <w:t xml:space="preserve"> ZuppersControler3</w:t>
+      </w:r>
+    </w:p>
+    <w:p>
+      <w:pPr>
+        <w:jc w:val="both"/>
+      </w:pPr>
+      <w:r>
+        <w:t>-H</w:t>
+      </w:r>
+      <w:r>
+        <w:t>12</w:t>
+      </w:r>
+      <w:r>
+        <w:t xml:space="preserve">.d Bootcampers </w:t>
+      </w:r>
+      <w:r>
+        <w:t xml:space="preserve">são vistos como mais colaborativos que </w:t>
+      </w:r>
+      <w:r>
+        <w:t>ZuppersControler4</w:t>
+      </w:r>
+      <w:r>
+        <w:t xml:space="preserve"> </w:t>
+      </w:r>
+    </w:p>
+    <w:p>
+      <w:pPr>
+        <w:jc w:val="both"/>
+      </w:pPr>
+    </w:p>
+    <w:p>
+      <w:pPr>
+        <w:jc w:val="both"/>
+      </w:pPr>
+      <w:r>
+        <w:t>-H1</w:t>
+      </w:r>
+      <w:r>
+        <w:t>3</w:t>
+      </w:r>
+      <w:r>
+        <w:t xml:space="preserve">.a Bootcampers tem maiores </w:t>
+      </w:r>
+      <w:r>
+        <w:t>pontualidades de entrega</w:t>
+      </w:r>
+      <w:r>
+        <w:t xml:space="preserve"> que ZuppersControler1</w:t>
+      </w:r>
+    </w:p>
+    <w:p>
+      <w:pPr>
+        <w:jc w:val="both"/>
+      </w:pPr>
+      <w:r>
+        <w:t>-H1</w:t>
+      </w:r>
+      <w:r>
+        <w:t>3</w:t>
+      </w:r>
+      <w:r>
+        <w:t xml:space="preserve">.b Bootcampers tem </w:t>
+      </w:r>
+      <w:r>
+        <w:t>maiores pontualidades de entrega</w:t>
+      </w:r>
+      <w:r>
+        <w:t xml:space="preserve"> que ZuppersControler2</w:t>
+      </w:r>
+    </w:p>
+    <w:p>
+      <w:pPr>
+        <w:jc w:val="both"/>
+      </w:pPr>
+      <w:r>
+        <w:t>-H1</w:t>
+      </w:r>
+      <w:r>
+        <w:t>3</w:t>
+      </w:r>
+      <w:r>
+        <w:t xml:space="preserve">.c Bootcampers tem </w:t>
+      </w:r>
+      <w:r>
+        <w:t>maiores pontualidades de entrega</w:t>
+      </w:r>
+      <w:r>
+        <w:t xml:space="preserve"> que ZuppersControler3</w:t>
+      </w:r>
+    </w:p>
+    <w:p>
+      <w:pPr>
+        <w:jc w:val="both"/>
+      </w:pPr>
+      <w:r>
+        <w:t>-H1</w:t>
+      </w:r>
+      <w:r>
+        <w:t>3</w:t>
+      </w:r>
+      <w:r>
+        <w:t>.d Bootcampers tem</w:t>
+      </w:r>
+      <w:r>
+        <w:t xml:space="preserve"> </w:t>
+      </w:r>
+      <w:r>
+        <w:t>maiores pontualidades de entrega</w:t>
+      </w:r>
+      <w:r>
+        <w:t xml:space="preserve"> que ZuppersControler4 </w:t>
+      </w:r>
+    </w:p>
+    <w:p>
+      <w:pPr>
+        <w:jc w:val="both"/>
+      </w:pPr>
+    </w:p>
+    <w:p>
+      <w:pPr>
+        <w:jc w:val="both"/>
+      </w:pPr>
+      <w:r>
+        <w:t>-H1</w:t>
+      </w:r>
+      <w:r>
+        <w:t>4</w:t>
+      </w:r>
+      <w:r>
+        <w:t xml:space="preserve">.a Bootcampers </w:t>
+      </w:r>
+      <w:r>
+        <w:t xml:space="preserve">são vistos como mais </w:t>
+      </w:r>
+      <w:r>
+        <w:t>proativos pelos seus pares</w:t>
+      </w:r>
+      <w:r>
+        <w:t xml:space="preserve"> </w:t>
+      </w:r>
+      <w:r>
+        <w:t>que ZuppersControler1</w:t>
+      </w:r>
+    </w:p>
+    <w:p>
+      <w:pPr>
+        <w:jc w:val="both"/>
+      </w:pPr>
+      <w:r>
+        <w:t>-H1</w:t>
+      </w:r>
+      <w:r>
+        <w:t>4</w:t>
+      </w:r>
+      <w:r>
+        <w:t>.b Bootcampers</w:t>
+      </w:r>
+      <w:r>
+        <w:t xml:space="preserve"> </w:t>
+      </w:r>
+      <w:r>
+        <w:t xml:space="preserve">são vistos como mais </w:t>
+      </w:r>
+      <w:r>
+        <w:t>proativos pelos seus pares</w:t>
+      </w:r>
+      <w:r>
+        <w:t xml:space="preserve"> que</w:t>
+      </w:r>
+      <w:r>
+        <w:t xml:space="preserve"> ZuppersControler2</w:t>
+      </w:r>
+    </w:p>
+    <w:p>
+      <w:pPr>
+        <w:jc w:val="both"/>
+      </w:pPr>
+      <w:r>
+        <w:t>-H1</w:t>
+      </w:r>
+      <w:r>
+        <w:t>4</w:t>
+      </w:r>
+      <w:r>
+        <w:t xml:space="preserve">.c Bootcampers são vistos como mais </w:t>
+      </w:r>
+      <w:r>
+        <w:t>proativos pelos seus pares</w:t>
+      </w:r>
+      <w:r>
+        <w:t xml:space="preserve"> </w:t>
+      </w:r>
+      <w:r>
+        <w:t>que Zuppers</w:t>
+      </w:r>
+      <w:r>
+        <w:t>Controler3</w:t>
+      </w:r>
+    </w:p>
+    <w:p>
+      <w:pPr>
+        <w:jc w:val="both"/>
+      </w:pPr>
+      <w:r>
+        <w:t>-H1</w:t>
+      </w:r>
+      <w:r>
+        <w:t>4</w:t>
+      </w:r>
+      <w:r>
+        <w:t>.d Bootcampers são vistos como mais</w:t>
+      </w:r>
+      <w:r>
+        <w:t xml:space="preserve"> </w:t>
+      </w:r>
+      <w:r>
+        <w:t>proativos pelos seus pares</w:t>
+      </w:r>
+      <w:r>
+        <w:t xml:space="preserve"> que ZuppersControler4 </w:t>
+      </w:r>
+    </w:p>
+    <w:p>
+      <w:pPr>
+        <w:jc w:val="both"/>
+      </w:pPr>
+    </w:p>
+    <w:p>
+      <w:pPr>
+        <w:jc w:val="both"/>
+      </w:pPr>
+    </w:p>
+    <w:p>
+      <w:pPr>
+        <w:jc w:val="both"/>
+      </w:pPr>
+    </w:p>
+    <w:p>
+      <w:pPr>
+        <w:jc w:val="both"/>
+      </w:pPr>
     </w:p>
     <w:sectPr>
       <w:pgSz w:w="11906" w:h="16838"/>
@@ -149,6 +1295,127 @@
     </w:sectPr>
   </w:body>
 </w:document>
+</file>
+
+<file path=word/numbering.xml><?xml version="1.0" encoding="utf-8"?>
+<w:numbering xmlns:wpc="http://schemas.microsoft.com/office/word/2010/wordprocessingCanvas" xmlns:cx="http://schemas.microsoft.com/office/drawing/2014/chartex" xmlns:cx1="http://schemas.microsoft.com/office/drawing/2015/9/8/chartex" xmlns:cx2="http://schemas.microsoft.com/office/drawing/2015/10/21/chartex" xmlns:cx3="http://schemas.microsoft.com/office/drawing/2016/5/9/chartex" xmlns:cx4="http://schemas.microsoft.com/office/drawing/2016/5/10/chartex" xmlns:cx5="http://schemas.microsoft.com/office/drawing/2016/5/11/chartex" xmlns:cx6="http://schemas.microsoft.com/office/drawing/2016/5/12/chartex" xmlns:cx7="http://schemas.microsoft.com/office/drawing/2016/5/13/chartex" xmlns:cx8="http://schemas.microsoft.com/office/drawing/2016/5/14/chartex" xmlns:mc="http://schemas.openxmlformats.org/markup-compatibility/2006" xmlns:aink="http://schemas.microsoft.com/office/drawing/2016/ink" xmlns:am3d="http://schemas.microsoft.com/office/drawing/2017/model3d" xmlns:o="urn:schemas-microsoft-com:office:office" xmlns:r="http://schemas.openxmlformats.org/officeDocument/2006/relationships" xmlns:m="http://schemas.openxmlformats.org/officeDocument/2006/math" xmlns:v="urn:schemas-microsoft-com:vml" xmlns:wp14="http://schemas.microsoft.com/office/word/2010/wordprocessingDrawing" xmlns:wp="http://schemas.openxmlformats.org/drawingml/2006/wordprocessingDrawing" xmlns:w10="urn:schemas-microsoft-com:office:word" xmlns:w="http://schemas.openxmlformats.org/wordprocessingml/2006/main" xmlns:w14="http://schemas.microsoft.com/office/word/2010/wordml" xmlns:w15="http://schemas.microsoft.com/office/word/2012/wordml" xmlns:w16cex="http://schemas.microsoft.com/office/word/2018/wordml/cex" xmlns:w16cid="http://schemas.microsoft.com/office/word/2016/wordml/cid" xmlns:w16="http://schemas.microsoft.com/office/word/2018/wordml" xmlns:w16se="http://schemas.microsoft.com/office/word/2015/wordml/symex" xmlns:wpg="http://schemas.microsoft.com/office/word/2010/wordprocessingGroup" xmlns:wpi="http://schemas.microsoft.com/office/word/2010/wordprocessingInk" xmlns:wne="http://schemas.microsoft.com/office/word/2006/wordml" xmlns:wps="http://schemas.microsoft.com/office/word/2010/wordprocessingShape" mc:Ignorable="w14 w15 w16se w16cid w16 w16cex wp14">
+  <w:abstractNum w:abstractNumId="0" w15:restartNumberingAfterBreak="0">
+    <w:nsid w:val="7F1B70CE"/>
+    <w:multiLevelType w:val="hybridMultilevel"/>
+    <w:tmpl w:val="B6FC6AB4"/>
+    <w:lvl w:ilvl="0" w:tplc="04160001">
+      <w:start w:val="1"/>
+      <w:numFmt w:val="bullet"/>
+      <w:lvlText w:val=""/>
+      <w:lvlJc w:val="left"/>
+      <w:pPr>
+        <w:ind w:left="720" w:hanging="360"/>
+      </w:pPr>
+      <w:rPr>
+        <w:rFonts w:ascii="Symbol" w:hAnsi="Symbol" w:hint="default"/>
+      </w:rPr>
+    </w:lvl>
+    <w:lvl w:ilvl="1" w:tplc="04160003" w:tentative="1">
+      <w:start w:val="1"/>
+      <w:numFmt w:val="bullet"/>
+      <w:lvlText w:val="o"/>
+      <w:lvlJc w:val="left"/>
+      <w:pPr>
+        <w:ind w:left="1440" w:hanging="360"/>
+      </w:pPr>
+      <w:rPr>
+        <w:rFonts w:ascii="Courier New" w:hAnsi="Courier New" w:cs="Courier New" w:hint="default"/>
+      </w:rPr>
+    </w:lvl>
+    <w:lvl w:ilvl="2" w:tplc="04160005" w:tentative="1">
+      <w:start w:val="1"/>
+      <w:numFmt w:val="bullet"/>
+      <w:lvlText w:val=""/>
+      <w:lvlJc w:val="left"/>
+      <w:pPr>
+        <w:ind w:left="2160" w:hanging="360"/>
+      </w:pPr>
+      <w:rPr>
+        <w:rFonts w:ascii="Wingdings" w:hAnsi="Wingdings" w:hint="default"/>
+      </w:rPr>
+    </w:lvl>
+    <w:lvl w:ilvl="3" w:tplc="04160001" w:tentative="1">
+      <w:start w:val="1"/>
+      <w:numFmt w:val="bullet"/>
+      <w:lvlText w:val=""/>
+      <w:lvlJc w:val="left"/>
+      <w:pPr>
+        <w:ind w:left="2880" w:hanging="360"/>
+      </w:pPr>
+      <w:rPr>
+        <w:rFonts w:ascii="Symbol" w:hAnsi="Symbol" w:hint="default"/>
+      </w:rPr>
+    </w:lvl>
+    <w:lvl w:ilvl="4" w:tplc="04160003" w:tentative="1">
+      <w:start w:val="1"/>
+      <w:numFmt w:val="bullet"/>
+      <w:lvlText w:val="o"/>
+      <w:lvlJc w:val="left"/>
+      <w:pPr>
+        <w:ind w:left="3600" w:hanging="360"/>
+      </w:pPr>
+      <w:rPr>
+        <w:rFonts w:ascii="Courier New" w:hAnsi="Courier New" w:cs="Courier New" w:hint="default"/>
+      </w:rPr>
+    </w:lvl>
+    <w:lvl w:ilvl="5" w:tplc="04160005" w:tentative="1">
+      <w:start w:val="1"/>
+      <w:numFmt w:val="bullet"/>
+      <w:lvlText w:val=""/>
+      <w:lvlJc w:val="left"/>
+      <w:pPr>
+        <w:ind w:left="4320" w:hanging="360"/>
+      </w:pPr>
+      <w:rPr>
+        <w:rFonts w:ascii="Wingdings" w:hAnsi="Wingdings" w:hint="default"/>
+      </w:rPr>
+    </w:lvl>
+    <w:lvl w:ilvl="6" w:tplc="04160001" w:tentative="1">
+      <w:start w:val="1"/>
+      <w:numFmt w:val="bullet"/>
+      <w:lvlText w:val=""/>
+      <w:lvlJc w:val="left"/>
+      <w:pPr>
+        <w:ind w:left="5040" w:hanging="360"/>
+      </w:pPr>
+      <w:rPr>
+        <w:rFonts w:ascii="Symbol" w:hAnsi="Symbol" w:hint="default"/>
+      </w:rPr>
+    </w:lvl>
+    <w:lvl w:ilvl="7" w:tplc="04160003" w:tentative="1">
+      <w:start w:val="1"/>
+      <w:numFmt w:val="bullet"/>
+      <w:lvlText w:val="o"/>
+      <w:lvlJc w:val="left"/>
+      <w:pPr>
+        <w:ind w:left="5760" w:hanging="360"/>
+      </w:pPr>
+      <w:rPr>
+        <w:rFonts w:ascii="Courier New" w:hAnsi="Courier New" w:cs="Courier New" w:hint="default"/>
+      </w:rPr>
+    </w:lvl>
+    <w:lvl w:ilvl="8" w:tplc="04160005" w:tentative="1">
+      <w:start w:val="1"/>
+      <w:numFmt w:val="bullet"/>
+      <w:lvlText w:val=""/>
+      <w:lvlJc w:val="left"/>
+      <w:pPr>
+        <w:ind w:left="6480" w:hanging="360"/>
+      </w:pPr>
+      <w:rPr>
+        <w:rFonts w:ascii="Wingdings" w:hAnsi="Wingdings" w:hint="default"/>
+      </w:rPr>
+    </w:lvl>
+  </w:abstractNum>
+  <w:num w:numId="1">
+    <w:abstractNumId w:val="0"/>
+  </w:num>
+</w:numbering>
 </file>
 
 <file path=word/styles.xml><?xml version="1.0" encoding="utf-8"?>
@@ -577,6 +1844,17 @@
     <w:semiHidden/>
     <w:unhideWhenUsed/>
   </w:style>
+  <w:style w:type="paragraph" w:styleId="PargrafodaLista">
+    <w:name w:val="List Paragraph"/>
+    <w:basedOn w:val="Normal"/>
+    <w:uiPriority w:val="34"/>
+    <w:qFormat/>
+    <w:rsid w:val="009474D6"/>
+    <w:pPr>
+      <w:ind w:left="720"/>
+      <w:contextualSpacing/>
+    </w:pPr>
+  </w:style>
 </w:styles>
 </file>
 

</xml_diff>

<commit_message>
update com a agenda e o como
updade com a agenda e o como
</commit_message>
<xml_diff>
--- a/Plano de acompanhamento de Zupper do bootcamp.docx
+++ b/Plano de acompanhamento de Zupper do bootcamp.docx
@@ -15,8 +15,33 @@
           <w:sz w:val="32"/>
           <w:szCs w:val="32"/>
         </w:rPr>
-        <w:t>Plano de acompanhamento de Zupper do bootcamp</w:t>
-      </w:r>
+        <w:t xml:space="preserve">Plano de acompanhamento de </w:t>
+      </w:r>
+      <w:proofErr w:type="spellStart"/>
+      <w:r>
+        <w:rPr>
+          <w:sz w:val="32"/>
+          <w:szCs w:val="32"/>
+        </w:rPr>
+        <w:t>Zupper</w:t>
+      </w:r>
+      <w:proofErr w:type="spellEnd"/>
+      <w:r>
+        <w:rPr>
+          <w:sz w:val="32"/>
+          <w:szCs w:val="32"/>
+        </w:rPr>
+        <w:t xml:space="preserve"> do </w:t>
+      </w:r>
+      <w:proofErr w:type="spellStart"/>
+      <w:r>
+        <w:rPr>
+          <w:sz w:val="32"/>
+          <w:szCs w:val="32"/>
+        </w:rPr>
+        <w:t>bootcamp</w:t>
+      </w:r>
+      <w:proofErr w:type="spellEnd"/>
     </w:p>
     <w:p>
       <w:pPr>
@@ -80,9 +105,27 @@
         </w:numPr>
         <w:jc w:val="both"/>
       </w:pPr>
-      <w:r>
-        <w:t>Bootcampers – pessoas que participaram do primeiro bootcamp da zup</w:t>
-      </w:r>
+      <w:proofErr w:type="spellStart"/>
+      <w:r>
+        <w:t>Bootcampers</w:t>
+      </w:r>
+      <w:proofErr w:type="spellEnd"/>
+      <w:r>
+        <w:t xml:space="preserve"> – pessoas que participaram do primeiro </w:t>
+      </w:r>
+      <w:proofErr w:type="spellStart"/>
+      <w:r>
+        <w:t>bootcamp</w:t>
+      </w:r>
+      <w:proofErr w:type="spellEnd"/>
+      <w:r>
+        <w:t xml:space="preserve"> da </w:t>
+      </w:r>
+      <w:proofErr w:type="spellStart"/>
+      <w:r>
+        <w:t>zup</w:t>
+      </w:r>
+      <w:proofErr w:type="spellEnd"/>
     </w:p>
     <w:p>
       <w:pPr>
@@ -94,7 +137,15 @@
         <w:jc w:val="both"/>
       </w:pPr>
       <w:r>
-        <w:t xml:space="preserve">ZuppersControler1 – Pessoas que entraram na zup entre agosto e novembro no nível de </w:t>
+        <w:t xml:space="preserve">ZuppersControler1 – Pessoas que entraram na </w:t>
+      </w:r>
+      <w:proofErr w:type="spellStart"/>
+      <w:r>
+        <w:t>zup</w:t>
+      </w:r>
+      <w:proofErr w:type="spellEnd"/>
+      <w:r>
+        <w:t xml:space="preserve"> entre agosto e novembro no nível de </w:t>
       </w:r>
       <w:r>
         <w:t>júnior</w:t>
@@ -103,7 +154,21 @@
         <w:t xml:space="preserve"> e pleno.</w:t>
       </w:r>
       <w:r>
-        <w:t xml:space="preserve">  36 juniors 56 plenos</w:t>
+        <w:t xml:space="preserve">  36 </w:t>
+      </w:r>
+      <w:proofErr w:type="spellStart"/>
+      <w:r>
+        <w:t>juniors</w:t>
+      </w:r>
+      <w:proofErr w:type="spellEnd"/>
+      <w:r>
+        <w:t xml:space="preserve"> </w:t>
+      </w:r>
+      <w:r>
+        <w:t xml:space="preserve">- </w:t>
+      </w:r>
+      <w:r>
+        <w:t>56 plenos</w:t>
       </w:r>
     </w:p>
     <w:p>
@@ -116,7 +181,15 @@
         <w:jc w:val="both"/>
       </w:pPr>
       <w:r>
-        <w:t xml:space="preserve">ZuppersControle2 – pessoas que entraram em novembro na zup no nível de </w:t>
+        <w:t xml:space="preserve">ZuppersControle2 – pessoas que entraram em novembro na </w:t>
+      </w:r>
+      <w:proofErr w:type="spellStart"/>
+      <w:r>
+        <w:t>zup</w:t>
+      </w:r>
+      <w:proofErr w:type="spellEnd"/>
+      <w:r>
+        <w:t xml:space="preserve"> no nível de </w:t>
       </w:r>
       <w:r>
         <w:t>júnior</w:t>
@@ -125,7 +198,15 @@
         <w:t xml:space="preserve"> e pleno</w:t>
       </w:r>
       <w:r>
-        <w:t xml:space="preserve"> 2 jr – 35 plenos</w:t>
+        <w:t xml:space="preserve"> 2 </w:t>
+      </w:r>
+      <w:proofErr w:type="spellStart"/>
+      <w:r>
+        <w:t>jr</w:t>
+      </w:r>
+      <w:proofErr w:type="spellEnd"/>
+      <w:r>
+        <w:t xml:space="preserve"> – 35 plenos</w:t>
       </w:r>
     </w:p>
     <w:p>
@@ -138,10 +219,39 @@
         <w:jc w:val="both"/>
       </w:pPr>
       <w:r>
-        <w:t>ZupperControle3 – Pessoas da equipe dos bootcampers</w:t>
-      </w:r>
-      <w:r>
-        <w:t xml:space="preserve"> – To be defined </w:t>
+        <w:t xml:space="preserve">ZupperControle3 – Pessoas da equipe dos </w:t>
+      </w:r>
+      <w:proofErr w:type="spellStart"/>
+      <w:r>
+        <w:t>bootcampers</w:t>
+      </w:r>
+      <w:proofErr w:type="spellEnd"/>
+      <w:r>
+        <w:t xml:space="preserve"> – </w:t>
+      </w:r>
+      <w:proofErr w:type="spellStart"/>
+      <w:r>
+        <w:t>To</w:t>
+      </w:r>
+      <w:proofErr w:type="spellEnd"/>
+      <w:r>
+        <w:t xml:space="preserve"> </w:t>
+      </w:r>
+      <w:proofErr w:type="spellStart"/>
+      <w:r>
+        <w:t>be</w:t>
+      </w:r>
+      <w:proofErr w:type="spellEnd"/>
+      <w:r>
+        <w:t xml:space="preserve"> </w:t>
+      </w:r>
+      <w:proofErr w:type="spellStart"/>
+      <w:r>
+        <w:t>defined</w:t>
+      </w:r>
+      <w:proofErr w:type="spellEnd"/>
+      <w:r>
+        <w:t xml:space="preserve"> </w:t>
       </w:r>
     </w:p>
     <w:p>
@@ -156,7 +266,38 @@
         <w:jc w:val="both"/>
       </w:pPr>
       <w:r>
-        <w:t>Todos os zuppers é uma opção também. Não sei que variáveis poderiam ser confund!!!</w:t>
+        <w:t xml:space="preserve">Todos os </w:t>
+      </w:r>
+      <w:proofErr w:type="spellStart"/>
+      <w:r>
+        <w:t>zuppers</w:t>
+      </w:r>
+      <w:proofErr w:type="spellEnd"/>
+      <w:r>
+        <w:t xml:space="preserve"> é uma opção também. Não sei que variáveis poderiam ser </w:t>
+      </w:r>
+      <w:proofErr w:type="spellStart"/>
+      <w:r>
+        <w:t>confund</w:t>
+      </w:r>
+      <w:proofErr w:type="spellEnd"/>
+      <w:r>
+        <w:t>!!!</w:t>
+      </w:r>
+      <w:r>
+        <w:t xml:space="preserve"> </w:t>
+      </w:r>
+      <w:r>
+        <w:t>Experiência?</w:t>
+      </w:r>
+      <w:r>
+        <w:t xml:space="preserve"> </w:t>
+      </w:r>
+      <w:r>
+        <w:t>Proficiência</w:t>
+      </w:r>
+      <w:r>
+        <w:t xml:space="preserve"> ?</w:t>
       </w:r>
     </w:p>
     <w:p>
@@ -165,7 +306,7 @@
         <w:jc w:val="both"/>
       </w:pPr>
       <w:r>
-        <w:t>Experiência?</w:t>
+        <w:t>Fica mais complicado de aplicar questionário para todos, por isso deixei de fora.</w:t>
       </w:r>
     </w:p>
     <w:p>
@@ -173,12 +314,6 @@
         <w:pStyle w:val="PargrafodaLista"/>
         <w:jc w:val="both"/>
       </w:pPr>
-      <w:r>
-        <w:t>Proficiência</w:t>
-      </w:r>
-      <w:r>
-        <w:t xml:space="preserve"> ?</w:t>
-      </w:r>
     </w:p>
     <w:p>
       <w:pPr>
@@ -186,7 +321,7 @@
         <w:jc w:val="both"/>
       </w:pPr>
       <w:r>
-        <w:t>Fica mais complicado de aplicar questionário para todos, por isso deixei de fora.</w:t>
+        <w:t>Eu separei em 3 grupos porque:</w:t>
       </w:r>
     </w:p>
     <w:p>
@@ -194,24 +329,17 @@
         <w:pStyle w:val="PargrafodaLista"/>
         <w:jc w:val="both"/>
       </w:pPr>
-    </w:p>
-    <w:p>
-      <w:pPr>
-        <w:pStyle w:val="PargrafodaLista"/>
-        <w:jc w:val="both"/>
-      </w:pPr>
-      <w:r>
-        <w:t>Eu separei em 3 grupos porque:</w:t>
-      </w:r>
-    </w:p>
-    <w:p>
-      <w:pPr>
-        <w:pStyle w:val="PargrafodaLista"/>
-        <w:jc w:val="both"/>
-      </w:pPr>
       <w:r>
         <w:tab/>
-        <w:t>1- tiveram pessoas que entram na mesma época que eles estava treinando, qual a diferença entre os bootcampers e eles ?</w:t>
+        <w:t xml:space="preserve">1- tiveram pessoas que entram na mesma época que eles estava treinando, qual a diferença entre os </w:t>
+      </w:r>
+      <w:proofErr w:type="spellStart"/>
+      <w:r>
+        <w:t>bootcampers</w:t>
+      </w:r>
+      <w:proofErr w:type="spellEnd"/>
+      <w:r>
+        <w:t xml:space="preserve"> e eles ?</w:t>
       </w:r>
     </w:p>
     <w:p>
@@ -466,8 +594,13 @@
             <w:pPr>
               <w:jc w:val="both"/>
             </w:pPr>
-            <w:r>
-              <w:t>Bootcampers e id para os demais</w:t>
+            <w:proofErr w:type="spellStart"/>
+            <w:r>
+              <w:t>Bootcampers</w:t>
+            </w:r>
+            <w:proofErr w:type="spellEnd"/>
+            <w:r>
+              <w:t xml:space="preserve"> e id para os demais</w:t>
             </w:r>
           </w:p>
         </w:tc>
@@ -580,8 +713,13 @@
               <w:jc w:val="center"/>
             </w:pPr>
             <w:r>
-              <w:t>Banco de dados Zenity</w:t>
-            </w:r>
+              <w:t xml:space="preserve">Banco de dados </w:t>
+            </w:r>
+            <w:proofErr w:type="spellStart"/>
+            <w:r>
+              <w:t>Zenity</w:t>
+            </w:r>
+            <w:proofErr w:type="spellEnd"/>
           </w:p>
         </w:tc>
       </w:tr>
@@ -610,8 +748,13 @@
             <w:pPr>
               <w:jc w:val="both"/>
             </w:pPr>
-            <w:r>
-              <w:t>Bootcampers e id para os demais</w:t>
+            <w:proofErr w:type="spellStart"/>
+            <w:r>
+              <w:t>Bootcampers</w:t>
+            </w:r>
+            <w:proofErr w:type="spellEnd"/>
+            <w:r>
+              <w:t xml:space="preserve"> e id para os demais</w:t>
             </w:r>
           </w:p>
         </w:tc>
@@ -641,8 +784,13 @@
             <w:pPr>
               <w:jc w:val="both"/>
             </w:pPr>
-            <w:r>
-              <w:t>Bootcampers e ZuppersCont</w:t>
+            <w:proofErr w:type="spellStart"/>
+            <w:r>
+              <w:t>Bootcampers</w:t>
+            </w:r>
+            <w:proofErr w:type="spellEnd"/>
+            <w:r>
+              <w:t xml:space="preserve"> e ZuppersCont</w:t>
             </w:r>
             <w:r>
               <w:t>r</w:t>
@@ -791,8 +939,13 @@
             <w:pPr>
               <w:jc w:val="both"/>
             </w:pPr>
-            <w:r>
-              <w:t>Bootcampers e id para os demais</w:t>
+            <w:proofErr w:type="spellStart"/>
+            <w:r>
+              <w:t>Bootcampers</w:t>
+            </w:r>
+            <w:proofErr w:type="spellEnd"/>
+            <w:r>
+              <w:t xml:space="preserve"> e id para os demais</w:t>
             </w:r>
           </w:p>
         </w:tc>
@@ -923,7 +1076,15 @@
               <w:jc w:val="both"/>
             </w:pPr>
             <w:r>
-              <w:t>Contato (email)</w:t>
+              <w:t>Contato (</w:t>
+            </w:r>
+            <w:proofErr w:type="spellStart"/>
+            <w:r>
+              <w:t>email</w:t>
+            </w:r>
+            <w:proofErr w:type="spellEnd"/>
+            <w:r>
+              <w:t>)</w:t>
             </w:r>
           </w:p>
         </w:tc>
@@ -936,8 +1097,13 @@
               <w:jc w:val="both"/>
             </w:pPr>
             <w:r>
-              <w:t>Todos menos o bootcampers</w:t>
-            </w:r>
+              <w:t xml:space="preserve">Todos menos o </w:t>
+            </w:r>
+            <w:proofErr w:type="spellStart"/>
+            <w:r>
+              <w:t>bootcampers</w:t>
+            </w:r>
+            <w:proofErr w:type="spellEnd"/>
           </w:p>
         </w:tc>
       </w:tr>
@@ -984,31 +1150,63 @@
         <w:t>-</w:t>
       </w:r>
       <w:r>
-        <w:t>H1.a Bootcampers são mais satisfeitos com a empresa que ZuppersControler1</w:t>
-      </w:r>
-    </w:p>
-    <w:p>
-      <w:pPr>
-        <w:jc w:val="both"/>
-      </w:pPr>
-      <w:r>
-        <w:t>-H1.b Bootcampers são mais satisfeitos com a empresa que ZuppersControler2</w:t>
-      </w:r>
-    </w:p>
-    <w:p>
-      <w:pPr>
-        <w:jc w:val="both"/>
-      </w:pPr>
-      <w:r>
-        <w:t>-H1.c Bootcampers são mais satisfeitos com a empresa que ZuppersControler3</w:t>
-      </w:r>
-    </w:p>
-    <w:p>
-      <w:pPr>
-        <w:jc w:val="both"/>
-      </w:pPr>
-      <w:r>
-        <w:t>-H1.d Bootcampers são mais satisfeitos com a empresa que ZuppersControler4</w:t>
+        <w:t xml:space="preserve">H1.a </w:t>
+      </w:r>
+      <w:proofErr w:type="spellStart"/>
+      <w:r>
+        <w:t>Bootcampers</w:t>
+      </w:r>
+      <w:proofErr w:type="spellEnd"/>
+      <w:r>
+        <w:t xml:space="preserve"> são mais satisfeitos com a empresa que ZuppersControler1</w:t>
+      </w:r>
+    </w:p>
+    <w:p>
+      <w:pPr>
+        <w:jc w:val="both"/>
+      </w:pPr>
+      <w:r>
+        <w:t xml:space="preserve">-H1.b </w:t>
+      </w:r>
+      <w:proofErr w:type="spellStart"/>
+      <w:r>
+        <w:t>Bootcampers</w:t>
+      </w:r>
+      <w:proofErr w:type="spellEnd"/>
+      <w:r>
+        <w:t xml:space="preserve"> são mais satisfeitos com a empresa que ZuppersControler2</w:t>
+      </w:r>
+    </w:p>
+    <w:p>
+      <w:pPr>
+        <w:jc w:val="both"/>
+      </w:pPr>
+      <w:r>
+        <w:t xml:space="preserve">-H1.c </w:t>
+      </w:r>
+      <w:proofErr w:type="spellStart"/>
+      <w:r>
+        <w:t>Bootcampers</w:t>
+      </w:r>
+      <w:proofErr w:type="spellEnd"/>
+      <w:r>
+        <w:t xml:space="preserve"> são mais satisfeitos com a empresa que ZuppersControler3</w:t>
+      </w:r>
+    </w:p>
+    <w:p>
+      <w:pPr>
+        <w:jc w:val="both"/>
+      </w:pPr>
+      <w:r>
+        <w:t xml:space="preserve">-H1.d </w:t>
+      </w:r>
+      <w:proofErr w:type="spellStart"/>
+      <w:r>
+        <w:t>Bootcampers</w:t>
+      </w:r>
+      <w:proofErr w:type="spellEnd"/>
+      <w:r>
+        <w:t xml:space="preserve"> são mais satisfeitos com a empresa que ZuppersControler4</w:t>
       </w:r>
     </w:p>
     <w:p>
@@ -1028,49 +1226,85 @@
         <w:t>Mensuração</w:t>
       </w:r>
       <w:r>
-        <w:t xml:space="preserve"> Questionário de satisfação validado a ser enviado no fim do primeiro trimestre, e no fim do segundo trimeste.</w:t>
-      </w:r>
-    </w:p>
-    <w:p>
-      <w:pPr>
-        <w:jc w:val="both"/>
-      </w:pPr>
-    </w:p>
-    <w:p>
-      <w:pPr>
-        <w:jc w:val="both"/>
-      </w:pPr>
-    </w:p>
-    <w:p>
-      <w:pPr>
-        <w:jc w:val="both"/>
-      </w:pPr>
-      <w:r>
-        <w:t>-H2.a Bootcampers tem mais quantidade de horas treinando que ZuppersControler1</w:t>
-      </w:r>
-    </w:p>
-    <w:p>
-      <w:pPr>
-        <w:jc w:val="both"/>
-      </w:pPr>
-      <w:r>
-        <w:t>-H2.b Bootcampers tem mais quantidade de horas treinando que ZuppersControler2</w:t>
-      </w:r>
-    </w:p>
-    <w:p>
-      <w:pPr>
-        <w:jc w:val="both"/>
-      </w:pPr>
-      <w:r>
-        <w:t>-H2.c Bootcampers tem mais quantidade de horas treinando que ZuppersControler3</w:t>
-      </w:r>
-    </w:p>
-    <w:p>
-      <w:pPr>
-        <w:jc w:val="both"/>
-      </w:pPr>
-      <w:r>
-        <w:t>-H2.d Bootcampers tem mais quantidade de horas treinando que ZuppersControler4</w:t>
+        <w:t xml:space="preserve"> Questionário de satisfação validado a ser enviado no fim do primeiro trimestre, e no fim do segundo trimest</w:t>
+      </w:r>
+      <w:r>
+        <w:t>r</w:t>
+      </w:r>
+      <w:r>
+        <w:t>e.</w:t>
+      </w:r>
+      <w:r>
+        <w:t xml:space="preserve"> Ou apenas um em algum dos checkpoints</w:t>
+      </w:r>
+    </w:p>
+    <w:p>
+      <w:pPr>
+        <w:jc w:val="both"/>
+      </w:pPr>
+    </w:p>
+    <w:p>
+      <w:pPr>
+        <w:jc w:val="both"/>
+      </w:pPr>
+      <w:r>
+        <w:t xml:space="preserve">-H2.a </w:t>
+      </w:r>
+      <w:proofErr w:type="spellStart"/>
+      <w:r>
+        <w:t>Bootcampers</w:t>
+      </w:r>
+      <w:proofErr w:type="spellEnd"/>
+      <w:r>
+        <w:t xml:space="preserve"> tem mais quantidade de horas treinando que ZuppersControler1</w:t>
+      </w:r>
+    </w:p>
+    <w:p>
+      <w:pPr>
+        <w:jc w:val="both"/>
+      </w:pPr>
+      <w:r>
+        <w:t xml:space="preserve">-H2.b </w:t>
+      </w:r>
+      <w:proofErr w:type="spellStart"/>
+      <w:r>
+        <w:t>Bootcampers</w:t>
+      </w:r>
+      <w:proofErr w:type="spellEnd"/>
+      <w:r>
+        <w:t xml:space="preserve"> tem mais quantidade de horas treinando que ZuppersControler2</w:t>
+      </w:r>
+    </w:p>
+    <w:p>
+      <w:pPr>
+        <w:jc w:val="both"/>
+      </w:pPr>
+      <w:r>
+        <w:t xml:space="preserve">-H2.c </w:t>
+      </w:r>
+      <w:proofErr w:type="spellStart"/>
+      <w:r>
+        <w:t>Bootcampers</w:t>
+      </w:r>
+      <w:proofErr w:type="spellEnd"/>
+      <w:r>
+        <w:t xml:space="preserve"> tem mais quantidade de horas treinando que ZuppersControler3</w:t>
+      </w:r>
+    </w:p>
+    <w:p>
+      <w:pPr>
+        <w:jc w:val="both"/>
+      </w:pPr>
+      <w:r>
+        <w:t xml:space="preserve">-H2.d </w:t>
+      </w:r>
+      <w:proofErr w:type="spellStart"/>
+      <w:r>
+        <w:t>Bootcampers</w:t>
+      </w:r>
+      <w:proofErr w:type="spellEnd"/>
+      <w:r>
+        <w:t xml:space="preserve"> tem mais quantidade de horas treinando que ZuppersControler4</w:t>
       </w:r>
     </w:p>
     <w:p>
@@ -1094,44 +1328,82 @@
         <w:t>Mensuração</w:t>
       </w:r>
       <w:r>
-        <w:t xml:space="preserve"> Questionário no fim do primeiro trimestre, e no fim do segundo trimeste.</w:t>
-      </w:r>
-    </w:p>
-    <w:p>
-      <w:pPr>
-        <w:jc w:val="both"/>
-      </w:pPr>
-    </w:p>
-    <w:p>
-      <w:pPr>
-        <w:jc w:val="both"/>
-      </w:pPr>
-      <w:r>
-        <w:t>-H3.a Bootcampers tem quantidade de feedbacks positivos dos chefes que ZuppersControler1</w:t>
-      </w:r>
-    </w:p>
-    <w:p>
-      <w:pPr>
-        <w:jc w:val="both"/>
-      </w:pPr>
-      <w:r>
-        <w:t>-H3.b Bootcampers tem quantidade de feedbacks positivos dos chefes que ZuppersControler2</w:t>
-      </w:r>
-    </w:p>
-    <w:p>
-      <w:pPr>
-        <w:jc w:val="both"/>
-      </w:pPr>
-      <w:r>
-        <w:t>-H3.c Bootcampers tem quantidade de feedbacks positivos dos chefes que ZuppersControler3</w:t>
-      </w:r>
-    </w:p>
-    <w:p>
-      <w:pPr>
-        <w:jc w:val="both"/>
-      </w:pPr>
-      <w:r>
-        <w:t>-H3.d Bootcampers tem quantidade de feedbacks positivos dos chefes que ZuppersControler4</w:t>
+        <w:t xml:space="preserve"> Questionário no fim do primeiro trimestre, e no fim do segundo trimest</w:t>
+      </w:r>
+      <w:r>
+        <w:t>r</w:t>
+      </w:r>
+      <w:r>
+        <w:t>e.</w:t>
+      </w:r>
+    </w:p>
+    <w:p>
+      <w:pPr>
+        <w:jc w:val="both"/>
+      </w:pPr>
+    </w:p>
+    <w:p>
+      <w:pPr>
+        <w:jc w:val="both"/>
+      </w:pPr>
+      <w:r>
+        <w:t xml:space="preserve">-H3.a </w:t>
+      </w:r>
+      <w:proofErr w:type="spellStart"/>
+      <w:r>
+        <w:t>Bootcampers</w:t>
+      </w:r>
+      <w:proofErr w:type="spellEnd"/>
+      <w:r>
+        <w:t xml:space="preserve"> tem quantidade de feedbacks positivos dos chefes que ZuppersControler1</w:t>
+      </w:r>
+    </w:p>
+    <w:p>
+      <w:pPr>
+        <w:jc w:val="both"/>
+      </w:pPr>
+      <w:r>
+        <w:t xml:space="preserve">-H3.b </w:t>
+      </w:r>
+      <w:proofErr w:type="spellStart"/>
+      <w:r>
+        <w:t>Bootcampers</w:t>
+      </w:r>
+      <w:proofErr w:type="spellEnd"/>
+      <w:r>
+        <w:t xml:space="preserve"> tem quantidade de feedbacks positivos dos chefes que ZuppersControler2</w:t>
+      </w:r>
+    </w:p>
+    <w:p>
+      <w:pPr>
+        <w:jc w:val="both"/>
+      </w:pPr>
+      <w:r>
+        <w:t xml:space="preserve">-H3.c </w:t>
+      </w:r>
+      <w:proofErr w:type="spellStart"/>
+      <w:r>
+        <w:t>Bootcampers</w:t>
+      </w:r>
+      <w:proofErr w:type="spellEnd"/>
+      <w:r>
+        <w:t xml:space="preserve"> tem quantidade de feedbacks positivos dos chefes que ZuppersControler3</w:t>
+      </w:r>
+    </w:p>
+    <w:p>
+      <w:pPr>
+        <w:jc w:val="both"/>
+      </w:pPr>
+      <w:r>
+        <w:t xml:space="preserve">-H3.d </w:t>
+      </w:r>
+      <w:proofErr w:type="spellStart"/>
+      <w:r>
+        <w:t>Bootcampers</w:t>
+      </w:r>
+      <w:proofErr w:type="spellEnd"/>
+      <w:r>
+        <w:t xml:space="preserve"> tem quantidade de feedbacks positivos dos chefes que ZuppersControler4</w:t>
       </w:r>
     </w:p>
     <w:p>
@@ -1151,43 +1423,77 @@
         <w:t>Mensuração</w:t>
       </w:r>
       <w:r>
+        <w:t xml:space="preserve"> Investigação sobre os comentários no </w:t>
+      </w:r>
+      <w:proofErr w:type="spellStart"/>
+      <w:r>
+        <w:t>zennity</w:t>
+      </w:r>
+      <w:proofErr w:type="spellEnd"/>
+      <w:r>
+        <w:t xml:space="preserve"> de maneira constante.</w:t>
+      </w:r>
+    </w:p>
+    <w:p>
+      <w:pPr>
+        <w:jc w:val="both"/>
+      </w:pPr>
+    </w:p>
+    <w:p>
+      <w:pPr>
+        <w:jc w:val="both"/>
+      </w:pPr>
+      <w:r>
+        <w:t xml:space="preserve">-H4.a </w:t>
+      </w:r>
+      <w:proofErr w:type="spellStart"/>
+      <w:r>
+        <w:t>Bootcampers</w:t>
+      </w:r>
+      <w:proofErr w:type="spellEnd"/>
+      <w:r>
+        <w:t xml:space="preserve"> tem maiores valores d</w:t>
+      </w:r>
+      <w:r>
+        <w:t xml:space="preserve">a avaliação do </w:t>
+      </w:r>
+      <w:proofErr w:type="spellStart"/>
+      <w:r>
+        <w:t>roleguide</w:t>
+      </w:r>
+      <w:proofErr w:type="spellEnd"/>
+      <w:r>
+        <w:t xml:space="preserve"> que </w:t>
+      </w:r>
+      <w:r>
+        <w:t>ZuppersControler1</w:t>
+      </w:r>
+    </w:p>
+    <w:p>
+      <w:pPr>
+        <w:jc w:val="both"/>
+      </w:pPr>
+      <w:r>
+        <w:t xml:space="preserve">-H4.b </w:t>
+      </w:r>
+      <w:proofErr w:type="spellStart"/>
+      <w:r>
+        <w:t>Bootcampers</w:t>
+      </w:r>
+      <w:proofErr w:type="spellEnd"/>
+      <w:r>
         <w:t xml:space="preserve"> </w:t>
       </w:r>
       <w:r>
-        <w:t>Investigação sobre os comentários no zennity de maneira constante</w:t>
-      </w:r>
-      <w:r>
-        <w:t>.</w:t>
-      </w:r>
-    </w:p>
-    <w:p>
-      <w:pPr>
-        <w:jc w:val="both"/>
-      </w:pPr>
-    </w:p>
-    <w:p>
-      <w:pPr>
-        <w:jc w:val="both"/>
-      </w:pPr>
-      <w:r>
-        <w:t>-H4.a Bootcampers tem maiores valores d</w:t>
-      </w:r>
-      <w:r>
-        <w:t xml:space="preserve">a avaliação do roleguide que </w:t>
-      </w:r>
-      <w:r>
-        <w:t>ZuppersControler1</w:t>
-      </w:r>
-    </w:p>
-    <w:p>
-      <w:pPr>
-        <w:jc w:val="both"/>
-      </w:pPr>
-      <w:r>
-        <w:t xml:space="preserve">-H4.b Bootcampers </w:t>
-      </w:r>
-      <w:r>
-        <w:t xml:space="preserve">tem maiores valores da avaliação do roleguide que </w:t>
+        <w:t xml:space="preserve">tem maiores valores da avaliação do </w:t>
+      </w:r>
+      <w:proofErr w:type="spellStart"/>
+      <w:r>
+        <w:t>roleguide</w:t>
+      </w:r>
+      <w:proofErr w:type="spellEnd"/>
+      <w:r>
+        <w:t xml:space="preserve"> que </w:t>
       </w:r>
       <w:r>
         <w:t>ZuppersControler2</w:t>
@@ -1198,10 +1504,26 @@
         <w:jc w:val="both"/>
       </w:pPr>
       <w:r>
-        <w:t xml:space="preserve">-H4.c Bootcampers </w:t>
-      </w:r>
-      <w:r>
-        <w:t xml:space="preserve">tem maiores valores da avaliação do roleguide que  </w:t>
+        <w:t xml:space="preserve">-H4.c </w:t>
+      </w:r>
+      <w:proofErr w:type="spellStart"/>
+      <w:r>
+        <w:t>Bootcampers</w:t>
+      </w:r>
+      <w:proofErr w:type="spellEnd"/>
+      <w:r>
+        <w:t xml:space="preserve"> </w:t>
+      </w:r>
+      <w:r>
+        <w:t xml:space="preserve">tem maiores valores da avaliação do </w:t>
+      </w:r>
+      <w:proofErr w:type="spellStart"/>
+      <w:r>
+        <w:t>roleguide</w:t>
+      </w:r>
+      <w:proofErr w:type="spellEnd"/>
+      <w:r>
+        <w:t xml:space="preserve"> que  </w:t>
       </w:r>
       <w:r>
         <w:t>ZuppersControler3</w:t>
@@ -1212,10 +1534,26 @@
         <w:jc w:val="both"/>
       </w:pPr>
       <w:r>
-        <w:t xml:space="preserve">-H4.d Bootcampers </w:t>
-      </w:r>
-      <w:r>
-        <w:t xml:space="preserve">tem maiores valores da avaliação do roleguide que </w:t>
+        <w:t xml:space="preserve">-H4.d </w:t>
+      </w:r>
+      <w:proofErr w:type="spellStart"/>
+      <w:r>
+        <w:t>Bootcampers</w:t>
+      </w:r>
+      <w:proofErr w:type="spellEnd"/>
+      <w:r>
+        <w:t xml:space="preserve"> </w:t>
+      </w:r>
+      <w:r>
+        <w:t xml:space="preserve">tem maiores valores da avaliação do </w:t>
+      </w:r>
+      <w:proofErr w:type="spellStart"/>
+      <w:r>
+        <w:t>roleguide</w:t>
+      </w:r>
+      <w:proofErr w:type="spellEnd"/>
+      <w:r>
+        <w:t xml:space="preserve"> que </w:t>
       </w:r>
       <w:r>
         <w:t>ZuppersControler4</w:t>
@@ -1238,44 +1576,71 @@
         <w:t>Mensuração</w:t>
       </w:r>
       <w:r>
-        <w:t xml:space="preserve"> Questionário no fim do primeiro trimestre, e no fim do segundo trimeste</w:t>
-      </w:r>
-      <w:r>
-        <w:t xml:space="preserve"> para o líder avaliar. </w:t>
-      </w:r>
-    </w:p>
-    <w:p>
-      <w:pPr>
-        <w:jc w:val="both"/>
-      </w:pPr>
-    </w:p>
-    <w:p>
-      <w:pPr>
-        <w:jc w:val="both"/>
-      </w:pPr>
-    </w:p>
-    <w:p>
-      <w:pPr>
-        <w:jc w:val="both"/>
-      </w:pPr>
-      <w:r>
-        <w:t>-H5.a Bootcampers tem maiores quantidade de promoções na carreira que ZuppersControler1</w:t>
-      </w:r>
-    </w:p>
-    <w:p>
-      <w:pPr>
-        <w:jc w:val="both"/>
-      </w:pPr>
-      <w:r>
-        <w:t>-H5.b Bootcampers tem maiores quantidade de promoções na carreira que ZuppersControler2</w:t>
-      </w:r>
-    </w:p>
-    <w:p>
-      <w:pPr>
-        <w:jc w:val="both"/>
-      </w:pPr>
-      <w:r>
-        <w:t>-H5.c Bootcampers tem maiores</w:t>
+        <w:t xml:space="preserve"> Questionário no fim do primeiro trimestre, e no fim do segundo trimest</w:t>
+      </w:r>
+      <w:r>
+        <w:t>r</w:t>
+      </w:r>
+      <w:r>
+        <w:t xml:space="preserve">e para o líder avaliar. </w:t>
+      </w:r>
+    </w:p>
+    <w:p>
+      <w:pPr>
+        <w:jc w:val="both"/>
+      </w:pPr>
+    </w:p>
+    <w:p>
+      <w:pPr>
+        <w:jc w:val="both"/>
+      </w:pPr>
+    </w:p>
+    <w:p>
+      <w:pPr>
+        <w:jc w:val="both"/>
+      </w:pPr>
+      <w:r>
+        <w:t xml:space="preserve">-H5.a </w:t>
+      </w:r>
+      <w:proofErr w:type="spellStart"/>
+      <w:r>
+        <w:t>Bootcampers</w:t>
+      </w:r>
+      <w:proofErr w:type="spellEnd"/>
+      <w:r>
+        <w:t xml:space="preserve"> tem maiores quantidade de promoções na carreira que ZuppersControler1</w:t>
+      </w:r>
+    </w:p>
+    <w:p>
+      <w:pPr>
+        <w:jc w:val="both"/>
+      </w:pPr>
+      <w:r>
+        <w:t xml:space="preserve">-H5.b </w:t>
+      </w:r>
+      <w:proofErr w:type="spellStart"/>
+      <w:r>
+        <w:t>Bootcampers</w:t>
+      </w:r>
+      <w:proofErr w:type="spellEnd"/>
+      <w:r>
+        <w:t xml:space="preserve"> tem maiores quantidade de promoções na carreira que ZuppersControler2</w:t>
+      </w:r>
+    </w:p>
+    <w:p>
+      <w:pPr>
+        <w:jc w:val="both"/>
+      </w:pPr>
+      <w:r>
+        <w:t xml:space="preserve">-H5.c </w:t>
+      </w:r>
+      <w:proofErr w:type="spellStart"/>
+      <w:r>
+        <w:t>Bootcampers</w:t>
+      </w:r>
+      <w:proofErr w:type="spellEnd"/>
+      <w:r>
+        <w:t xml:space="preserve"> tem maiores</w:t>
       </w:r>
       <w:r>
         <w:t xml:space="preserve"> </w:t>
@@ -1289,7 +1654,15 @@
         <w:jc w:val="both"/>
       </w:pPr>
       <w:r>
-        <w:t>-H5.d Bootcampers tem maiores quantidade de promoções na carreira que ZuppersControler4</w:t>
+        <w:t xml:space="preserve">-H5.d </w:t>
+      </w:r>
+      <w:proofErr w:type="spellStart"/>
+      <w:r>
+        <w:t>Bootcampers</w:t>
+      </w:r>
+      <w:proofErr w:type="spellEnd"/>
+      <w:r>
+        <w:t xml:space="preserve"> tem maiores quantidade de promoções na carreira que ZuppersControler4</w:t>
       </w:r>
     </w:p>
     <w:p>
@@ -1309,47 +1682,76 @@
         <w:t>Mensuração</w:t>
       </w:r>
       <w:r>
-        <w:t xml:space="preserve"> </w:t>
-      </w:r>
-      <w:r>
-        <w:t>Investigação constante via consulta de dados.</w:t>
-      </w:r>
-    </w:p>
-    <w:p>
-      <w:pPr>
-        <w:jc w:val="both"/>
-      </w:pPr>
-    </w:p>
-    <w:p>
-      <w:pPr>
-        <w:jc w:val="both"/>
-      </w:pPr>
-      <w:r>
-        <w:t>-H6.a Bootcampers tem maiores porcentagens de aumento na carreira que ZuppersControler1</w:t>
-      </w:r>
-    </w:p>
-    <w:p>
-      <w:pPr>
-        <w:jc w:val="both"/>
-      </w:pPr>
-      <w:r>
-        <w:t>-H6.b Bootcampers tem maiores porcentagens de aumento na carreira que ZuppersControler2</w:t>
-      </w:r>
-    </w:p>
-    <w:p>
-      <w:pPr>
-        <w:jc w:val="both"/>
-      </w:pPr>
-      <w:r>
-        <w:t>-H6.c Bootcampers tem maiores porcentagens de aumento na carreira que ZuppersControler3</w:t>
-      </w:r>
-    </w:p>
-    <w:p>
-      <w:pPr>
-        <w:jc w:val="both"/>
-      </w:pPr>
-      <w:r>
-        <w:t>-H6.d Bootcampers tem maiores porcentagens de aumento na carreira que ZuppersControler4</w:t>
+        <w:t xml:space="preserve"> Investigação constante via consulta de dados.</w:t>
+      </w:r>
+    </w:p>
+    <w:p>
+      <w:pPr>
+        <w:jc w:val="both"/>
+      </w:pPr>
+    </w:p>
+    <w:p>
+      <w:pPr>
+        <w:jc w:val="both"/>
+      </w:pPr>
+      <w:r>
+        <w:t xml:space="preserve">-H6.a </w:t>
+      </w:r>
+      <w:proofErr w:type="spellStart"/>
+      <w:r>
+        <w:t>Bootcampers</w:t>
+      </w:r>
+      <w:proofErr w:type="spellEnd"/>
+      <w:r>
+        <w:t xml:space="preserve"> tem maiores porcentagens de aumento na carreira que ZuppersControler1</w:t>
+      </w:r>
+    </w:p>
+    <w:p>
+      <w:pPr>
+        <w:jc w:val="both"/>
+      </w:pPr>
+      <w:r>
+        <w:t xml:space="preserve">-H6.b </w:t>
+      </w:r>
+      <w:proofErr w:type="spellStart"/>
+      <w:r>
+        <w:t>Bootcampers</w:t>
+      </w:r>
+      <w:proofErr w:type="spellEnd"/>
+      <w:r>
+        <w:t xml:space="preserve"> tem maiores porcentagens de aumento na carreira que ZuppersControler2</w:t>
+      </w:r>
+    </w:p>
+    <w:p>
+      <w:pPr>
+        <w:jc w:val="both"/>
+      </w:pPr>
+      <w:r>
+        <w:t xml:space="preserve">-H6.c </w:t>
+      </w:r>
+      <w:proofErr w:type="spellStart"/>
+      <w:r>
+        <w:t>Bootcampers</w:t>
+      </w:r>
+      <w:proofErr w:type="spellEnd"/>
+      <w:r>
+        <w:t xml:space="preserve"> tem maiores porcentagens de aumento na carreira que ZuppersControler3</w:t>
+      </w:r>
+    </w:p>
+    <w:p>
+      <w:pPr>
+        <w:jc w:val="both"/>
+      </w:pPr>
+      <w:r>
+        <w:t xml:space="preserve">-H6.d </w:t>
+      </w:r>
+      <w:proofErr w:type="spellStart"/>
+      <w:r>
+        <w:t>Bootcampers</w:t>
+      </w:r>
+      <w:proofErr w:type="spellEnd"/>
+      <w:r>
+        <w:t xml:space="preserve"> tem maiores porcentagens de aumento na carreira que ZuppersControler4</w:t>
       </w:r>
     </w:p>
     <w:p>
@@ -1382,23 +1784,47 @@
         <w:jc w:val="both"/>
       </w:pPr>
       <w:r>
-        <w:t>-H7.a Bootcampers tem maiores níveis de resiliência que ZuppersControler1</w:t>
-      </w:r>
-    </w:p>
-    <w:p>
-      <w:pPr>
-        <w:jc w:val="both"/>
-      </w:pPr>
-      <w:r>
-        <w:t>-H7.b Bootcampers tem maiores níveis de resiliência que ZuppersControler2</w:t>
-      </w:r>
-    </w:p>
-    <w:p>
-      <w:pPr>
-        <w:jc w:val="both"/>
-      </w:pPr>
-      <w:r>
-        <w:t>-H7.c Bootcampers tem maiores</w:t>
+        <w:t xml:space="preserve">-H7.a </w:t>
+      </w:r>
+      <w:proofErr w:type="spellStart"/>
+      <w:r>
+        <w:t>Bootcampers</w:t>
+      </w:r>
+      <w:proofErr w:type="spellEnd"/>
+      <w:r>
+        <w:t xml:space="preserve"> tem maiores níveis de resiliência que ZuppersControler1</w:t>
+      </w:r>
+    </w:p>
+    <w:p>
+      <w:pPr>
+        <w:jc w:val="both"/>
+      </w:pPr>
+      <w:r>
+        <w:t xml:space="preserve">-H7.b </w:t>
+      </w:r>
+      <w:proofErr w:type="spellStart"/>
+      <w:r>
+        <w:t>Bootcampers</w:t>
+      </w:r>
+      <w:proofErr w:type="spellEnd"/>
+      <w:r>
+        <w:t xml:space="preserve"> tem maiores níveis de resiliência que ZuppersControler2</w:t>
+      </w:r>
+    </w:p>
+    <w:p>
+      <w:pPr>
+        <w:jc w:val="both"/>
+      </w:pPr>
+      <w:r>
+        <w:t xml:space="preserve">-H7.c </w:t>
+      </w:r>
+      <w:proofErr w:type="spellStart"/>
+      <w:r>
+        <w:t>Bootcampers</w:t>
+      </w:r>
+      <w:proofErr w:type="spellEnd"/>
+      <w:r>
+        <w:t xml:space="preserve"> tem maiores</w:t>
       </w:r>
       <w:r>
         <w:t xml:space="preserve"> </w:t>
@@ -1412,7 +1838,15 @@
         <w:jc w:val="both"/>
       </w:pPr>
       <w:r>
-        <w:t>-H7.d Bootcampers tem maiores níveis de resiliência que ZuppersControler4</w:t>
+        <w:t xml:space="preserve">-H7.d </w:t>
+      </w:r>
+      <w:proofErr w:type="spellStart"/>
+      <w:r>
+        <w:t>Bootcampers</w:t>
+      </w:r>
+      <w:proofErr w:type="spellEnd"/>
+      <w:r>
+        <w:t xml:space="preserve"> tem maiores níveis de resiliência que ZuppersControler4</w:t>
       </w:r>
     </w:p>
     <w:p>
@@ -1432,47 +1866,76 @@
         <w:t>Mensuração</w:t>
       </w:r>
       <w:r>
-        <w:t xml:space="preserve"> </w:t>
-      </w:r>
-      <w:r>
-        <w:t>Aplicação de questionário sobre resiliência no final do primeiro semestre</w:t>
-      </w:r>
-    </w:p>
-    <w:p>
-      <w:pPr>
-        <w:jc w:val="both"/>
-      </w:pPr>
-    </w:p>
-    <w:p>
-      <w:pPr>
-        <w:jc w:val="both"/>
-      </w:pPr>
-      <w:r>
-        <w:t>-H8.a Bootcampers tem maiores níveis de comprometimento na carreira que ZuppersControler1</w:t>
-      </w:r>
-    </w:p>
-    <w:p>
-      <w:pPr>
-        <w:jc w:val="both"/>
-      </w:pPr>
-      <w:r>
-        <w:t>-H8.b Bootcampers tem maiores níveis de comprometimento na carreira que ZuppersControler2</w:t>
-      </w:r>
-    </w:p>
-    <w:p>
-      <w:pPr>
-        <w:jc w:val="both"/>
-      </w:pPr>
-      <w:r>
-        <w:t>-H8.c Bootcampers tem maiores níveis de comprometimento na carreira que ZuppersControler3</w:t>
-      </w:r>
-    </w:p>
-    <w:p>
-      <w:pPr>
-        <w:jc w:val="both"/>
-      </w:pPr>
-      <w:r>
-        <w:t>-H8.d Bootcampers tem maiores níveis de comprometimento na carreira que ZuppersControler4</w:t>
+        <w:t xml:space="preserve"> Aplicação de questionário sobre resiliência no final do primeiro semestre</w:t>
+      </w:r>
+    </w:p>
+    <w:p>
+      <w:pPr>
+        <w:jc w:val="both"/>
+      </w:pPr>
+    </w:p>
+    <w:p>
+      <w:pPr>
+        <w:jc w:val="both"/>
+      </w:pPr>
+      <w:r>
+        <w:t xml:space="preserve">-H8.a </w:t>
+      </w:r>
+      <w:proofErr w:type="spellStart"/>
+      <w:r>
+        <w:t>Bootcampers</w:t>
+      </w:r>
+      <w:proofErr w:type="spellEnd"/>
+      <w:r>
+        <w:t xml:space="preserve"> tem maiores níveis de comprometimento na carreira que ZuppersControler1</w:t>
+      </w:r>
+    </w:p>
+    <w:p>
+      <w:pPr>
+        <w:jc w:val="both"/>
+      </w:pPr>
+      <w:r>
+        <w:t xml:space="preserve">-H8.b </w:t>
+      </w:r>
+      <w:proofErr w:type="spellStart"/>
+      <w:r>
+        <w:t>Bootcampers</w:t>
+      </w:r>
+      <w:proofErr w:type="spellEnd"/>
+      <w:r>
+        <w:t xml:space="preserve"> tem maiores níveis de comprometimento na carreira que ZuppersControler2</w:t>
+      </w:r>
+    </w:p>
+    <w:p>
+      <w:pPr>
+        <w:jc w:val="both"/>
+      </w:pPr>
+      <w:r>
+        <w:t xml:space="preserve">-H8.c </w:t>
+      </w:r>
+      <w:proofErr w:type="spellStart"/>
+      <w:r>
+        <w:t>Bootcampers</w:t>
+      </w:r>
+      <w:proofErr w:type="spellEnd"/>
+      <w:r>
+        <w:t xml:space="preserve"> tem maiores níveis de comprometimento na carreira que ZuppersControler3</w:t>
+      </w:r>
+    </w:p>
+    <w:p>
+      <w:pPr>
+        <w:jc w:val="both"/>
+      </w:pPr>
+      <w:r>
+        <w:t xml:space="preserve">-H8.d </w:t>
+      </w:r>
+      <w:proofErr w:type="spellStart"/>
+      <w:r>
+        <w:t>Bootcampers</w:t>
+      </w:r>
+      <w:proofErr w:type="spellEnd"/>
+      <w:r>
+        <w:t xml:space="preserve"> tem maiores níveis de comprometimento na carreira que ZuppersControler4</w:t>
       </w:r>
     </w:p>
     <w:p>
@@ -1505,10 +1968,34 @@
         <w:jc w:val="both"/>
       </w:pPr>
       <w:r>
-        <w:t xml:space="preserve">-H9.a Bootcampers tem </w:t>
-      </w:r>
-      <w:r>
-        <w:t xml:space="preserve">menores quantidade de pull request negados </w:t>
+        <w:t xml:space="preserve">-H9.a </w:t>
+      </w:r>
+      <w:proofErr w:type="spellStart"/>
+      <w:r>
+        <w:t>Bootcampers</w:t>
+      </w:r>
+      <w:proofErr w:type="spellEnd"/>
+      <w:r>
+        <w:t xml:space="preserve"> tem </w:t>
+      </w:r>
+      <w:r>
+        <w:t xml:space="preserve">menores quantidade de </w:t>
+      </w:r>
+      <w:proofErr w:type="spellStart"/>
+      <w:r>
+        <w:t>pull</w:t>
+      </w:r>
+      <w:proofErr w:type="spellEnd"/>
+      <w:r>
+        <w:t xml:space="preserve"> </w:t>
+      </w:r>
+      <w:proofErr w:type="spellStart"/>
+      <w:r>
+        <w:t>request</w:t>
+      </w:r>
+      <w:proofErr w:type="spellEnd"/>
+      <w:r>
+        <w:t xml:space="preserve"> negados </w:t>
       </w:r>
       <w:r>
         <w:t>que ZuppersControler1</w:t>
@@ -1519,25 +2006,73 @@
         <w:jc w:val="both"/>
       </w:pPr>
       <w:r>
+        <w:t xml:space="preserve">-H9.b </w:t>
+      </w:r>
+      <w:proofErr w:type="spellStart"/>
+      <w:r>
+        <w:t>Bootcampers</w:t>
+      </w:r>
+      <w:proofErr w:type="spellEnd"/>
+      <w:r>
+        <w:t xml:space="preserve"> </w:t>
+      </w:r>
+      <w:r>
+        <w:t xml:space="preserve">tem menores quantidade de </w:t>
+      </w:r>
+      <w:proofErr w:type="spellStart"/>
+      <w:r>
+        <w:t>pull</w:t>
+      </w:r>
+      <w:proofErr w:type="spellEnd"/>
+      <w:r>
+        <w:t xml:space="preserve"> </w:t>
+      </w:r>
+      <w:proofErr w:type="spellStart"/>
+      <w:r>
+        <w:t>request</w:t>
+      </w:r>
+      <w:proofErr w:type="spellEnd"/>
+      <w:r>
+        <w:t xml:space="preserve"> negados </w:t>
+      </w:r>
+      <w:r>
+        <w:t>que ZuppersControler2</w:t>
+      </w:r>
+    </w:p>
+    <w:p>
+      <w:pPr>
+        <w:jc w:val="both"/>
+      </w:pPr>
+      <w:r>
         <w:lastRenderedPageBreak/>
-        <w:t xml:space="preserve">-H9.b Bootcampers </w:t>
-      </w:r>
-      <w:r>
-        <w:t xml:space="preserve">tem menores quantidade de pull request negados </w:t>
-      </w:r>
-      <w:r>
-        <w:t>que ZuppersControler2</w:t>
-      </w:r>
-    </w:p>
-    <w:p>
-      <w:pPr>
-        <w:jc w:val="both"/>
-      </w:pPr>
-      <w:r>
-        <w:t xml:space="preserve">-H9.c Bootcampers </w:t>
-      </w:r>
-      <w:r>
-        <w:t xml:space="preserve">tem menores quantidade de pull request negados </w:t>
+        <w:t xml:space="preserve">-H9.c </w:t>
+      </w:r>
+      <w:proofErr w:type="spellStart"/>
+      <w:r>
+        <w:t>Bootcampers</w:t>
+      </w:r>
+      <w:proofErr w:type="spellEnd"/>
+      <w:r>
+        <w:t xml:space="preserve"> </w:t>
+      </w:r>
+      <w:r>
+        <w:t xml:space="preserve">tem menores quantidade de </w:t>
+      </w:r>
+      <w:proofErr w:type="spellStart"/>
+      <w:r>
+        <w:t>pull</w:t>
+      </w:r>
+      <w:proofErr w:type="spellEnd"/>
+      <w:r>
+        <w:t xml:space="preserve"> </w:t>
+      </w:r>
+      <w:proofErr w:type="spellStart"/>
+      <w:r>
+        <w:t>request</w:t>
+      </w:r>
+      <w:proofErr w:type="spellEnd"/>
+      <w:r>
+        <w:t xml:space="preserve"> negados </w:t>
       </w:r>
       <w:r>
         <w:t>que ZuppersControler3</w:t>
@@ -1548,10 +2083,34 @@
         <w:jc w:val="both"/>
       </w:pPr>
       <w:r>
-        <w:t xml:space="preserve">-H9.d Bootcampers </w:t>
-      </w:r>
-      <w:r>
-        <w:t xml:space="preserve">tem menores quantidade de pull request negados </w:t>
+        <w:t xml:space="preserve">-H9.d </w:t>
+      </w:r>
+      <w:proofErr w:type="spellStart"/>
+      <w:r>
+        <w:t>Bootcampers</w:t>
+      </w:r>
+      <w:proofErr w:type="spellEnd"/>
+      <w:r>
+        <w:t xml:space="preserve"> </w:t>
+      </w:r>
+      <w:r>
+        <w:t xml:space="preserve">tem menores quantidade de </w:t>
+      </w:r>
+      <w:proofErr w:type="spellStart"/>
+      <w:r>
+        <w:t>pull</w:t>
+      </w:r>
+      <w:proofErr w:type="spellEnd"/>
+      <w:r>
+        <w:t xml:space="preserve"> </w:t>
+      </w:r>
+      <w:proofErr w:type="spellStart"/>
+      <w:r>
+        <w:t>request</w:t>
+      </w:r>
+      <w:proofErr w:type="spellEnd"/>
+      <w:r>
+        <w:t xml:space="preserve"> negados </w:t>
       </w:r>
       <w:r>
         <w:t>que ZuppersControler4</w:t>
@@ -1574,423 +2133,702 @@
         <w:t>Mensuração</w:t>
       </w:r>
       <w:r>
-        <w:t xml:space="preserve"> </w:t>
-      </w:r>
-      <w:r>
-        <w:t xml:space="preserve">A ser melhor definido, a ideia é em dois momentos: no final do </w:t>
-      </w:r>
-      <w:r>
-        <w:t>primeiro semestre</w:t>
-      </w:r>
-      <w:r>
-        <w:t xml:space="preserve"> e no final do segundo semestre. Outro ponto é pegar esses dados automaticamente. Preciso estudar mais sobre isso com Yuri. Acredito que o github pode ser a solução.</w:t>
-      </w:r>
-    </w:p>
-    <w:p>
-      <w:pPr>
-        <w:jc w:val="both"/>
-      </w:pPr>
-    </w:p>
-    <w:p>
-      <w:pPr>
-        <w:jc w:val="both"/>
-      </w:pPr>
-      <w:r>
-        <w:t>-H</w:t>
-      </w:r>
-      <w:r>
-        <w:t>10</w:t>
-      </w:r>
-      <w:r>
-        <w:t xml:space="preserve">.a Bootcampers tem </w:t>
-      </w:r>
-      <w:r>
-        <w:t xml:space="preserve">menores quantidades de bugs reportados </w:t>
-      </w:r>
-      <w:r>
-        <w:t>que ZuppersControler1</w:t>
-      </w:r>
-    </w:p>
-    <w:p>
-      <w:pPr>
-        <w:jc w:val="both"/>
-      </w:pPr>
-      <w:r>
-        <w:t>-H</w:t>
-      </w:r>
-      <w:r>
-        <w:t>10</w:t>
-      </w:r>
-      <w:r>
-        <w:t xml:space="preserve">.b Bootcampers </w:t>
-      </w:r>
-      <w:r>
-        <w:t xml:space="preserve">tem menores quantidades de bugs reportados </w:t>
-      </w:r>
-      <w:r>
-        <w:t>que ZuppersControler2</w:t>
-      </w:r>
-    </w:p>
-    <w:p>
-      <w:pPr>
-        <w:jc w:val="both"/>
-      </w:pPr>
-      <w:r>
-        <w:t>-H</w:t>
-      </w:r>
-      <w:r>
-        <w:t>10</w:t>
-      </w:r>
-      <w:r>
-        <w:t xml:space="preserve">.c Bootcampers </w:t>
-      </w:r>
-      <w:r>
-        <w:t xml:space="preserve">tem menores quantidades de bugs reportados </w:t>
-      </w:r>
-      <w:r>
-        <w:t>que ZuppersControler3</w:t>
-      </w:r>
-    </w:p>
-    <w:p>
-      <w:pPr>
-        <w:jc w:val="both"/>
-      </w:pPr>
-      <w:r>
-        <w:t>-H</w:t>
-      </w:r>
-      <w:r>
-        <w:t>10</w:t>
-      </w:r>
-      <w:r>
-        <w:t xml:space="preserve">.d Bootcampers </w:t>
-      </w:r>
-      <w:r>
-        <w:t xml:space="preserve">tem menores quantidades de bugs reportados </w:t>
-      </w:r>
-      <w:r>
-        <w:t>que ZuppersControler4</w:t>
-      </w:r>
-    </w:p>
-    <w:p>
-      <w:pPr>
-        <w:jc w:val="both"/>
-      </w:pPr>
-    </w:p>
-    <w:p>
-      <w:pPr>
-        <w:jc w:val="both"/>
-      </w:pPr>
-      <w:r>
-        <w:rPr>
+        <w:t xml:space="preserve"> A ser melhor definido, a ideia é em dois momentos: no final do primeiro semestre e no final do segundo semestre. Outro ponto é pegar esses dados automaticamente. Preciso estudar mais sobre isso com Yuri. Acredito que o </w:t>
+      </w:r>
+      <w:proofErr w:type="spellStart"/>
+      <w:r>
+        <w:t>github</w:t>
+      </w:r>
+      <w:proofErr w:type="spellEnd"/>
+      <w:r>
+        <w:t xml:space="preserve"> pode ser a solução.</w:t>
+      </w:r>
+    </w:p>
+    <w:p>
+      <w:pPr>
+        <w:shd w:val="clear" w:color="auto" w:fill="FFFFFF"/>
+        <w:spacing w:after="0" w:line="240" w:lineRule="auto"/>
+        <w:outlineLvl w:val="0"/>
+        <w:rPr>
+          <w:rFonts w:ascii="Arial" w:eastAsia="Times New Roman" w:hAnsi="Arial" w:cs="Arial"/>
           <w:b/>
           <w:bCs/>
-        </w:rPr>
-        <w:t>Mensuração</w:t>
-      </w:r>
-      <w:r>
-        <w:t xml:space="preserve"> A ser melhor definido, a ideia é em dois momentos: no final do primeiro semestre e no final do segundo semestre. Outro ponto é pegar esses dados automaticamente. Preciso estudar mais sobre isso com Yuri.</w:t>
-      </w:r>
-      <w:r>
-        <w:t xml:space="preserve"> Acredito que o Jira pode ser a solução</w:t>
-      </w:r>
-    </w:p>
-    <w:p>
-      <w:pPr>
-        <w:jc w:val="both"/>
-      </w:pPr>
-    </w:p>
-    <w:p>
-      <w:pPr>
-        <w:jc w:val="both"/>
-      </w:pPr>
-    </w:p>
-    <w:p>
-      <w:pPr>
-        <w:jc w:val="both"/>
-      </w:pPr>
-      <w:r>
-        <w:t>-H</w:t>
-      </w:r>
-      <w:r>
-        <w:t>11</w:t>
-      </w:r>
-      <w:r>
-        <w:t xml:space="preserve">.a Bootcampers tem maiores quantidade de </w:t>
-      </w:r>
-      <w:r>
-        <w:t>pontos de função (BCP) entregues</w:t>
-      </w:r>
-      <w:r>
-        <w:t xml:space="preserve"> que ZuppersControler1</w:t>
-      </w:r>
-      <w:r>
-        <w:t xml:space="preserve"> (itau)</w:t>
-      </w:r>
-    </w:p>
-    <w:p>
-      <w:pPr>
-        <w:jc w:val="both"/>
-      </w:pPr>
-      <w:r>
-        <w:t>-H</w:t>
-      </w:r>
-      <w:r>
-        <w:t>11</w:t>
-      </w:r>
-      <w:r>
-        <w:t xml:space="preserve">.b Bootcampers </w:t>
-      </w:r>
-      <w:r>
-        <w:t>tem maiores quantidade de pontos de função (BCP) entregues que</w:t>
-      </w:r>
-      <w:r>
-        <w:t xml:space="preserve"> ZuppersControler2</w:t>
-      </w:r>
-      <w:r>
-        <w:t xml:space="preserve"> (itau)</w:t>
-      </w:r>
-    </w:p>
-    <w:p>
-      <w:pPr>
-        <w:jc w:val="both"/>
-      </w:pPr>
-      <w:r>
-        <w:t>-H</w:t>
-      </w:r>
-      <w:r>
-        <w:t>11</w:t>
-      </w:r>
-      <w:r>
-        <w:t xml:space="preserve">.c Bootcampers </w:t>
-      </w:r>
-      <w:r>
-        <w:t xml:space="preserve">tem maiores quantidade de pontos de função (BCP) entregues </w:t>
-      </w:r>
-      <w:r>
-        <w:t>que ZuppersControler3</w:t>
-      </w:r>
-      <w:r>
-        <w:t xml:space="preserve"> (itau)</w:t>
-      </w:r>
-    </w:p>
-    <w:p>
-      <w:pPr>
-        <w:jc w:val="both"/>
-      </w:pPr>
-      <w:r>
-        <w:t>-H</w:t>
-      </w:r>
-      <w:r>
-        <w:t>11</w:t>
-      </w:r>
-      <w:r>
-        <w:t xml:space="preserve">.d Bootcampers </w:t>
-      </w:r>
-      <w:r>
-        <w:t xml:space="preserve">tem maiores quantidade de pontos de função (BCP) entregues </w:t>
-      </w:r>
-      <w:r>
-        <w:t>que ZuppersControler4</w:t>
-      </w:r>
-      <w:r>
-        <w:t xml:space="preserve"> (itau)</w:t>
-      </w:r>
-    </w:p>
-    <w:p>
-      <w:pPr>
-        <w:jc w:val="both"/>
-      </w:pPr>
-      <w:r>
-        <w:rPr>
+          <w:color w:val="333333"/>
+          <w:kern w:val="36"/>
+          <w:sz w:val="24"/>
+          <w:szCs w:val="24"/>
+          <w:lang w:val="en-US" w:eastAsia="pt-BR"/>
+        </w:rPr>
+      </w:pPr>
+      <w:r>
+        <w:rPr>
+          <w:rFonts w:ascii="Arial" w:eastAsia="Times New Roman" w:hAnsi="Arial" w:cs="Arial"/>
           <w:b/>
           <w:bCs/>
-        </w:rPr>
-        <w:t>Mensuração</w:t>
-      </w:r>
-      <w:r>
-        <w:t xml:space="preserve"> A ser melhor definido, a ideia é em dois momentos: no final do primeiro semestre e no final do segundo semestre. </w:t>
-      </w:r>
-      <w:r>
-        <w:t>Martina ficou de saber sobre a possibilidade de descobrir como fazer.</w:t>
-      </w:r>
-    </w:p>
-    <w:p>
-      <w:pPr>
-        <w:jc w:val="both"/>
-      </w:pPr>
-    </w:p>
-    <w:p>
-      <w:pPr>
-        <w:jc w:val="both"/>
-      </w:pPr>
-      <w:r>
-        <w:t>-H</w:t>
-      </w:r>
-      <w:r>
-        <w:t>12</w:t>
-      </w:r>
-      <w:r>
-        <w:t xml:space="preserve">.a Bootcampers </w:t>
-      </w:r>
-      <w:r>
-        <w:t xml:space="preserve">são vistos como mais colaborativos que </w:t>
-      </w:r>
-      <w:r>
-        <w:t>ZuppersControler1</w:t>
-      </w:r>
-    </w:p>
-    <w:p>
-      <w:pPr>
-        <w:jc w:val="both"/>
-      </w:pPr>
-      <w:r>
-        <w:t>-H</w:t>
-      </w:r>
-      <w:r>
-        <w:t>12</w:t>
-      </w:r>
-      <w:r>
-        <w:t>.b Bootcampers</w:t>
-      </w:r>
-      <w:r>
-        <w:t xml:space="preserve"> são vistos como mais colaborativos que</w:t>
-      </w:r>
-      <w:r>
-        <w:t xml:space="preserve"> ZuppersControler2</w:t>
-      </w:r>
-    </w:p>
-    <w:p>
-      <w:pPr>
-        <w:jc w:val="both"/>
-      </w:pPr>
-      <w:r>
-        <w:t>-H</w:t>
-      </w:r>
-      <w:r>
-        <w:t>12</w:t>
-      </w:r>
-      <w:r>
-        <w:t xml:space="preserve">.c Bootcampers </w:t>
-      </w:r>
-      <w:r>
-        <w:t>são vistos como mais colaborativos que</w:t>
-      </w:r>
-      <w:r>
-        <w:t xml:space="preserve"> ZuppersControler3</w:t>
-      </w:r>
-    </w:p>
-    <w:p>
-      <w:pPr>
-        <w:jc w:val="both"/>
-      </w:pPr>
-      <w:r>
-        <w:t>-H</w:t>
-      </w:r>
-      <w:r>
-        <w:t>12</w:t>
-      </w:r>
-      <w:r>
-        <w:t xml:space="preserve">.d Bootcampers </w:t>
-      </w:r>
-      <w:r>
-        <w:t xml:space="preserve">são vistos como mais colaborativos que </w:t>
-      </w:r>
-      <w:r>
-        <w:t>ZuppersControler4</w:t>
-      </w:r>
-      <w:r>
-        <w:t xml:space="preserve"> </w:t>
-      </w:r>
-    </w:p>
-    <w:p>
-      <w:pPr>
-        <w:jc w:val="both"/>
-      </w:pPr>
-      <w:r>
-        <w:rPr>
+          <w:color w:val="333333"/>
+          <w:kern w:val="36"/>
+          <w:sz w:val="24"/>
+          <w:szCs w:val="24"/>
+          <w:lang w:val="en-US" w:eastAsia="pt-BR"/>
+        </w:rPr>
+        <w:t xml:space="preserve">Paper: </w:t>
+      </w:r>
+      <w:r>
+        <w:rPr>
+          <w:rFonts w:ascii="Arial" w:eastAsia="Times New Roman" w:hAnsi="Arial" w:cs="Arial"/>
           <w:b/>
           <w:bCs/>
+          <w:color w:val="333333"/>
+          <w:kern w:val="36"/>
+          <w:sz w:val="24"/>
+          <w:szCs w:val="24"/>
+          <w:lang w:val="en-US" w:eastAsia="pt-BR"/>
+        </w:rPr>
+        <w:t>Replication Can Improve Prior Results: A GitHub Study of Pull Request Acceptance</w:t>
+      </w:r>
+      <w:r>
+        <w:rPr>
+          <w:rFonts w:ascii="Arial" w:eastAsia="Times New Roman" w:hAnsi="Arial" w:cs="Arial"/>
+          <w:b/>
+          <w:bCs/>
+          <w:color w:val="333333"/>
+          <w:kern w:val="36"/>
+          <w:sz w:val="24"/>
+          <w:szCs w:val="24"/>
+          <w:lang w:val="en-US" w:eastAsia="pt-BR"/>
+        </w:rPr>
+        <w:t xml:space="preserve"> </w:t>
+      </w:r>
+      <w:hyperlink r:id="rId6" w:history="1">
+        <w:r>
+          <w:rPr>
+            <w:rStyle w:val="Hyperlink"/>
+            <w:rFonts w:ascii="Arial" w:eastAsia="Times New Roman" w:hAnsi="Arial" w:cs="Arial"/>
+            <w:b/>
+            <w:bCs/>
+            <w:kern w:val="36"/>
+            <w:sz w:val="24"/>
+            <w:szCs w:val="24"/>
+            <w:lang w:val="en-US" w:eastAsia="pt-BR"/>
+          </w:rPr>
+          <w:t>https://ieeexplore.ieee.org/abstract/document/8813275</w:t>
+        </w:r>
+      </w:hyperlink>
+    </w:p>
+    <w:p>
+      <w:pPr>
+        <w:shd w:val="clear" w:color="auto" w:fill="FFFFFF"/>
+        <w:spacing w:after="0" w:line="240" w:lineRule="auto"/>
+        <w:outlineLvl w:val="0"/>
+        <w:rPr>
+          <w:rFonts w:ascii="Arial" w:eastAsia="Times New Roman" w:hAnsi="Arial" w:cs="Arial"/>
+          <w:b/>
+          <w:bCs/>
+          <w:color w:val="333333"/>
+          <w:kern w:val="36"/>
+          <w:sz w:val="24"/>
+          <w:szCs w:val="24"/>
+          <w:lang w:val="en-US" w:eastAsia="pt-BR"/>
+        </w:rPr>
+      </w:pPr>
+    </w:p>
+    <w:p>
+      <w:pPr>
+        <w:shd w:val="clear" w:color="auto" w:fill="FFFFFF"/>
+        <w:spacing w:after="0" w:line="240" w:lineRule="auto"/>
+        <w:outlineLvl w:val="0"/>
+        <w:rPr>
+          <w:rFonts w:ascii="Arial" w:eastAsia="Times New Roman" w:hAnsi="Arial" w:cs="Arial"/>
+          <w:b/>
+          <w:bCs/>
+          <w:color w:val="333333"/>
+          <w:kern w:val="36"/>
+          <w:sz w:val="24"/>
+          <w:szCs w:val="24"/>
+          <w:lang w:val="en-US" w:eastAsia="pt-BR"/>
+        </w:rPr>
+      </w:pPr>
+      <w:hyperlink r:id="rId7" w:history="1">
+        <w:r>
+          <w:rPr>
+            <w:rStyle w:val="Hyperlink"/>
+            <w:rFonts w:ascii="Arial" w:eastAsia="Times New Roman" w:hAnsi="Arial" w:cs="Arial"/>
+            <w:b/>
+            <w:bCs/>
+            <w:kern w:val="36"/>
+            <w:sz w:val="24"/>
+            <w:szCs w:val="24"/>
+            <w:lang w:val="en-US" w:eastAsia="pt-BR"/>
+          </w:rPr>
+          <w:t>http://ksiresearch.org/seke/seke17paper/seke17paper_62.pdf</w:t>
+        </w:r>
+      </w:hyperlink>
+    </w:p>
+    <w:p>
+      <w:pPr>
+        <w:shd w:val="clear" w:color="auto" w:fill="FFFFFF"/>
+        <w:spacing w:after="0" w:line="240" w:lineRule="auto"/>
+        <w:outlineLvl w:val="0"/>
+        <w:rPr>
+          <w:rFonts w:ascii="Arial" w:eastAsia="Times New Roman" w:hAnsi="Arial" w:cs="Arial"/>
+          <w:b/>
+          <w:bCs/>
+          <w:color w:val="333333"/>
+          <w:kern w:val="36"/>
+          <w:sz w:val="24"/>
+          <w:szCs w:val="24"/>
+          <w:lang w:val="en-US" w:eastAsia="pt-BR"/>
+        </w:rPr>
+      </w:pPr>
+    </w:p>
+    <w:p>
+      <w:pPr>
+        <w:pStyle w:val="Ttulo1"/>
+        <w:shd w:val="clear" w:color="auto" w:fill="FFFFFF"/>
+        <w:spacing w:before="0" w:beforeAutospacing="0" w:after="0" w:afterAutospacing="0" w:line="525" w:lineRule="atLeast"/>
+        <w:rPr>
+          <w:rFonts w:ascii="Arial" w:hAnsi="Arial" w:cs="Arial"/>
+          <w:color w:val="333333"/>
+          <w:sz w:val="24"/>
+          <w:szCs w:val="24"/>
+          <w:lang w:val="en-US"/>
+        </w:rPr>
+      </w:pPr>
+      <w:proofErr w:type="spellStart"/>
+      <w:r>
+        <w:rPr>
+          <w:rFonts w:ascii="Arial" w:hAnsi="Arial" w:cs="Arial"/>
+          <w:color w:val="333333"/>
+          <w:sz w:val="24"/>
+          <w:szCs w:val="24"/>
+          <w:lang w:val="en-US"/>
+        </w:rPr>
+        <w:t>GEMiner</w:t>
+      </w:r>
+      <w:proofErr w:type="spellEnd"/>
+      <w:r>
+        <w:rPr>
+          <w:rFonts w:ascii="Arial" w:hAnsi="Arial" w:cs="Arial"/>
+          <w:color w:val="333333"/>
+          <w:sz w:val="24"/>
+          <w:szCs w:val="24"/>
+          <w:lang w:val="en-US"/>
+        </w:rPr>
+        <w:t xml:space="preserve">: Mining Social and Programming Behaviors to Identify Experts in </w:t>
+      </w:r>
+      <w:proofErr w:type="spellStart"/>
+      <w:r>
+        <w:rPr>
+          <w:rFonts w:ascii="Arial" w:hAnsi="Arial" w:cs="Arial"/>
+          <w:color w:val="333333"/>
+          <w:sz w:val="24"/>
+          <w:szCs w:val="24"/>
+          <w:lang w:val="en-US"/>
+        </w:rPr>
+        <w:t>Github</w:t>
+      </w:r>
+      <w:proofErr w:type="spellEnd"/>
+    </w:p>
+    <w:p>
+      <w:pPr>
+        <w:shd w:val="clear" w:color="auto" w:fill="FFFFFF"/>
+        <w:spacing w:after="0" w:line="240" w:lineRule="auto"/>
+        <w:outlineLvl w:val="0"/>
+        <w:rPr>
+          <w:rFonts w:ascii="Arial" w:eastAsia="Times New Roman" w:hAnsi="Arial" w:cs="Arial"/>
+          <w:b/>
+          <w:bCs/>
+          <w:color w:val="333333"/>
+          <w:kern w:val="36"/>
+          <w:sz w:val="24"/>
+          <w:szCs w:val="24"/>
+          <w:lang w:val="en-US" w:eastAsia="pt-BR"/>
+        </w:rPr>
+      </w:pPr>
+    </w:p>
+    <w:p>
+      <w:pPr>
+        <w:shd w:val="clear" w:color="auto" w:fill="FFFFFF"/>
+        <w:spacing w:after="0" w:line="240" w:lineRule="auto"/>
+        <w:outlineLvl w:val="0"/>
+        <w:rPr>
+          <w:rFonts w:ascii="Arial" w:eastAsia="Times New Roman" w:hAnsi="Arial" w:cs="Arial"/>
+          <w:b/>
+          <w:bCs/>
+          <w:color w:val="333333"/>
+          <w:kern w:val="36"/>
+          <w:sz w:val="24"/>
+          <w:szCs w:val="24"/>
+          <w:lang w:val="en-US" w:eastAsia="pt-BR"/>
+        </w:rPr>
+      </w:pPr>
+      <w:r>
+        <w:rPr>
+          <w:rFonts w:ascii="Arial" w:eastAsia="Times New Roman" w:hAnsi="Arial" w:cs="Arial"/>
+          <w:b/>
+          <w:bCs/>
+          <w:color w:val="333333"/>
+          <w:kern w:val="36"/>
+          <w:sz w:val="24"/>
+          <w:szCs w:val="24"/>
+          <w:lang w:val="en-US" w:eastAsia="pt-BR"/>
+        </w:rPr>
+        <w:t>https://dl.acm.org/doi/abs/10.1145/2875913.2875924</w:t>
+      </w:r>
+    </w:p>
+    <w:p>
+      <w:pPr>
+        <w:jc w:val="both"/>
+        <w:rPr>
+          <w:lang w:val="en-US"/>
+        </w:rPr>
+      </w:pPr>
+    </w:p>
+    <w:p>
+      <w:pPr>
+        <w:jc w:val="both"/>
+        <w:rPr>
+          <w:lang w:val="en-US"/>
+        </w:rPr>
+      </w:pPr>
+    </w:p>
+    <w:p>
+      <w:pPr>
+        <w:jc w:val="both"/>
+      </w:pPr>
+      <w:r>
+        <w:t>-H</w:t>
+      </w:r>
+      <w:r>
+        <w:t>10</w:t>
+      </w:r>
+      <w:r>
+        <w:t xml:space="preserve">.a </w:t>
+      </w:r>
+      <w:proofErr w:type="spellStart"/>
+      <w:r>
+        <w:t>Bootcampers</w:t>
+      </w:r>
+      <w:proofErr w:type="spellEnd"/>
+      <w:r>
+        <w:t xml:space="preserve"> tem </w:t>
+      </w:r>
+      <w:r>
+        <w:t xml:space="preserve">menores quantidades de bugs reportados </w:t>
+      </w:r>
+      <w:r>
+        <w:t>que ZuppersControler1</w:t>
+      </w:r>
+    </w:p>
+    <w:p>
+      <w:pPr>
+        <w:jc w:val="both"/>
+      </w:pPr>
+      <w:r>
+        <w:t>-H</w:t>
+      </w:r>
+      <w:r>
+        <w:t>10</w:t>
+      </w:r>
+      <w:r>
+        <w:t xml:space="preserve">.b </w:t>
+      </w:r>
+      <w:proofErr w:type="spellStart"/>
+      <w:r>
+        <w:t>Bootcampers</w:t>
+      </w:r>
+      <w:proofErr w:type="spellEnd"/>
+      <w:r>
+        <w:t xml:space="preserve"> </w:t>
+      </w:r>
+      <w:r>
+        <w:t xml:space="preserve">tem menores quantidades de bugs reportados </w:t>
+      </w:r>
+      <w:r>
+        <w:t>que ZuppersControler2</w:t>
+      </w:r>
+    </w:p>
+    <w:p>
+      <w:pPr>
+        <w:jc w:val="both"/>
+      </w:pPr>
+      <w:r>
+        <w:t>-H</w:t>
+      </w:r>
+      <w:r>
+        <w:t>10</w:t>
+      </w:r>
+      <w:r>
+        <w:t xml:space="preserve">.c </w:t>
+      </w:r>
+      <w:proofErr w:type="spellStart"/>
+      <w:r>
+        <w:t>Bootcampers</w:t>
+      </w:r>
+      <w:proofErr w:type="spellEnd"/>
+      <w:r>
+        <w:t xml:space="preserve"> </w:t>
+      </w:r>
+      <w:r>
+        <w:t xml:space="preserve">tem menores quantidades de bugs reportados </w:t>
+      </w:r>
+      <w:r>
+        <w:t>que ZuppersControler3</w:t>
+      </w:r>
+    </w:p>
+    <w:p>
+      <w:pPr>
+        <w:jc w:val="both"/>
+      </w:pPr>
+      <w:r>
+        <w:t>-H</w:t>
+      </w:r>
+      <w:r>
+        <w:t>10</w:t>
+      </w:r>
+      <w:r>
+        <w:t xml:space="preserve">.d </w:t>
+      </w:r>
+      <w:proofErr w:type="spellStart"/>
+      <w:r>
+        <w:t>Bootcampers</w:t>
+      </w:r>
+      <w:proofErr w:type="spellEnd"/>
+      <w:r>
+        <w:t xml:space="preserve"> </w:t>
+      </w:r>
+      <w:r>
+        <w:t xml:space="preserve">tem menores quantidades de bugs reportados </w:t>
+      </w:r>
+      <w:r>
+        <w:t>que ZuppersControler4</w:t>
+      </w:r>
+    </w:p>
+    <w:p>
+      <w:pPr>
+        <w:jc w:val="both"/>
+      </w:pPr>
+    </w:p>
+    <w:p>
+      <w:pPr>
+        <w:jc w:val="both"/>
+      </w:pPr>
+      <w:r>
+        <w:rPr>
+          <w:b/>
+          <w:bCs/>
+        </w:rPr>
+        <w:t>Mensuração</w:t>
+      </w:r>
+      <w:r>
+        <w:t xml:space="preserve"> A ser melhor definido, a ideia é em dois momentos: no final do primeiro semestre e no final do segundo semestre. Outro ponto é pegar esses dados automaticamente. Preciso estudar mais sobre isso com Yuri. Acredito que o </w:t>
+      </w:r>
+      <w:proofErr w:type="spellStart"/>
+      <w:r>
+        <w:t>Jira</w:t>
+      </w:r>
+      <w:proofErr w:type="spellEnd"/>
+      <w:r>
+        <w:t xml:space="preserve"> pode ser a solução</w:t>
+      </w:r>
+    </w:p>
+    <w:p>
+      <w:pPr>
+        <w:jc w:val="both"/>
+      </w:pPr>
+    </w:p>
+    <w:p>
+      <w:pPr>
+        <w:jc w:val="both"/>
+      </w:pPr>
+    </w:p>
+    <w:p>
+      <w:pPr>
+        <w:jc w:val="both"/>
+      </w:pPr>
+      <w:r>
+        <w:t>-H</w:t>
+      </w:r>
+      <w:r>
+        <w:t>11</w:t>
+      </w:r>
+      <w:r>
+        <w:t xml:space="preserve">.a </w:t>
+      </w:r>
+      <w:proofErr w:type="spellStart"/>
+      <w:r>
+        <w:t>Bootcampers</w:t>
+      </w:r>
+      <w:proofErr w:type="spellEnd"/>
+      <w:r>
+        <w:t xml:space="preserve"> tem maiores quantidade de </w:t>
+      </w:r>
+      <w:r>
+        <w:t>pontos de função (BCP) entregues</w:t>
+      </w:r>
+      <w:r>
+        <w:t xml:space="preserve"> que ZuppersControler1</w:t>
+      </w:r>
+      <w:r>
+        <w:t xml:space="preserve"> (</w:t>
+      </w:r>
+      <w:proofErr w:type="spellStart"/>
+      <w:r>
+        <w:t>itau</w:t>
+      </w:r>
+      <w:proofErr w:type="spellEnd"/>
+      <w:r>
+        <w:t>)</w:t>
+      </w:r>
+    </w:p>
+    <w:p>
+      <w:pPr>
+        <w:jc w:val="both"/>
+      </w:pPr>
+      <w:r>
+        <w:t>-H</w:t>
+      </w:r>
+      <w:r>
+        <w:t>11</w:t>
+      </w:r>
+      <w:r>
+        <w:t xml:space="preserve">.b </w:t>
+      </w:r>
+      <w:proofErr w:type="spellStart"/>
+      <w:r>
+        <w:t>Bootcampers</w:t>
+      </w:r>
+      <w:proofErr w:type="spellEnd"/>
+      <w:r>
+        <w:t xml:space="preserve"> </w:t>
+      </w:r>
+      <w:r>
+        <w:t>tem maiores quantidade de pontos de função (BCP) entregues que</w:t>
+      </w:r>
+      <w:r>
+        <w:t xml:space="preserve"> ZuppersControler2</w:t>
+      </w:r>
+      <w:r>
+        <w:t xml:space="preserve"> (</w:t>
+      </w:r>
+      <w:proofErr w:type="spellStart"/>
+      <w:r>
+        <w:t>itau</w:t>
+      </w:r>
+      <w:proofErr w:type="spellEnd"/>
+      <w:r>
+        <w:t>)</w:t>
+      </w:r>
+    </w:p>
+    <w:p>
+      <w:pPr>
+        <w:jc w:val="both"/>
+      </w:pPr>
+      <w:r>
+        <w:t>-H</w:t>
+      </w:r>
+      <w:r>
+        <w:t>11</w:t>
+      </w:r>
+      <w:r>
+        <w:t xml:space="preserve">.c </w:t>
+      </w:r>
+      <w:proofErr w:type="spellStart"/>
+      <w:r>
+        <w:t>Bootcampers</w:t>
+      </w:r>
+      <w:proofErr w:type="spellEnd"/>
+      <w:r>
+        <w:t xml:space="preserve"> </w:t>
+      </w:r>
+      <w:r>
+        <w:t xml:space="preserve">tem maiores quantidade de pontos de função (BCP) entregues </w:t>
+      </w:r>
+      <w:r>
+        <w:t>que ZuppersControler3</w:t>
+      </w:r>
+      <w:r>
+        <w:t xml:space="preserve"> (</w:t>
+      </w:r>
+      <w:proofErr w:type="spellStart"/>
+      <w:r>
+        <w:t>itau</w:t>
+      </w:r>
+      <w:proofErr w:type="spellEnd"/>
+      <w:r>
+        <w:t>)</w:t>
+      </w:r>
+    </w:p>
+    <w:p>
+      <w:pPr>
+        <w:jc w:val="both"/>
+      </w:pPr>
+      <w:r>
+        <w:t>-H</w:t>
+      </w:r>
+      <w:r>
+        <w:t>11</w:t>
+      </w:r>
+      <w:r>
+        <w:t xml:space="preserve">.d </w:t>
+      </w:r>
+      <w:proofErr w:type="spellStart"/>
+      <w:r>
+        <w:t>Bootcampers</w:t>
+      </w:r>
+      <w:proofErr w:type="spellEnd"/>
+      <w:r>
+        <w:t xml:space="preserve"> </w:t>
+      </w:r>
+      <w:r>
+        <w:t xml:space="preserve">tem maiores quantidade de pontos de função (BCP) entregues </w:t>
+      </w:r>
+      <w:r>
+        <w:t>que ZuppersControler4</w:t>
+      </w:r>
+      <w:r>
+        <w:t xml:space="preserve"> (</w:t>
+      </w:r>
+      <w:proofErr w:type="spellStart"/>
+      <w:r>
+        <w:t>itau</w:t>
+      </w:r>
+      <w:proofErr w:type="spellEnd"/>
+      <w:r>
+        <w:t>)</w:t>
+      </w:r>
+    </w:p>
+    <w:p>
+      <w:pPr>
+        <w:jc w:val="both"/>
+      </w:pPr>
+      <w:r>
+        <w:rPr>
+          <w:b/>
+          <w:bCs/>
         </w:rPr>
         <w:lastRenderedPageBreak/>
         <w:t>Mensuração</w:t>
       </w:r>
       <w:r>
-        <w:t xml:space="preserve"> Questionário de satisfação validado a ser enviado no fim do primeiro trimestre, e no fim do segundo </w:t>
-      </w:r>
-      <w:r>
-        <w:t>trimestre</w:t>
-      </w:r>
-      <w:r>
-        <w:t>.</w:t>
-      </w:r>
-    </w:p>
-    <w:p>
-      <w:pPr>
-        <w:jc w:val="both"/>
-      </w:pPr>
-    </w:p>
-    <w:p>
-      <w:pPr>
-        <w:jc w:val="both"/>
-      </w:pPr>
-    </w:p>
-    <w:p>
-      <w:pPr>
-        <w:jc w:val="both"/>
-      </w:pPr>
-      <w:r>
-        <w:t xml:space="preserve">-H13.a Bootcampers tem maiores </w:t>
-      </w:r>
-      <w:r>
-        <w:t>pontualidades de entrega</w:t>
-      </w:r>
-      <w:r>
-        <w:t xml:space="preserve"> que ZuppersControler1</w:t>
-      </w:r>
-    </w:p>
-    <w:p>
-      <w:pPr>
-        <w:jc w:val="both"/>
-      </w:pPr>
-      <w:r>
-        <w:t xml:space="preserve">-H13.b Bootcampers tem </w:t>
-      </w:r>
-      <w:r>
-        <w:t>maiores pontualidades de entrega</w:t>
-      </w:r>
-      <w:r>
-        <w:t xml:space="preserve"> que ZuppersControler2</w:t>
-      </w:r>
-    </w:p>
-    <w:p>
-      <w:pPr>
-        <w:jc w:val="both"/>
-      </w:pPr>
-      <w:r>
-        <w:t xml:space="preserve">-H13.c Bootcampers tem </w:t>
-      </w:r>
-      <w:r>
-        <w:t>maiores pontualidades de entrega</w:t>
-      </w:r>
-      <w:r>
-        <w:t xml:space="preserve"> que ZuppersControler3</w:t>
-      </w:r>
-    </w:p>
-    <w:p>
-      <w:pPr>
-        <w:jc w:val="both"/>
-      </w:pPr>
-      <w:r>
-        <w:t>-H13.d Bootcampers tem</w:t>
-      </w:r>
+        <w:t xml:space="preserve"> A ser melhor definido, a ideia é em dois momentos: no final do primeiro semestre e no final do segundo semestre. Martina ficou de saber sobre a possibilidade de descobrir como fazer.</w:t>
+      </w:r>
+    </w:p>
+    <w:p>
+      <w:pPr>
+        <w:jc w:val="both"/>
+      </w:pPr>
+    </w:p>
+    <w:p>
+      <w:pPr>
+        <w:jc w:val="both"/>
+      </w:pPr>
+      <w:r>
+        <w:t>-H</w:t>
+      </w:r>
+      <w:r>
+        <w:t>12</w:t>
+      </w:r>
+      <w:r>
+        <w:t xml:space="preserve">.a </w:t>
+      </w:r>
+      <w:proofErr w:type="spellStart"/>
+      <w:r>
+        <w:t>Bootcampers</w:t>
+      </w:r>
+      <w:proofErr w:type="spellEnd"/>
       <w:r>
         <w:t xml:space="preserve"> </w:t>
       </w:r>
       <w:r>
-        <w:t>maiores pontualidades de entrega</w:t>
-      </w:r>
-      <w:r>
-        <w:t xml:space="preserve"> que ZuppersControler4</w:t>
+        <w:t xml:space="preserve">são vistos como mais colaborativos que </w:t>
+      </w:r>
+      <w:r>
+        <w:t>ZuppersControler1</w:t>
+      </w:r>
+    </w:p>
+    <w:p>
+      <w:pPr>
+        <w:jc w:val="both"/>
+      </w:pPr>
+      <w:r>
+        <w:t>-H</w:t>
+      </w:r>
+      <w:r>
+        <w:t>12</w:t>
+      </w:r>
+      <w:r>
+        <w:t xml:space="preserve">.b </w:t>
+      </w:r>
+      <w:proofErr w:type="spellStart"/>
+      <w:r>
+        <w:t>Bootcampers</w:t>
+      </w:r>
+      <w:proofErr w:type="spellEnd"/>
+      <w:r>
+        <w:t xml:space="preserve"> são vistos como mais colaborativos que</w:t>
+      </w:r>
+      <w:r>
+        <w:t xml:space="preserve"> ZuppersControler2</w:t>
+      </w:r>
+    </w:p>
+    <w:p>
+      <w:pPr>
+        <w:jc w:val="both"/>
+      </w:pPr>
+      <w:r>
+        <w:t>-H</w:t>
+      </w:r>
+      <w:r>
+        <w:t>12</w:t>
+      </w:r>
+      <w:r>
+        <w:t xml:space="preserve">.c </w:t>
+      </w:r>
+      <w:proofErr w:type="spellStart"/>
+      <w:r>
+        <w:t>Bootcampers</w:t>
+      </w:r>
+      <w:proofErr w:type="spellEnd"/>
+      <w:r>
+        <w:t xml:space="preserve"> </w:t>
+      </w:r>
+      <w:r>
+        <w:t>são vistos como mais colaborativos que</w:t>
+      </w:r>
+      <w:r>
+        <w:t xml:space="preserve"> ZuppersControler3</w:t>
+      </w:r>
+    </w:p>
+    <w:p>
+      <w:pPr>
+        <w:jc w:val="both"/>
+      </w:pPr>
+      <w:r>
+        <w:t>-H</w:t>
+      </w:r>
+      <w:r>
+        <w:t>12</w:t>
+      </w:r>
+      <w:r>
+        <w:t xml:space="preserve">.d </w:t>
+      </w:r>
+      <w:proofErr w:type="spellStart"/>
+      <w:r>
+        <w:t>Bootcampers</w:t>
+      </w:r>
+      <w:proofErr w:type="spellEnd"/>
+      <w:r>
+        <w:t xml:space="preserve"> </w:t>
+      </w:r>
+      <w:r>
+        <w:t xml:space="preserve">são vistos como mais colaborativos que </w:t>
+      </w:r>
+      <w:r>
+        <w:t>ZuppersControler4</w:t>
+      </w:r>
+      <w:r>
+        <w:t xml:space="preserve"> </w:t>
       </w:r>
     </w:p>
     <w:p>
@@ -2005,13 +2843,10 @@
         <w:t>Mensuração</w:t>
       </w:r>
       <w:r>
-        <w:t xml:space="preserve"> Questionário </w:t>
-      </w:r>
-      <w:r>
-        <w:t>perguntando sobre pontualidade na entreg</w:t>
-      </w:r>
-      <w:r>
-        <w:t>a para o líder ou verificação de instrumentos utilizados sobre em relação a sprint</w:t>
+        <w:t xml:space="preserve"> Questionário de satisfação validado a ser enviado no fim do primeiro trimestre, e no fim do segundo </w:t>
+      </w:r>
+      <w:r>
+        <w:t>trimestre</w:t>
       </w:r>
       <w:r>
         <w:t>.</w:t>
@@ -2026,11 +2861,24 @@
       <w:pPr>
         <w:jc w:val="both"/>
       </w:pPr>
-      <w:r>
-        <w:t xml:space="preserve">-H14.a Bootcampers são vistos como mais </w:t>
-      </w:r>
-      <w:r>
-        <w:t>proativos pelos seus pares</w:t>
+    </w:p>
+    <w:p>
+      <w:pPr>
+        <w:jc w:val="both"/>
+      </w:pPr>
+      <w:r>
+        <w:t xml:space="preserve">-H13.a </w:t>
+      </w:r>
+      <w:proofErr w:type="spellStart"/>
+      <w:r>
+        <w:t>Bootcampers</w:t>
+      </w:r>
+      <w:proofErr w:type="spellEnd"/>
+      <w:r>
+        <w:t xml:space="preserve"> tem maiores </w:t>
+      </w:r>
+      <w:r>
+        <w:t>pontualidades de entrega</w:t>
       </w:r>
       <w:r>
         <w:t xml:space="preserve"> que ZuppersControler1</w:t>
@@ -2041,24 +2889,40 @@
         <w:jc w:val="both"/>
       </w:pPr>
       <w:r>
-        <w:t xml:space="preserve">-H14.b Bootcampers são vistos como mais </w:t>
-      </w:r>
-      <w:r>
-        <w:t>proativos pelos seus pares que</w:t>
-      </w:r>
-      <w:r>
-        <w:t xml:space="preserve"> ZuppersControler2</w:t>
-      </w:r>
-    </w:p>
-    <w:p>
-      <w:pPr>
-        <w:jc w:val="both"/>
-      </w:pPr>
-      <w:r>
-        <w:t xml:space="preserve">-H14.c Bootcampers são vistos como mais </w:t>
-      </w:r>
-      <w:r>
-        <w:t>proativos pelos seus pares</w:t>
+        <w:t xml:space="preserve">-H13.b </w:t>
+      </w:r>
+      <w:proofErr w:type="spellStart"/>
+      <w:r>
+        <w:t>Bootcampers</w:t>
+      </w:r>
+      <w:proofErr w:type="spellEnd"/>
+      <w:r>
+        <w:t xml:space="preserve"> tem </w:t>
+      </w:r>
+      <w:r>
+        <w:t>maiores pontualidades de entrega</w:t>
+      </w:r>
+      <w:r>
+        <w:t xml:space="preserve"> que ZuppersControler2</w:t>
+      </w:r>
+    </w:p>
+    <w:p>
+      <w:pPr>
+        <w:jc w:val="both"/>
+      </w:pPr>
+      <w:r>
+        <w:t xml:space="preserve">-H13.c </w:t>
+      </w:r>
+      <w:proofErr w:type="spellStart"/>
+      <w:r>
+        <w:t>Bootcampers</w:t>
+      </w:r>
+      <w:proofErr w:type="spellEnd"/>
+      <w:r>
+        <w:t xml:space="preserve"> tem </w:t>
+      </w:r>
+      <w:r>
+        <w:t>maiores pontualidades de entrega</w:t>
       </w:r>
       <w:r>
         <w:t xml:space="preserve"> que ZuppersControler3</w:t>
@@ -2069,13 +2933,24 @@
         <w:jc w:val="both"/>
       </w:pPr>
       <w:r>
-        <w:t>-H14.d Bootcampers são vistos como mais</w:t>
-      </w:r>
-      <w:r>
-        <w:t xml:space="preserve"> proativos pelos seus pares</w:t>
-      </w:r>
-      <w:r>
-        <w:t xml:space="preserve"> que ZuppersControler4 </w:t>
+        <w:t xml:space="preserve">-H13.d </w:t>
+      </w:r>
+      <w:proofErr w:type="spellStart"/>
+      <w:r>
+        <w:t>Bootcampers</w:t>
+      </w:r>
+      <w:proofErr w:type="spellEnd"/>
+      <w:r>
+        <w:t xml:space="preserve"> tem</w:t>
+      </w:r>
+      <w:r>
+        <w:t xml:space="preserve"> </w:t>
+      </w:r>
+      <w:r>
+        <w:t>maiores pontualidades de entrega</w:t>
+      </w:r>
+      <w:r>
+        <w:t xml:space="preserve"> que ZuppersControler4</w:t>
       </w:r>
     </w:p>
     <w:p>
@@ -2090,28 +2965,10 @@
         <w:t>Mensuração</w:t>
       </w:r>
       <w:r>
-        <w:t xml:space="preserve"> Questionário </w:t>
-      </w:r>
-      <w:r>
-        <w:t>de proatividade</w:t>
-      </w:r>
-      <w:r>
-        <w:t xml:space="preserve"> a ser enviado </w:t>
-      </w:r>
-      <w:r>
-        <w:t>ou no</w:t>
-      </w:r>
-      <w:r>
-        <w:t xml:space="preserve"> fim do primeiro trimestre</w:t>
-      </w:r>
-      <w:r>
-        <w:t xml:space="preserve"> ou</w:t>
-      </w:r>
-      <w:r>
-        <w:t xml:space="preserve"> no fim do segundo </w:t>
-      </w:r>
-      <w:r>
-        <w:t>trimestre</w:t>
+        <w:t xml:space="preserve"> Questionário perguntando sobre pontualidade na entreg</w:t>
+      </w:r>
+      <w:r>
+        <w:t>a para o líder ou verificação de instrumentos utilizados sobre em relação a sprint</w:t>
       </w:r>
       <w:r>
         <w:t>.</w:t>
@@ -2127,7 +2984,87 @@
         <w:jc w:val="both"/>
       </w:pPr>
       <w:r>
-        <w:t>H15 Bootcampers com melhor auto-eficacia durante o bootcamp terão melhores feedbacks do líder do que membros com menor auto-eficácia</w:t>
+        <w:t xml:space="preserve">-H14.a </w:t>
+      </w:r>
+      <w:proofErr w:type="spellStart"/>
+      <w:r>
+        <w:t>Bootcampers</w:t>
+      </w:r>
+      <w:proofErr w:type="spellEnd"/>
+      <w:r>
+        <w:t xml:space="preserve"> são vistos como mais </w:t>
+      </w:r>
+      <w:r>
+        <w:t>proativos pelos seus pares</w:t>
+      </w:r>
+      <w:r>
+        <w:t xml:space="preserve"> que ZuppersControler1</w:t>
+      </w:r>
+    </w:p>
+    <w:p>
+      <w:pPr>
+        <w:jc w:val="both"/>
+      </w:pPr>
+      <w:r>
+        <w:t xml:space="preserve">-H14.b </w:t>
+      </w:r>
+      <w:proofErr w:type="spellStart"/>
+      <w:r>
+        <w:t>Bootcampers</w:t>
+      </w:r>
+      <w:proofErr w:type="spellEnd"/>
+      <w:r>
+        <w:t xml:space="preserve"> são vistos como mais </w:t>
+      </w:r>
+      <w:r>
+        <w:t>proativos pelos seus pares que</w:t>
+      </w:r>
+      <w:r>
+        <w:t xml:space="preserve"> ZuppersControler2</w:t>
+      </w:r>
+    </w:p>
+    <w:p>
+      <w:pPr>
+        <w:jc w:val="both"/>
+      </w:pPr>
+      <w:r>
+        <w:t xml:space="preserve">-H14.c </w:t>
+      </w:r>
+      <w:proofErr w:type="spellStart"/>
+      <w:r>
+        <w:t>Bootcampers</w:t>
+      </w:r>
+      <w:proofErr w:type="spellEnd"/>
+      <w:r>
+        <w:t xml:space="preserve"> são vistos como mais </w:t>
+      </w:r>
+      <w:r>
+        <w:t>proativos pelos seus pares</w:t>
+      </w:r>
+      <w:r>
+        <w:t xml:space="preserve"> que ZuppersControler3</w:t>
+      </w:r>
+    </w:p>
+    <w:p>
+      <w:pPr>
+        <w:jc w:val="both"/>
+      </w:pPr>
+      <w:r>
+        <w:t xml:space="preserve">-H14.d </w:t>
+      </w:r>
+      <w:proofErr w:type="spellStart"/>
+      <w:r>
+        <w:t>Bootcampers</w:t>
+      </w:r>
+      <w:proofErr w:type="spellEnd"/>
+      <w:r>
+        <w:t xml:space="preserve"> são vistos como mais</w:t>
+      </w:r>
+      <w:r>
+        <w:t xml:space="preserve"> proativos pelos seus pares</w:t>
+      </w:r>
+      <w:r>
+        <w:t xml:space="preserve"> que ZuppersControler4 </w:t>
       </w:r>
     </w:p>
     <w:p>
@@ -2142,19 +3079,56 @@
         <w:t>Mensuração</w:t>
       </w:r>
       <w:r>
-        <w:t xml:space="preserve"> </w:t>
-      </w:r>
-      <w:r>
-        <w:t xml:space="preserve">Análise de feedbacks no persona e dos líderes. </w:t>
-      </w:r>
-    </w:p>
-    <w:p>
-      <w:pPr>
-        <w:jc w:val="both"/>
-      </w:pPr>
-      <w:r>
-        <w:t>H16 Bootcampers com melhor auto-eficacia durante o bootcamp terão melhores feedbacks da equipe do que membros com menor auto-eficácia.</w:t>
-      </w:r>
+        <w:t xml:space="preserve"> Questionário de proatividade a ser enviado ou no fim do primeiro trimestre ou no fim do segundo </w:t>
+      </w:r>
+      <w:r>
+        <w:t>trimestre</w:t>
+      </w:r>
+      <w:r>
+        <w:t>.</w:t>
+      </w:r>
+    </w:p>
+    <w:p>
+      <w:pPr>
+        <w:jc w:val="both"/>
+      </w:pPr>
+    </w:p>
+    <w:p>
+      <w:pPr>
+        <w:jc w:val="both"/>
+      </w:pPr>
+      <w:r>
+        <w:t xml:space="preserve">H15 </w:t>
+      </w:r>
+      <w:proofErr w:type="spellStart"/>
+      <w:r>
+        <w:t>Bootcampers</w:t>
+      </w:r>
+      <w:proofErr w:type="spellEnd"/>
+      <w:r>
+        <w:t xml:space="preserve"> com melhor </w:t>
+      </w:r>
+      <w:proofErr w:type="spellStart"/>
+      <w:r>
+        <w:t>auto-eficacia</w:t>
+      </w:r>
+      <w:proofErr w:type="spellEnd"/>
+      <w:r>
+        <w:t xml:space="preserve"> durante o </w:t>
+      </w:r>
+      <w:proofErr w:type="spellStart"/>
+      <w:r>
+        <w:t>bootcamp</w:t>
+      </w:r>
+      <w:proofErr w:type="spellEnd"/>
+      <w:r>
+        <w:t xml:space="preserve"> terão melhores feedbacks do líder do que membros com menor </w:t>
+      </w:r>
+      <w:proofErr w:type="spellStart"/>
+      <w:r>
+        <w:t>auto-eficácia</w:t>
+      </w:r>
+      <w:proofErr w:type="spellEnd"/>
     </w:p>
     <w:p>
       <w:pPr>
@@ -2168,24 +3142,47 @@
         <w:t>Mensuração</w:t>
       </w:r>
       <w:r>
-        <w:t xml:space="preserve"> Análise de feedbacks no persona. </w:t>
-      </w:r>
-    </w:p>
-    <w:p>
-      <w:pPr>
-        <w:jc w:val="both"/>
-      </w:pPr>
-      <w:r>
-        <w:t xml:space="preserve">H17. </w:t>
-      </w:r>
-      <w:r>
-        <w:t xml:space="preserve">Bootcampers com melhor auto-eficacia durante o bootcamp terão </w:t>
-      </w:r>
-      <w:r>
-        <w:t>maiores níveis de comprometimento com a carreira</w:t>
-      </w:r>
-      <w:r>
-        <w:t xml:space="preserve"> do que membros com menor auto-eficácia.</w:t>
+        <w:t xml:space="preserve"> Análise de feedbacks no persona e dos líderes. </w:t>
+      </w:r>
+    </w:p>
+    <w:p>
+      <w:pPr>
+        <w:jc w:val="both"/>
+      </w:pPr>
+      <w:r>
+        <w:t xml:space="preserve">H16 </w:t>
+      </w:r>
+      <w:proofErr w:type="spellStart"/>
+      <w:r>
+        <w:t>Bootcampers</w:t>
+      </w:r>
+      <w:proofErr w:type="spellEnd"/>
+      <w:r>
+        <w:t xml:space="preserve"> com melhor </w:t>
+      </w:r>
+      <w:proofErr w:type="spellStart"/>
+      <w:r>
+        <w:t>auto-eficacia</w:t>
+      </w:r>
+      <w:proofErr w:type="spellEnd"/>
+      <w:r>
+        <w:t xml:space="preserve"> durante o </w:t>
+      </w:r>
+      <w:proofErr w:type="spellStart"/>
+      <w:r>
+        <w:t>bootcamp</w:t>
+      </w:r>
+      <w:proofErr w:type="spellEnd"/>
+      <w:r>
+        <w:t xml:space="preserve"> terão melhores feedbacks da equipe do que membros com menor </w:t>
+      </w:r>
+      <w:proofErr w:type="spellStart"/>
+      <w:r>
+        <w:t>auto-eficácia</w:t>
+      </w:r>
+      <w:proofErr w:type="spellEnd"/>
+      <w:r>
+        <w:t>.</w:t>
       </w:r>
     </w:p>
     <w:p>
@@ -2200,30 +3197,47 @@
         <w:t>Mensuração</w:t>
       </w:r>
       <w:r>
-        <w:t xml:space="preserve"> </w:t>
-      </w:r>
-      <w:r>
-        <w:t>Comparação de grupos com base no questionário</w:t>
-      </w:r>
-      <w:r>
-        <w:t xml:space="preserve">. </w:t>
-      </w:r>
-    </w:p>
-    <w:p>
-      <w:pPr>
-        <w:jc w:val="both"/>
-      </w:pPr>
-      <w:r>
-        <w:t xml:space="preserve">H18. </w:t>
-      </w:r>
-      <w:r>
-        <w:t xml:space="preserve">Bootcampers com melhor auto-eficacia durante o bootcamp terão </w:t>
-      </w:r>
-      <w:r>
-        <w:t xml:space="preserve">menor quantidade de pull request negado do que membros </w:t>
-      </w:r>
-      <w:r>
-        <w:t>com menor auto-eficácia.</w:t>
+        <w:t xml:space="preserve"> Análise de feedbacks no persona. </w:t>
+      </w:r>
+    </w:p>
+    <w:p>
+      <w:pPr>
+        <w:jc w:val="both"/>
+      </w:pPr>
+      <w:r>
+        <w:t xml:space="preserve">H17. </w:t>
+      </w:r>
+      <w:proofErr w:type="spellStart"/>
+      <w:r>
+        <w:t>Bootcampers</w:t>
+      </w:r>
+      <w:proofErr w:type="spellEnd"/>
+      <w:r>
+        <w:t xml:space="preserve"> com melhor </w:t>
+      </w:r>
+      <w:proofErr w:type="spellStart"/>
+      <w:r>
+        <w:t>auto-eficacia</w:t>
+      </w:r>
+      <w:proofErr w:type="spellEnd"/>
+      <w:r>
+        <w:t xml:space="preserve"> durante o </w:t>
+      </w:r>
+      <w:proofErr w:type="spellStart"/>
+      <w:r>
+        <w:t>bootcamp</w:t>
+      </w:r>
+      <w:proofErr w:type="spellEnd"/>
+      <w:r>
+        <w:t xml:space="preserve"> terão maiores níveis de comprometimento com a carreira do que membros com menor </w:t>
+      </w:r>
+      <w:proofErr w:type="spellStart"/>
+      <w:r>
+        <w:t>auto-eficácia</w:t>
+      </w:r>
+      <w:proofErr w:type="spellEnd"/>
+      <w:r>
+        <w:t>.</w:t>
       </w:r>
     </w:p>
     <w:p>
@@ -2235,33 +3249,67 @@
           <w:b/>
           <w:bCs/>
         </w:rPr>
+        <w:lastRenderedPageBreak/>
         <w:t>Mensuração</w:t>
       </w:r>
       <w:r>
+        <w:t xml:space="preserve"> Comparação de grupos com base no questionário. </w:t>
+      </w:r>
+    </w:p>
+    <w:p>
+      <w:pPr>
+        <w:jc w:val="both"/>
+      </w:pPr>
+      <w:r>
+        <w:t xml:space="preserve">H18. </w:t>
+      </w:r>
+      <w:proofErr w:type="spellStart"/>
+      <w:r>
+        <w:t>Bootcampers</w:t>
+      </w:r>
+      <w:proofErr w:type="spellEnd"/>
+      <w:r>
+        <w:t xml:space="preserve"> com melhor </w:t>
+      </w:r>
+      <w:proofErr w:type="spellStart"/>
+      <w:r>
+        <w:t>auto-eficacia</w:t>
+      </w:r>
+      <w:proofErr w:type="spellEnd"/>
+      <w:r>
+        <w:t xml:space="preserve"> durante o </w:t>
+      </w:r>
+      <w:proofErr w:type="spellStart"/>
+      <w:r>
+        <w:t>bootcamp</w:t>
+      </w:r>
+      <w:proofErr w:type="spellEnd"/>
+      <w:r>
+        <w:t xml:space="preserve"> terão menor quantidade de </w:t>
+      </w:r>
+      <w:proofErr w:type="spellStart"/>
+      <w:r>
+        <w:t>pull</w:t>
+      </w:r>
+      <w:proofErr w:type="spellEnd"/>
+      <w:r>
         <w:t xml:space="preserve"> </w:t>
       </w:r>
-      <w:r>
-        <w:t>Comparação de grupos com base nos resultados encontrados, se existe diferença significativa.</w:t>
-      </w:r>
-    </w:p>
-    <w:p>
-      <w:pPr>
-        <w:jc w:val="both"/>
-      </w:pPr>
-      <w:r>
-        <w:t>H1</w:t>
-      </w:r>
-      <w:r>
-        <w:t>9</w:t>
-      </w:r>
-      <w:r>
-        <w:t xml:space="preserve">. Bootcampers com melhor auto-eficacia durante o bootcamp terão menor quantidade de </w:t>
-      </w:r>
-      <w:r>
-        <w:t>bugs do que membros</w:t>
-      </w:r>
-      <w:r>
-        <w:t xml:space="preserve"> com menor auto-eficácia.</w:t>
+      <w:proofErr w:type="spellStart"/>
+      <w:r>
+        <w:t>request</w:t>
+      </w:r>
+      <w:proofErr w:type="spellEnd"/>
+      <w:r>
+        <w:t xml:space="preserve"> negado do que membros com menor </w:t>
+      </w:r>
+      <w:proofErr w:type="spellStart"/>
+      <w:r>
+        <w:t>auto-eficácia</w:t>
+      </w:r>
+      <w:proofErr w:type="spellEnd"/>
+      <w:r>
+        <w:t>.</w:t>
       </w:r>
     </w:p>
     <w:p>
@@ -2282,48 +3330,228 @@
     <w:p>
       <w:pPr>
         <w:jc w:val="both"/>
+      </w:pPr>
+      <w:r>
+        <w:t xml:space="preserve">H19. </w:t>
+      </w:r>
+      <w:proofErr w:type="spellStart"/>
+      <w:r>
+        <w:t>Bootcampers</w:t>
+      </w:r>
+      <w:proofErr w:type="spellEnd"/>
+      <w:r>
+        <w:t xml:space="preserve"> com melhor </w:t>
+      </w:r>
+      <w:proofErr w:type="spellStart"/>
+      <w:r>
+        <w:t>auto-eficacia</w:t>
+      </w:r>
+      <w:proofErr w:type="spellEnd"/>
+      <w:r>
+        <w:t xml:space="preserve"> durante o </w:t>
+      </w:r>
+      <w:proofErr w:type="spellStart"/>
+      <w:r>
+        <w:t>bootcamp</w:t>
+      </w:r>
+      <w:proofErr w:type="spellEnd"/>
+      <w:r>
+        <w:t xml:space="preserve"> terão menor quantidade de bugs do que membros com menor </w:t>
+      </w:r>
+      <w:proofErr w:type="spellStart"/>
+      <w:r>
+        <w:t>auto-eficácia</w:t>
+      </w:r>
+      <w:proofErr w:type="spellEnd"/>
+      <w:r>
+        <w:t>.</w:t>
+      </w:r>
+    </w:p>
+    <w:p>
+      <w:pPr>
+        <w:jc w:val="both"/>
+      </w:pPr>
+      <w:r>
         <w:rPr>
           <w:b/>
           <w:bCs/>
         </w:rPr>
+        <w:t>Mensuração</w:t>
+      </w:r>
+      <w:r>
+        <w:t xml:space="preserve"> Comparação de grupos com base nos resultados encontrados, se existe diferença significativa.</w:t>
+      </w:r>
+    </w:p>
+    <w:p>
+      <w:pPr>
+        <w:jc w:val="both"/>
+      </w:pPr>
+      <w:r>
+        <w:t xml:space="preserve">H20. </w:t>
+      </w:r>
+      <w:proofErr w:type="spellStart"/>
+      <w:r>
+        <w:t>Bootcampers</w:t>
+      </w:r>
+      <w:proofErr w:type="spellEnd"/>
+      <w:r>
+        <w:t xml:space="preserve"> passam mais tempo</w:t>
+      </w:r>
+      <w:r>
+        <w:t xml:space="preserve"> na empresa que os demais grupos. </w:t>
+      </w:r>
+    </w:p>
+    <w:p>
+      <w:pPr>
+        <w:jc w:val="both"/>
       </w:pPr>
       <w:r>
         <w:rPr>
           <w:b/>
           <w:bCs/>
         </w:rPr>
-        <w:lastRenderedPageBreak/>
-        <w:t>H20.</w:t>
-      </w:r>
-      <w:r>
-        <w:t xml:space="preserve"> Bootcampers passam mais tempo</w:t>
-      </w:r>
-      <w:r>
-        <w:t xml:space="preserve"> na empresa que os demais grupos.</w:t>
-      </w:r>
+        <w:t>Mensuração</w:t>
+      </w:r>
+      <w:r>
+        <w:t xml:space="preserve"> Comparação de grupos com base nos </w:t>
+      </w:r>
+      <w:r>
+        <w:t>dados</w:t>
+      </w:r>
+      <w:r>
+        <w:t>, se existe diferença significativa.</w:t>
+      </w:r>
+    </w:p>
+    <w:p>
+      <w:pPr>
+        <w:jc w:val="both"/>
+      </w:pPr>
+    </w:p>
+    <w:p>
+      <w:pPr>
+        <w:jc w:val="both"/>
+      </w:pPr>
+      <w:r>
+        <w:t>H21.Bootcampers se sentem mais autônomos que os demais grupos.</w:t>
+      </w:r>
+    </w:p>
+    <w:p>
+      <w:pPr>
+        <w:jc w:val="both"/>
+      </w:pPr>
       <w:r>
         <w:rPr>
           <w:b/>
           <w:bCs/>
         </w:rPr>
+        <w:t>Mensuração</w:t>
+      </w:r>
+      <w:r>
         <w:t xml:space="preserve"> </w:t>
       </w:r>
-    </w:p>
-    <w:p>
-      <w:pPr>
-        <w:jc w:val="both"/>
+      <w:r>
+        <w:t>Aplicação de questionários validados sobre percepção da capacidade de autonomia. Apenas um precisa ser aplicado e pode ser feito no inicio ou no fim do semestre.</w:t>
+      </w:r>
+    </w:p>
+    <w:p>
+      <w:pPr>
+        <w:jc w:val="both"/>
+      </w:pPr>
+    </w:p>
+    <w:p>
+      <w:pPr>
+        <w:jc w:val="both"/>
+      </w:pPr>
+      <w:r>
+        <w:t xml:space="preserve">H22. </w:t>
+      </w:r>
+      <w:proofErr w:type="spellStart"/>
+      <w:r>
+        <w:t>Bootcampers</w:t>
+      </w:r>
+      <w:proofErr w:type="spellEnd"/>
+      <w:r>
+        <w:t xml:space="preserve"> apresentam códigos que são vistos pelos membros da sua equipe como mais legíveis que os demais grupos</w:t>
+      </w:r>
+      <w:r>
+        <w:t>.</w:t>
+      </w:r>
+    </w:p>
+    <w:p>
+      <w:pPr>
+        <w:jc w:val="both"/>
+      </w:pPr>
+      <w:r>
         <w:rPr>
           <w:b/>
           <w:bCs/>
         </w:rPr>
+        <w:t>Mensuração</w:t>
+      </w:r>
+      <w:r>
+        <w:t xml:space="preserve"> Aplicação de questionários validados sobre percepção da capacidade de autonomia. Apenas um precisa ser aplicado e pode ser feito no </w:t>
+      </w:r>
+      <w:proofErr w:type="spellStart"/>
+      <w:r>
+        <w:t>inicio</w:t>
+      </w:r>
+      <w:proofErr w:type="spellEnd"/>
+      <w:r>
+        <w:t xml:space="preserve"> ou no fim do semestre.</w:t>
+      </w:r>
+    </w:p>
+    <w:p>
+      <w:pPr>
+        <w:jc w:val="both"/>
+      </w:pPr>
+      <w:r>
+        <w:t>H23</w:t>
+      </w:r>
+      <w:r>
+        <w:t>.</w:t>
+      </w:r>
+      <w:r>
+        <w:t xml:space="preserve"> </w:t>
+      </w:r>
+      <w:proofErr w:type="spellStart"/>
+      <w:r>
+        <w:t>Bootcampers</w:t>
+      </w:r>
+      <w:proofErr w:type="spellEnd"/>
+      <w:r>
+        <w:t xml:space="preserve"> apresentam  mais feedbacks proativos que os demais grupos.</w:t>
+      </w:r>
+    </w:p>
+    <w:p>
+      <w:pPr>
+        <w:jc w:val="both"/>
       </w:pPr>
       <w:r>
         <w:rPr>
           <w:b/>
           <w:bCs/>
         </w:rPr>
-        <w:t>H21.Bootcampers se sentem mais autônomos que os demais grupos.</w:t>
-      </w:r>
+        <w:t>Mensuração</w:t>
+      </w:r>
+      <w:r>
+        <w:t xml:space="preserve"> </w:t>
+      </w:r>
+      <w:r>
+        <w:t xml:space="preserve">Análise dos dados do </w:t>
+      </w:r>
+      <w:proofErr w:type="spellStart"/>
+      <w:r>
+        <w:t>zennit</w:t>
+      </w:r>
+      <w:proofErr w:type="spellEnd"/>
+      <w:r>
+        <w:t>.</w:t>
+      </w:r>
+    </w:p>
+    <w:p>
+      <w:pPr>
+        <w:jc w:val="both"/>
+      </w:pPr>
     </w:p>
     <w:p>
       <w:pPr>
@@ -2333,82 +3561,20 @@
           <w:bCs/>
         </w:rPr>
       </w:pPr>
-      <w:r>
+    </w:p>
+    <w:p>
+      <w:pPr>
+        <w:jc w:val="both"/>
         <w:rPr>
           <w:b/>
           <w:bCs/>
         </w:rPr>
-        <w:t>H22. Bootcampers apresentam códigos que são vistos pelos membros da sua equipe como mais legíveis que os demais grupos</w:t>
-      </w:r>
-    </w:p>
-    <w:p>
-      <w:pPr>
-        <w:jc w:val="both"/>
+      </w:pPr>
+      <w:r>
         <w:rPr>
           <w:b/>
           <w:bCs/>
         </w:rPr>
-      </w:pPr>
-      <w:r>
-        <w:rPr>
-          <w:b/>
-          <w:bCs/>
-        </w:rPr>
-        <w:t>H23</w:t>
-      </w:r>
-      <w:r>
-        <w:rPr>
-          <w:b/>
-          <w:bCs/>
-        </w:rPr>
-        <w:t xml:space="preserve"> </w:t>
-      </w:r>
-      <w:r>
-        <w:rPr>
-          <w:b/>
-          <w:bCs/>
-        </w:rPr>
-        <w:t xml:space="preserve">Bootcampers apresentam </w:t>
-      </w:r>
-      <w:r>
-        <w:rPr>
-          <w:b/>
-          <w:bCs/>
-        </w:rPr>
-        <w:t xml:space="preserve"> mais feedbacks proativos que os demais grupos.</w:t>
-      </w:r>
-    </w:p>
-    <w:p>
-      <w:pPr>
-        <w:jc w:val="both"/>
-        <w:rPr>
-          <w:b/>
-          <w:bCs/>
-        </w:rPr>
-      </w:pPr>
-    </w:p>
-    <w:p>
-      <w:pPr>
-        <w:jc w:val="both"/>
-        <w:rPr>
-          <w:b/>
-          <w:bCs/>
-        </w:rPr>
-      </w:pPr>
-    </w:p>
-    <w:p>
-      <w:pPr>
-        <w:jc w:val="both"/>
-        <w:rPr>
-          <w:b/>
-          <w:bCs/>
-        </w:rPr>
-      </w:pPr>
-      <w:r>
-        <w:rPr>
-          <w:b/>
-          <w:bCs/>
-        </w:rPr>
         <w:t>OBS:</w:t>
       </w:r>
     </w:p>
@@ -2419,6 +3585,41 @@
       <w:r>
         <w:t>A partir da pesquisa qualitativa novas hipóteses podem ser geradas e colocada aqui.</w:t>
       </w:r>
+    </w:p>
+    <w:p>
+      <w:pPr>
+        <w:jc w:val="both"/>
+      </w:pPr>
+    </w:p>
+    <w:p>
+      <w:pPr>
+        <w:jc w:val="both"/>
+      </w:pPr>
+    </w:p>
+    <w:p>
+      <w:pPr>
+        <w:jc w:val="both"/>
+      </w:pPr>
+    </w:p>
+    <w:p>
+      <w:pPr>
+        <w:jc w:val="both"/>
+      </w:pPr>
+    </w:p>
+    <w:p>
+      <w:pPr>
+        <w:jc w:val="both"/>
+      </w:pPr>
+    </w:p>
+    <w:p>
+      <w:pPr>
+        <w:jc w:val="both"/>
+      </w:pPr>
+    </w:p>
+    <w:p>
+      <w:pPr>
+        <w:jc w:val="both"/>
+      </w:pPr>
     </w:p>
     <w:p>
       <w:pPr>
@@ -2439,17 +3640,1096 @@
         </w:numPr>
         <w:jc w:val="both"/>
         <w:rPr>
+          <w:b/>
+          <w:bCs/>
           <w:sz w:val="32"/>
           <w:szCs w:val="32"/>
         </w:rPr>
       </w:pPr>
       <w:r>
         <w:rPr>
+          <w:b/>
+          <w:bCs/>
           <w:sz w:val="32"/>
           <w:szCs w:val="32"/>
         </w:rPr>
+        <w:t>Como?</w:t>
+      </w:r>
+    </w:p>
+    <w:p>
+      <w:pPr>
+        <w:ind w:left="360"/>
+        <w:jc w:val="both"/>
+        <w:rPr>
+          <w:sz w:val="32"/>
+          <w:szCs w:val="32"/>
+        </w:rPr>
+      </w:pPr>
+      <w:r>
+        <w:rPr>
+          <w:sz w:val="32"/>
+          <w:szCs w:val="32"/>
+        </w:rPr>
+        <w:t xml:space="preserve">- Acesso aos dados das bases da </w:t>
+      </w:r>
+      <w:proofErr w:type="spellStart"/>
+      <w:r>
+        <w:rPr>
+          <w:sz w:val="32"/>
+          <w:szCs w:val="32"/>
+        </w:rPr>
+        <w:t>zup</w:t>
+      </w:r>
+      <w:proofErr w:type="spellEnd"/>
+      <w:r>
+        <w:rPr>
+          <w:sz w:val="32"/>
+          <w:szCs w:val="32"/>
+        </w:rPr>
+        <w:t xml:space="preserve"> </w:t>
+      </w:r>
+      <w:r>
+        <w:rPr>
+          <w:sz w:val="32"/>
+          <w:szCs w:val="32"/>
+        </w:rPr>
+        <w:t>e análises estatísticas em cima desses dados.</w:t>
+      </w:r>
+    </w:p>
+    <w:p>
+      <w:pPr>
+        <w:ind w:left="360"/>
+        <w:jc w:val="both"/>
+        <w:rPr>
+          <w:sz w:val="32"/>
+          <w:szCs w:val="32"/>
+        </w:rPr>
+      </w:pPr>
+      <w:r>
+        <w:rPr>
+          <w:sz w:val="32"/>
+          <w:szCs w:val="32"/>
+        </w:rPr>
+        <w:t>- Entrevistas quantitativas em dois momentos com líderes e colegas de equipes</w:t>
+      </w:r>
+    </w:p>
+    <w:p>
+      <w:pPr>
+        <w:ind w:left="360"/>
+        <w:jc w:val="both"/>
+        <w:rPr>
+          <w:sz w:val="32"/>
+          <w:szCs w:val="32"/>
+        </w:rPr>
+      </w:pPr>
+      <w:r>
+        <w:rPr>
+          <w:sz w:val="32"/>
+          <w:szCs w:val="32"/>
+        </w:rPr>
+        <w:t xml:space="preserve">-Continuar mensurando a </w:t>
+      </w:r>
+      <w:proofErr w:type="spellStart"/>
+      <w:r>
+        <w:rPr>
+          <w:sz w:val="32"/>
+          <w:szCs w:val="32"/>
+        </w:rPr>
+        <w:t>auto-eficácia</w:t>
+      </w:r>
+      <w:proofErr w:type="spellEnd"/>
+      <w:r>
+        <w:rPr>
+          <w:sz w:val="32"/>
+          <w:szCs w:val="32"/>
+        </w:rPr>
+        <w:t xml:space="preserve"> dos </w:t>
+      </w:r>
+      <w:proofErr w:type="spellStart"/>
+      <w:r>
+        <w:rPr>
+          <w:sz w:val="32"/>
+          <w:szCs w:val="32"/>
+        </w:rPr>
+        <w:t>bootcampers</w:t>
+      </w:r>
+      <w:proofErr w:type="spellEnd"/>
+      <w:r>
+        <w:rPr>
+          <w:sz w:val="32"/>
+          <w:szCs w:val="32"/>
+        </w:rPr>
+        <w:t xml:space="preserve"> durante os próximos seus meses. </w:t>
+      </w:r>
+    </w:p>
+    <w:p>
+      <w:pPr>
+        <w:ind w:left="360"/>
+        <w:jc w:val="both"/>
+        <w:rPr>
+          <w:sz w:val="32"/>
+          <w:szCs w:val="32"/>
+        </w:rPr>
+      </w:pPr>
+      <w:r>
+        <w:rPr>
+          <w:sz w:val="32"/>
+          <w:szCs w:val="32"/>
+        </w:rPr>
+        <w:t xml:space="preserve">-Entrevistas qualitativas agora no fim do </w:t>
+      </w:r>
+      <w:proofErr w:type="spellStart"/>
+      <w:r>
+        <w:rPr>
+          <w:sz w:val="32"/>
+          <w:szCs w:val="32"/>
+        </w:rPr>
+        <w:t>bootcamp</w:t>
+      </w:r>
+      <w:proofErr w:type="spellEnd"/>
+    </w:p>
+    <w:p>
+      <w:pPr>
+        <w:ind w:left="360"/>
+        <w:jc w:val="both"/>
+        <w:rPr>
+          <w:sz w:val="32"/>
+          <w:szCs w:val="32"/>
+        </w:rPr>
+      </w:pPr>
+      <w:r>
+        <w:rPr>
+          <w:sz w:val="32"/>
+          <w:szCs w:val="32"/>
+        </w:rPr>
+        <w:t xml:space="preserve">- Mineração de dados no </w:t>
+      </w:r>
+      <w:proofErr w:type="spellStart"/>
+      <w:r>
+        <w:rPr>
+          <w:sz w:val="32"/>
+          <w:szCs w:val="32"/>
+        </w:rPr>
+        <w:t>github</w:t>
+      </w:r>
+      <w:proofErr w:type="spellEnd"/>
+    </w:p>
+    <w:p>
+      <w:pPr>
+        <w:ind w:left="360"/>
+        <w:jc w:val="both"/>
+        <w:rPr>
+          <w:sz w:val="32"/>
+          <w:szCs w:val="32"/>
+        </w:rPr>
+      </w:pPr>
+    </w:p>
+    <w:p>
+      <w:pPr>
+        <w:pStyle w:val="PargrafodaLista"/>
+        <w:numPr>
+          <w:ilvl w:val="0"/>
+          <w:numId w:val="2"/>
+        </w:numPr>
+        <w:jc w:val="both"/>
+        <w:rPr>
+          <w:b/>
+          <w:bCs/>
+          <w:sz w:val="32"/>
+          <w:szCs w:val="32"/>
+        </w:rPr>
+      </w:pPr>
+      <w:r>
+        <w:rPr>
+          <w:b/>
+          <w:bCs/>
+          <w:sz w:val="32"/>
+          <w:szCs w:val="32"/>
+        </w:rPr>
         <w:t>Agenda</w:t>
       </w:r>
+    </w:p>
+    <w:tbl>
+      <w:tblPr>
+        <w:tblStyle w:val="Tabelacomgrade"/>
+        <w:tblW w:w="9493" w:type="dxa"/>
+        <w:tblLook w:val="04A0" w:firstRow="1" w:lastRow="0" w:firstColumn="1" w:lastColumn="0" w:noHBand="0" w:noVBand="1"/>
+      </w:tblPr>
+      <w:tblGrid>
+        <w:gridCol w:w="2372"/>
+        <w:gridCol w:w="2053"/>
+        <w:gridCol w:w="2018"/>
+        <w:gridCol w:w="3050"/>
+      </w:tblGrid>
+      <w:tr>
+        <w:tc>
+          <w:tcPr>
+            <w:tcW w:w="2372" w:type="dxa"/>
+            <w:shd w:val="clear" w:color="auto" w:fill="E7E6E6" w:themeFill="background2"/>
+          </w:tcPr>
+          <w:p>
+            <w:pPr>
+              <w:jc w:val="both"/>
+              <w:rPr>
+                <w:b/>
+                <w:bCs/>
+                <w:sz w:val="32"/>
+                <w:szCs w:val="32"/>
+              </w:rPr>
+            </w:pPr>
+            <w:r>
+              <w:rPr>
+                <w:b/>
+                <w:bCs/>
+                <w:sz w:val="32"/>
+                <w:szCs w:val="32"/>
+              </w:rPr>
+              <w:t>Ação</w:t>
+            </w:r>
+          </w:p>
+        </w:tc>
+        <w:tc>
+          <w:tcPr>
+            <w:tcW w:w="2053" w:type="dxa"/>
+            <w:shd w:val="clear" w:color="auto" w:fill="E7E6E6" w:themeFill="background2"/>
+          </w:tcPr>
+          <w:p>
+            <w:pPr>
+              <w:jc w:val="both"/>
+              <w:rPr>
+                <w:b/>
+                <w:bCs/>
+                <w:sz w:val="32"/>
+                <w:szCs w:val="32"/>
+              </w:rPr>
+            </w:pPr>
+            <w:r>
+              <w:rPr>
+                <w:b/>
+                <w:bCs/>
+                <w:sz w:val="32"/>
+                <w:szCs w:val="32"/>
+              </w:rPr>
+              <w:t>Status</w:t>
+            </w:r>
+          </w:p>
+        </w:tc>
+        <w:tc>
+          <w:tcPr>
+            <w:tcW w:w="2018" w:type="dxa"/>
+            <w:shd w:val="clear" w:color="auto" w:fill="E7E6E6" w:themeFill="background2"/>
+          </w:tcPr>
+          <w:p>
+            <w:pPr>
+              <w:jc w:val="both"/>
+              <w:rPr>
+                <w:b/>
+                <w:bCs/>
+                <w:sz w:val="32"/>
+                <w:szCs w:val="32"/>
+              </w:rPr>
+            </w:pPr>
+            <w:r>
+              <w:rPr>
+                <w:b/>
+                <w:bCs/>
+                <w:sz w:val="32"/>
+                <w:szCs w:val="32"/>
+              </w:rPr>
+              <w:t>Prazo</w:t>
+            </w:r>
+          </w:p>
+        </w:tc>
+        <w:tc>
+          <w:tcPr>
+            <w:tcW w:w="3050" w:type="dxa"/>
+            <w:shd w:val="clear" w:color="auto" w:fill="E7E6E6" w:themeFill="background2"/>
+          </w:tcPr>
+          <w:p>
+            <w:pPr>
+              <w:jc w:val="both"/>
+              <w:rPr>
+                <w:b/>
+                <w:bCs/>
+                <w:sz w:val="32"/>
+                <w:szCs w:val="32"/>
+              </w:rPr>
+            </w:pPr>
+            <w:r>
+              <w:rPr>
+                <w:b/>
+                <w:bCs/>
+                <w:sz w:val="32"/>
+                <w:szCs w:val="32"/>
+              </w:rPr>
+              <w:t>Dependências</w:t>
+            </w:r>
+          </w:p>
+        </w:tc>
+      </w:tr>
+      <w:tr>
+        <w:tc>
+          <w:tcPr>
+            <w:tcW w:w="2372" w:type="dxa"/>
+          </w:tcPr>
+          <w:p>
+            <w:pPr>
+              <w:jc w:val="both"/>
+            </w:pPr>
+            <w:r>
+              <w:t>Autorização do jurídico para coleta de dados</w:t>
+            </w:r>
+          </w:p>
+        </w:tc>
+        <w:tc>
+          <w:tcPr>
+            <w:tcW w:w="2053" w:type="dxa"/>
+          </w:tcPr>
+          <w:p>
+            <w:pPr>
+              <w:jc w:val="both"/>
+            </w:pPr>
+            <w:r>
+              <w:t>Muito encaminhado</w:t>
+            </w:r>
+          </w:p>
+        </w:tc>
+        <w:tc>
+          <w:tcPr>
+            <w:tcW w:w="2018" w:type="dxa"/>
+          </w:tcPr>
+          <w:p>
+            <w:pPr>
+              <w:jc w:val="both"/>
+            </w:pPr>
+            <w:r>
+              <w:t>12/20</w:t>
+            </w:r>
+          </w:p>
+        </w:tc>
+        <w:tc>
+          <w:tcPr>
+            <w:tcW w:w="3050" w:type="dxa"/>
+          </w:tcPr>
+          <w:p>
+            <w:pPr>
+              <w:jc w:val="both"/>
+            </w:pPr>
+            <w:r>
+              <w:t>Análise do contrato ou envio do termo</w:t>
+            </w:r>
+          </w:p>
+        </w:tc>
+      </w:tr>
+      <w:tr>
+        <w:tc>
+          <w:tcPr>
+            <w:tcW w:w="2372" w:type="dxa"/>
+          </w:tcPr>
+          <w:p>
+            <w:pPr>
+              <w:jc w:val="both"/>
+            </w:pPr>
+            <w:r>
+              <w:t>Resultados da Pesquisa qualitativa</w:t>
+            </w:r>
+          </w:p>
+        </w:tc>
+        <w:tc>
+          <w:tcPr>
+            <w:tcW w:w="2053" w:type="dxa"/>
+          </w:tcPr>
+          <w:p>
+            <w:pPr>
+              <w:jc w:val="both"/>
+            </w:pPr>
+            <w:r>
+              <w:t>Encaminhado</w:t>
+            </w:r>
+          </w:p>
+        </w:tc>
+        <w:tc>
+          <w:tcPr>
+            <w:tcW w:w="2018" w:type="dxa"/>
+          </w:tcPr>
+          <w:p>
+            <w:pPr>
+              <w:jc w:val="both"/>
+            </w:pPr>
+            <w:r>
+              <w:t>12/20</w:t>
+            </w:r>
+          </w:p>
+        </w:tc>
+        <w:tc>
+          <w:tcPr>
+            <w:tcW w:w="3050" w:type="dxa"/>
+          </w:tcPr>
+          <w:p>
+            <w:pPr>
+              <w:jc w:val="both"/>
+            </w:pPr>
+            <w:r>
+              <w:t>Aplicação e análise dos dados</w:t>
+            </w:r>
+          </w:p>
+        </w:tc>
+      </w:tr>
+      <w:tr>
+        <w:tc>
+          <w:tcPr>
+            <w:tcW w:w="2372" w:type="dxa"/>
+          </w:tcPr>
+          <w:p>
+            <w:pPr>
+              <w:jc w:val="both"/>
+            </w:pPr>
+            <w:r>
+              <w:t>Definição de questionários quantitativos validados a serem utilizados</w:t>
+            </w:r>
+          </w:p>
+        </w:tc>
+        <w:tc>
+          <w:tcPr>
+            <w:tcW w:w="2053" w:type="dxa"/>
+          </w:tcPr>
+          <w:p>
+            <w:pPr>
+              <w:jc w:val="both"/>
+            </w:pPr>
+            <w:r>
+              <w:t>Não iniciado</w:t>
+            </w:r>
+          </w:p>
+        </w:tc>
+        <w:tc>
+          <w:tcPr>
+            <w:tcW w:w="2018" w:type="dxa"/>
+          </w:tcPr>
+          <w:p>
+            <w:pPr>
+              <w:jc w:val="both"/>
+            </w:pPr>
+            <w:r>
+              <w:t>01/2</w:t>
+            </w:r>
+            <w:r>
+              <w:t>1</w:t>
+            </w:r>
+          </w:p>
+        </w:tc>
+        <w:tc>
+          <w:tcPr>
+            <w:tcW w:w="3050" w:type="dxa"/>
+          </w:tcPr>
+          <w:p>
+            <w:pPr>
+              <w:jc w:val="both"/>
+            </w:pPr>
+            <w:r>
+              <w:t>Necessidade de encontrar questionários interessantes para o problema</w:t>
+            </w:r>
+          </w:p>
+        </w:tc>
+      </w:tr>
+      <w:tr>
+        <w:tc>
+          <w:tcPr>
+            <w:tcW w:w="2372" w:type="dxa"/>
+          </w:tcPr>
+          <w:p>
+            <w:pPr>
+              <w:jc w:val="both"/>
+            </w:pPr>
+            <w:r>
+              <w:t xml:space="preserve">Construção de questionários </w:t>
+            </w:r>
+            <w:r>
+              <w:t>quantitativos para líderes e membros</w:t>
+            </w:r>
+          </w:p>
+        </w:tc>
+        <w:tc>
+          <w:tcPr>
+            <w:tcW w:w="2053" w:type="dxa"/>
+          </w:tcPr>
+          <w:p>
+            <w:pPr>
+              <w:jc w:val="both"/>
+            </w:pPr>
+            <w:r>
+              <w:t>Não iniciado</w:t>
+            </w:r>
+          </w:p>
+        </w:tc>
+        <w:tc>
+          <w:tcPr>
+            <w:tcW w:w="2018" w:type="dxa"/>
+          </w:tcPr>
+          <w:p>
+            <w:pPr>
+              <w:jc w:val="both"/>
+            </w:pPr>
+            <w:r>
+              <w:t>02/21</w:t>
+            </w:r>
+          </w:p>
+        </w:tc>
+        <w:tc>
+          <w:tcPr>
+            <w:tcW w:w="3050" w:type="dxa"/>
+          </w:tcPr>
+          <w:p>
+            <w:pPr>
+              <w:jc w:val="both"/>
+            </w:pPr>
+            <w:r>
+              <w:t>Nenhuma</w:t>
+            </w:r>
+          </w:p>
+        </w:tc>
+      </w:tr>
+      <w:tr>
+        <w:tc>
+          <w:tcPr>
+            <w:tcW w:w="2372" w:type="dxa"/>
+          </w:tcPr>
+          <w:p>
+            <w:pPr>
+              <w:jc w:val="both"/>
+            </w:pPr>
+            <w:r>
+              <w:t xml:space="preserve">Identificação e estudo da ferramenta de </w:t>
+            </w:r>
+            <w:proofErr w:type="spellStart"/>
+            <w:r>
+              <w:t>report</w:t>
+            </w:r>
+            <w:proofErr w:type="spellEnd"/>
+            <w:r>
+              <w:t xml:space="preserve"> de bugs (</w:t>
+            </w:r>
+            <w:proofErr w:type="spellStart"/>
+            <w:r>
+              <w:t>jira</w:t>
+            </w:r>
+            <w:proofErr w:type="spellEnd"/>
+            <w:r>
+              <w:t>??)</w:t>
+            </w:r>
+          </w:p>
+        </w:tc>
+        <w:tc>
+          <w:tcPr>
+            <w:tcW w:w="2053" w:type="dxa"/>
+          </w:tcPr>
+          <w:p>
+            <w:pPr>
+              <w:jc w:val="both"/>
+            </w:pPr>
+            <w:r>
+              <w:t>Não iniciado</w:t>
+            </w:r>
+          </w:p>
+        </w:tc>
+        <w:tc>
+          <w:tcPr>
+            <w:tcW w:w="2018" w:type="dxa"/>
+          </w:tcPr>
+          <w:p>
+            <w:pPr>
+              <w:jc w:val="both"/>
+            </w:pPr>
+            <w:r>
+              <w:t>01/21</w:t>
+            </w:r>
+          </w:p>
+        </w:tc>
+        <w:tc>
+          <w:tcPr>
+            <w:tcW w:w="3050" w:type="dxa"/>
+          </w:tcPr>
+          <w:p>
+            <w:pPr>
+              <w:jc w:val="both"/>
+            </w:pPr>
+            <w:r>
+              <w:t>Nenhuma</w:t>
+            </w:r>
+          </w:p>
+        </w:tc>
+      </w:tr>
+      <w:tr>
+        <w:tc>
+          <w:tcPr>
+            <w:tcW w:w="2372" w:type="dxa"/>
+          </w:tcPr>
+          <w:p>
+            <w:pPr>
+              <w:jc w:val="both"/>
+            </w:pPr>
+            <w:r>
+              <w:t xml:space="preserve">Aprendizado de mineração de dados no </w:t>
+            </w:r>
+            <w:proofErr w:type="spellStart"/>
+            <w:r>
+              <w:t>github</w:t>
+            </w:r>
+            <w:proofErr w:type="spellEnd"/>
+          </w:p>
+        </w:tc>
+        <w:tc>
+          <w:tcPr>
+            <w:tcW w:w="2053" w:type="dxa"/>
+          </w:tcPr>
+          <w:p>
+            <w:pPr>
+              <w:jc w:val="both"/>
+            </w:pPr>
+            <w:r>
+              <w:t>Não iniciado</w:t>
+            </w:r>
+          </w:p>
+        </w:tc>
+        <w:tc>
+          <w:tcPr>
+            <w:tcW w:w="2018" w:type="dxa"/>
+          </w:tcPr>
+          <w:p>
+            <w:pPr>
+              <w:jc w:val="both"/>
+            </w:pPr>
+            <w:r>
+              <w:t>3</w:t>
+            </w:r>
+            <w:r>
+              <w:t>/21</w:t>
+            </w:r>
+          </w:p>
+        </w:tc>
+        <w:tc>
+          <w:tcPr>
+            <w:tcW w:w="3050" w:type="dxa"/>
+          </w:tcPr>
+          <w:p>
+            <w:pPr>
+              <w:jc w:val="both"/>
+            </w:pPr>
+            <w:r>
+              <w:t>Nunca feito, necessidade de aprender script e mineração de dados</w:t>
+            </w:r>
+          </w:p>
+        </w:tc>
+      </w:tr>
+      <w:tr>
+        <w:tc>
+          <w:tcPr>
+            <w:tcW w:w="2372" w:type="dxa"/>
+          </w:tcPr>
+          <w:p>
+            <w:pPr>
+              <w:jc w:val="both"/>
+            </w:pPr>
+            <w:r>
+              <w:t xml:space="preserve">Construção do script para </w:t>
+            </w:r>
+            <w:proofErr w:type="spellStart"/>
+            <w:r>
+              <w:t>mineiração</w:t>
+            </w:r>
+            <w:proofErr w:type="spellEnd"/>
+            <w:r>
+              <w:t xml:space="preserve"> de dados no </w:t>
+            </w:r>
+            <w:proofErr w:type="spellStart"/>
+            <w:r>
+              <w:t>github</w:t>
+            </w:r>
+            <w:proofErr w:type="spellEnd"/>
+            <w:r>
+              <w:t xml:space="preserve"> e no </w:t>
+            </w:r>
+          </w:p>
+        </w:tc>
+        <w:tc>
+          <w:tcPr>
+            <w:tcW w:w="2053" w:type="dxa"/>
+          </w:tcPr>
+          <w:p>
+            <w:pPr>
+              <w:jc w:val="both"/>
+            </w:pPr>
+          </w:p>
+        </w:tc>
+        <w:tc>
+          <w:tcPr>
+            <w:tcW w:w="2018" w:type="dxa"/>
+          </w:tcPr>
+          <w:p>
+            <w:pPr>
+              <w:jc w:val="both"/>
+            </w:pPr>
+          </w:p>
+        </w:tc>
+        <w:tc>
+          <w:tcPr>
+            <w:tcW w:w="3050" w:type="dxa"/>
+          </w:tcPr>
+          <w:p>
+            <w:pPr>
+              <w:jc w:val="both"/>
+            </w:pPr>
+          </w:p>
+        </w:tc>
+      </w:tr>
+      <w:tr>
+        <w:tc>
+          <w:tcPr>
+            <w:tcW w:w="2372" w:type="dxa"/>
+          </w:tcPr>
+          <w:p>
+            <w:pPr>
+              <w:jc w:val="both"/>
+            </w:pPr>
+            <w:r>
+              <w:t>Autorização para minerar dados</w:t>
+            </w:r>
+          </w:p>
+        </w:tc>
+        <w:tc>
+          <w:tcPr>
+            <w:tcW w:w="2053" w:type="dxa"/>
+          </w:tcPr>
+          <w:p>
+            <w:pPr>
+              <w:jc w:val="both"/>
+            </w:pPr>
+            <w:r>
+              <w:t>Não iniciado</w:t>
+            </w:r>
+          </w:p>
+        </w:tc>
+        <w:tc>
+          <w:tcPr>
+            <w:tcW w:w="2018" w:type="dxa"/>
+          </w:tcPr>
+          <w:p>
+            <w:pPr>
+              <w:jc w:val="both"/>
+            </w:pPr>
+            <w:r>
+              <w:t>1/21</w:t>
+            </w:r>
+          </w:p>
+        </w:tc>
+        <w:tc>
+          <w:tcPr>
+            <w:tcW w:w="3050" w:type="dxa"/>
+          </w:tcPr>
+          <w:p>
+            <w:pPr>
+              <w:jc w:val="both"/>
+            </w:pPr>
+            <w:r>
+              <w:t xml:space="preserve">Definir processo de mineira e conseguir autorização para minerar dados nos </w:t>
+            </w:r>
+            <w:proofErr w:type="spellStart"/>
+            <w:r>
+              <w:t>repo</w:t>
+            </w:r>
+            <w:proofErr w:type="spellEnd"/>
+            <w:r>
+              <w:t xml:space="preserve"> da </w:t>
+            </w:r>
+            <w:proofErr w:type="spellStart"/>
+            <w:r>
+              <w:t>zup</w:t>
+            </w:r>
+            <w:proofErr w:type="spellEnd"/>
+          </w:p>
+        </w:tc>
+      </w:tr>
+      <w:tr>
+        <w:tc>
+          <w:tcPr>
+            <w:tcW w:w="2372" w:type="dxa"/>
+          </w:tcPr>
+          <w:p>
+            <w:pPr>
+              <w:jc w:val="both"/>
+            </w:pPr>
+            <w:r>
+              <w:t xml:space="preserve">Recebimento dos dados de </w:t>
+            </w:r>
+            <w:proofErr w:type="spellStart"/>
+            <w:r>
+              <w:t>analitycs</w:t>
+            </w:r>
+            <w:proofErr w:type="spellEnd"/>
+            <w:r>
+              <w:t xml:space="preserve"> </w:t>
+            </w:r>
+          </w:p>
+        </w:tc>
+        <w:tc>
+          <w:tcPr>
+            <w:tcW w:w="2053" w:type="dxa"/>
+          </w:tcPr>
+          <w:p>
+            <w:pPr>
+              <w:jc w:val="both"/>
+            </w:pPr>
+            <w:r>
+              <w:t>Muito encaminhado</w:t>
+            </w:r>
+          </w:p>
+        </w:tc>
+        <w:tc>
+          <w:tcPr>
+            <w:tcW w:w="2018" w:type="dxa"/>
+          </w:tcPr>
+          <w:p>
+            <w:pPr>
+              <w:jc w:val="both"/>
+            </w:pPr>
+            <w:r>
+              <w:t>01/21</w:t>
+            </w:r>
+          </w:p>
+        </w:tc>
+        <w:tc>
+          <w:tcPr>
+            <w:tcW w:w="3050" w:type="dxa"/>
+          </w:tcPr>
+          <w:p>
+            <w:pPr>
+              <w:jc w:val="both"/>
+            </w:pPr>
+            <w:proofErr w:type="spellStart"/>
+            <w:r>
+              <w:t>Autorizaçao</w:t>
+            </w:r>
+            <w:proofErr w:type="spellEnd"/>
+            <w:r>
+              <w:t xml:space="preserve"> final do jurídico </w:t>
+            </w:r>
+          </w:p>
+        </w:tc>
+      </w:tr>
+      <w:tr>
+        <w:tc>
+          <w:tcPr>
+            <w:tcW w:w="2372" w:type="dxa"/>
+          </w:tcPr>
+          <w:p>
+            <w:pPr>
+              <w:jc w:val="both"/>
+            </w:pPr>
+            <w:proofErr w:type="spellStart"/>
+            <w:r>
+              <w:lastRenderedPageBreak/>
+              <w:t>Report</w:t>
+            </w:r>
+            <w:proofErr w:type="spellEnd"/>
+            <w:r>
+              <w:t xml:space="preserve"> inicial</w:t>
+            </w:r>
+          </w:p>
+        </w:tc>
+        <w:tc>
+          <w:tcPr>
+            <w:tcW w:w="2053" w:type="dxa"/>
+          </w:tcPr>
+          <w:p>
+            <w:pPr>
+              <w:jc w:val="both"/>
+            </w:pPr>
+            <w:r>
+              <w:t xml:space="preserve">Não iniciado </w:t>
+            </w:r>
+          </w:p>
+        </w:tc>
+        <w:tc>
+          <w:tcPr>
+            <w:tcW w:w="2018" w:type="dxa"/>
+          </w:tcPr>
+          <w:p>
+            <w:pPr>
+              <w:jc w:val="both"/>
+            </w:pPr>
+            <w:r>
+              <w:t>3/21</w:t>
+            </w:r>
+          </w:p>
+        </w:tc>
+        <w:tc>
+          <w:tcPr>
+            <w:tcW w:w="3050" w:type="dxa"/>
+          </w:tcPr>
+          <w:p>
+            <w:pPr>
+              <w:jc w:val="both"/>
+            </w:pPr>
+            <w:r>
+              <w:t xml:space="preserve">Com dados do </w:t>
+            </w:r>
+            <w:proofErr w:type="spellStart"/>
+            <w:r>
+              <w:t>zenit</w:t>
+            </w:r>
+            <w:proofErr w:type="spellEnd"/>
+            <w:r>
+              <w:t xml:space="preserve"> e persona, mais questionários aplicados</w:t>
+            </w:r>
+          </w:p>
+        </w:tc>
+      </w:tr>
+      <w:tr>
+        <w:tc>
+          <w:tcPr>
+            <w:tcW w:w="2372" w:type="dxa"/>
+          </w:tcPr>
+          <w:p>
+            <w:pPr>
+              <w:jc w:val="both"/>
+            </w:pPr>
+            <w:proofErr w:type="spellStart"/>
+            <w:r>
+              <w:t>Report</w:t>
+            </w:r>
+            <w:proofErr w:type="spellEnd"/>
+            <w:r>
+              <w:t xml:space="preserve"> intermediário</w:t>
+            </w:r>
+          </w:p>
+        </w:tc>
+        <w:tc>
+          <w:tcPr>
+            <w:tcW w:w="2053" w:type="dxa"/>
+          </w:tcPr>
+          <w:p>
+            <w:pPr>
+              <w:jc w:val="both"/>
+            </w:pPr>
+            <w:r>
+              <w:t>Não iniciado</w:t>
+            </w:r>
+          </w:p>
+        </w:tc>
+        <w:tc>
+          <w:tcPr>
+            <w:tcW w:w="2018" w:type="dxa"/>
+          </w:tcPr>
+          <w:p>
+            <w:pPr>
+              <w:jc w:val="both"/>
+            </w:pPr>
+            <w:r>
+              <w:t>6/21</w:t>
+            </w:r>
+          </w:p>
+        </w:tc>
+        <w:tc>
+          <w:tcPr>
+            <w:tcW w:w="3050" w:type="dxa"/>
+          </w:tcPr>
+          <w:p>
+            <w:pPr>
+              <w:jc w:val="both"/>
+            </w:pPr>
+            <w:r>
+              <w:t xml:space="preserve">Com dados do </w:t>
+            </w:r>
+            <w:proofErr w:type="spellStart"/>
+            <w:r>
+              <w:t>zenit</w:t>
+            </w:r>
+            <w:proofErr w:type="spellEnd"/>
+            <w:r>
+              <w:t xml:space="preserve"> e persona, mais questionários aplicados</w:t>
+            </w:r>
+          </w:p>
+        </w:tc>
+      </w:tr>
+      <w:tr>
+        <w:tc>
+          <w:tcPr>
+            <w:tcW w:w="2372" w:type="dxa"/>
+          </w:tcPr>
+          <w:p>
+            <w:pPr>
+              <w:jc w:val="both"/>
+            </w:pPr>
+            <w:proofErr w:type="spellStart"/>
+            <w:r>
+              <w:t>Report</w:t>
+            </w:r>
+            <w:proofErr w:type="spellEnd"/>
+            <w:r>
+              <w:t xml:space="preserve"> Final</w:t>
+            </w:r>
+          </w:p>
+        </w:tc>
+        <w:tc>
+          <w:tcPr>
+            <w:tcW w:w="2053" w:type="dxa"/>
+          </w:tcPr>
+          <w:p>
+            <w:pPr>
+              <w:jc w:val="both"/>
+            </w:pPr>
+            <w:r>
+              <w:t>Não Iniciado</w:t>
+            </w:r>
+          </w:p>
+        </w:tc>
+        <w:tc>
+          <w:tcPr>
+            <w:tcW w:w="2018" w:type="dxa"/>
+          </w:tcPr>
+          <w:p>
+            <w:pPr>
+              <w:jc w:val="both"/>
+            </w:pPr>
+            <w:r>
+              <w:t>9/21</w:t>
+            </w:r>
+          </w:p>
+        </w:tc>
+        <w:tc>
+          <w:tcPr>
+            <w:tcW w:w="3050" w:type="dxa"/>
+          </w:tcPr>
+          <w:p>
+            <w:pPr>
+              <w:jc w:val="both"/>
+            </w:pPr>
+            <w:r>
+              <w:t>Compilado de tudo mais dados minerados</w:t>
+            </w:r>
+          </w:p>
+        </w:tc>
+      </w:tr>
+    </w:tbl>
+    <w:p>
+      <w:pPr>
+        <w:jc w:val="both"/>
+        <w:rPr>
+          <w:sz w:val="20"/>
+          <w:szCs w:val="20"/>
+        </w:rPr>
+      </w:pPr>
+    </w:p>
+    <w:p>
+      <w:pPr>
+        <w:pStyle w:val="PargrafodaLista"/>
+        <w:ind w:left="708"/>
+        <w:jc w:val="both"/>
+        <w:rPr>
+          <w:sz w:val="20"/>
+          <w:szCs w:val="20"/>
+        </w:rPr>
+      </w:pPr>
     </w:p>
     <w:p>
       <w:pPr>
@@ -2584,6 +4864,119 @@
     </w:lvl>
   </w:abstractNum>
   <w:abstractNum w:abstractNumId="1" w15:restartNumberingAfterBreak="0">
+    <w:nsid w:val="0C0842E9"/>
+    <w:multiLevelType w:val="hybridMultilevel"/>
+    <w:tmpl w:val="4A7E515A"/>
+    <w:lvl w:ilvl="0" w:tplc="04160001">
+      <w:start w:val="1"/>
+      <w:numFmt w:val="bullet"/>
+      <w:lvlText w:val=""/>
+      <w:lvlJc w:val="left"/>
+      <w:pPr>
+        <w:ind w:left="1428" w:hanging="360"/>
+      </w:pPr>
+      <w:rPr>
+        <w:rFonts w:ascii="Symbol" w:hAnsi="Symbol" w:hint="default"/>
+      </w:rPr>
+    </w:lvl>
+    <w:lvl w:ilvl="1" w:tplc="04160003" w:tentative="1">
+      <w:start w:val="1"/>
+      <w:numFmt w:val="bullet"/>
+      <w:lvlText w:val="o"/>
+      <w:lvlJc w:val="left"/>
+      <w:pPr>
+        <w:ind w:left="2148" w:hanging="360"/>
+      </w:pPr>
+      <w:rPr>
+        <w:rFonts w:ascii="Courier New" w:hAnsi="Courier New" w:cs="Courier New" w:hint="default"/>
+      </w:rPr>
+    </w:lvl>
+    <w:lvl w:ilvl="2" w:tplc="04160005" w:tentative="1">
+      <w:start w:val="1"/>
+      <w:numFmt w:val="bullet"/>
+      <w:lvlText w:val=""/>
+      <w:lvlJc w:val="left"/>
+      <w:pPr>
+        <w:ind w:left="2868" w:hanging="360"/>
+      </w:pPr>
+      <w:rPr>
+        <w:rFonts w:ascii="Wingdings" w:hAnsi="Wingdings" w:hint="default"/>
+      </w:rPr>
+    </w:lvl>
+    <w:lvl w:ilvl="3" w:tplc="04160001" w:tentative="1">
+      <w:start w:val="1"/>
+      <w:numFmt w:val="bullet"/>
+      <w:lvlText w:val=""/>
+      <w:lvlJc w:val="left"/>
+      <w:pPr>
+        <w:ind w:left="3588" w:hanging="360"/>
+      </w:pPr>
+      <w:rPr>
+        <w:rFonts w:ascii="Symbol" w:hAnsi="Symbol" w:hint="default"/>
+      </w:rPr>
+    </w:lvl>
+    <w:lvl w:ilvl="4" w:tplc="04160003" w:tentative="1">
+      <w:start w:val="1"/>
+      <w:numFmt w:val="bullet"/>
+      <w:lvlText w:val="o"/>
+      <w:lvlJc w:val="left"/>
+      <w:pPr>
+        <w:ind w:left="4308" w:hanging="360"/>
+      </w:pPr>
+      <w:rPr>
+        <w:rFonts w:ascii="Courier New" w:hAnsi="Courier New" w:cs="Courier New" w:hint="default"/>
+      </w:rPr>
+    </w:lvl>
+    <w:lvl w:ilvl="5" w:tplc="04160005" w:tentative="1">
+      <w:start w:val="1"/>
+      <w:numFmt w:val="bullet"/>
+      <w:lvlText w:val=""/>
+      <w:lvlJc w:val="left"/>
+      <w:pPr>
+        <w:ind w:left="5028" w:hanging="360"/>
+      </w:pPr>
+      <w:rPr>
+        <w:rFonts w:ascii="Wingdings" w:hAnsi="Wingdings" w:hint="default"/>
+      </w:rPr>
+    </w:lvl>
+    <w:lvl w:ilvl="6" w:tplc="04160001" w:tentative="1">
+      <w:start w:val="1"/>
+      <w:numFmt w:val="bullet"/>
+      <w:lvlText w:val=""/>
+      <w:lvlJc w:val="left"/>
+      <w:pPr>
+        <w:ind w:left="5748" w:hanging="360"/>
+      </w:pPr>
+      <w:rPr>
+        <w:rFonts w:ascii="Symbol" w:hAnsi="Symbol" w:hint="default"/>
+      </w:rPr>
+    </w:lvl>
+    <w:lvl w:ilvl="7" w:tplc="04160003" w:tentative="1">
+      <w:start w:val="1"/>
+      <w:numFmt w:val="bullet"/>
+      <w:lvlText w:val="o"/>
+      <w:lvlJc w:val="left"/>
+      <w:pPr>
+        <w:ind w:left="6468" w:hanging="360"/>
+      </w:pPr>
+      <w:rPr>
+        <w:rFonts w:ascii="Courier New" w:hAnsi="Courier New" w:cs="Courier New" w:hint="default"/>
+      </w:rPr>
+    </w:lvl>
+    <w:lvl w:ilvl="8" w:tplc="04160005" w:tentative="1">
+      <w:start w:val="1"/>
+      <w:numFmt w:val="bullet"/>
+      <w:lvlText w:val=""/>
+      <w:lvlJc w:val="left"/>
+      <w:pPr>
+        <w:ind w:left="7188" w:hanging="360"/>
+      </w:pPr>
+      <w:rPr>
+        <w:rFonts w:ascii="Wingdings" w:hAnsi="Wingdings" w:hint="default"/>
+      </w:rPr>
+    </w:lvl>
+  </w:abstractNum>
+  <w:abstractNum w:abstractNumId="2" w15:restartNumberingAfterBreak="0">
     <w:nsid w:val="0C7E0255"/>
     <w:multiLevelType w:val="multilevel"/>
     <w:tmpl w:val="0416001F"/>
@@ -2669,7 +5062,93 @@
       </w:pPr>
     </w:lvl>
   </w:abstractNum>
-  <w:abstractNum w:abstractNumId="2" w15:restartNumberingAfterBreak="0">
+  <w:abstractNum w:abstractNumId="3" w15:restartNumberingAfterBreak="0">
+    <w:nsid w:val="2CF15BA3"/>
+    <w:multiLevelType w:val="hybridMultilevel"/>
+    <w:tmpl w:val="A60CAAD4"/>
+    <w:lvl w:ilvl="0" w:tplc="0416000F">
+      <w:start w:val="1"/>
+      <w:numFmt w:val="decimal"/>
+      <w:lvlText w:val="%1."/>
+      <w:lvlJc w:val="left"/>
+      <w:pPr>
+        <w:ind w:left="720" w:hanging="360"/>
+      </w:pPr>
+    </w:lvl>
+    <w:lvl w:ilvl="1" w:tplc="04160019" w:tentative="1">
+      <w:start w:val="1"/>
+      <w:numFmt w:val="lowerLetter"/>
+      <w:lvlText w:val="%2."/>
+      <w:lvlJc w:val="left"/>
+      <w:pPr>
+        <w:ind w:left="1440" w:hanging="360"/>
+      </w:pPr>
+    </w:lvl>
+    <w:lvl w:ilvl="2" w:tplc="0416001B" w:tentative="1">
+      <w:start w:val="1"/>
+      <w:numFmt w:val="lowerRoman"/>
+      <w:lvlText w:val="%3."/>
+      <w:lvlJc w:val="right"/>
+      <w:pPr>
+        <w:ind w:left="2160" w:hanging="180"/>
+      </w:pPr>
+    </w:lvl>
+    <w:lvl w:ilvl="3" w:tplc="0416000F" w:tentative="1">
+      <w:start w:val="1"/>
+      <w:numFmt w:val="decimal"/>
+      <w:lvlText w:val="%4."/>
+      <w:lvlJc w:val="left"/>
+      <w:pPr>
+        <w:ind w:left="2880" w:hanging="360"/>
+      </w:pPr>
+    </w:lvl>
+    <w:lvl w:ilvl="4" w:tplc="04160019" w:tentative="1">
+      <w:start w:val="1"/>
+      <w:numFmt w:val="lowerLetter"/>
+      <w:lvlText w:val="%5."/>
+      <w:lvlJc w:val="left"/>
+      <w:pPr>
+        <w:ind w:left="3600" w:hanging="360"/>
+      </w:pPr>
+    </w:lvl>
+    <w:lvl w:ilvl="5" w:tplc="0416001B" w:tentative="1">
+      <w:start w:val="1"/>
+      <w:numFmt w:val="lowerRoman"/>
+      <w:lvlText w:val="%6."/>
+      <w:lvlJc w:val="right"/>
+      <w:pPr>
+        <w:ind w:left="4320" w:hanging="180"/>
+      </w:pPr>
+    </w:lvl>
+    <w:lvl w:ilvl="6" w:tplc="0416000F" w:tentative="1">
+      <w:start w:val="1"/>
+      <w:numFmt w:val="decimal"/>
+      <w:lvlText w:val="%7."/>
+      <w:lvlJc w:val="left"/>
+      <w:pPr>
+        <w:ind w:left="5040" w:hanging="360"/>
+      </w:pPr>
+    </w:lvl>
+    <w:lvl w:ilvl="7" w:tplc="04160019" w:tentative="1">
+      <w:start w:val="1"/>
+      <w:numFmt w:val="lowerLetter"/>
+      <w:lvlText w:val="%8."/>
+      <w:lvlJc w:val="left"/>
+      <w:pPr>
+        <w:ind w:left="5760" w:hanging="360"/>
+      </w:pPr>
+    </w:lvl>
+    <w:lvl w:ilvl="8" w:tplc="0416001B" w:tentative="1">
+      <w:start w:val="1"/>
+      <w:numFmt w:val="lowerRoman"/>
+      <w:lvlText w:val="%9."/>
+      <w:lvlJc w:val="right"/>
+      <w:pPr>
+        <w:ind w:left="6480" w:hanging="180"/>
+      </w:pPr>
+    </w:lvl>
+  </w:abstractNum>
+  <w:abstractNum w:abstractNumId="4" w15:restartNumberingAfterBreak="0">
     <w:nsid w:val="7F1B70CE"/>
     <w:multiLevelType w:val="hybridMultilevel"/>
     <w:tmpl w:val="B6FC6AB4"/>
@@ -2783,12 +5262,18 @@
     </w:lvl>
   </w:abstractNum>
   <w:num w:numId="1">
-    <w:abstractNumId w:val="2"/>
+    <w:abstractNumId w:val="4"/>
   </w:num>
   <w:num w:numId="2">
     <w:abstractNumId w:val="0"/>
   </w:num>
   <w:num w:numId="3">
+    <w:abstractNumId w:val="2"/>
+  </w:num>
+  <w:num w:numId="4">
+    <w:abstractNumId w:val="3"/>
+  </w:num>
+  <w:num w:numId="5">
     <w:abstractNumId w:val="1"/>
   </w:num>
 </w:numbering>
@@ -3193,6 +5678,27 @@
     <w:name w:val="Normal"/>
     <w:qFormat/>
   </w:style>
+  <w:style w:type="paragraph" w:styleId="Ttulo1">
+    <w:name w:val="heading 1"/>
+    <w:basedOn w:val="Normal"/>
+    <w:link w:val="Ttulo1Char"/>
+    <w:uiPriority w:val="9"/>
+    <w:qFormat/>
+    <w:rsid w:val="008542D9"/>
+    <w:pPr>
+      <w:spacing w:before="100" w:beforeAutospacing="1" w:after="100" w:afterAutospacing="1" w:line="240" w:lineRule="auto"/>
+      <w:outlineLvl w:val="0"/>
+    </w:pPr>
+    <w:rPr>
+      <w:rFonts w:ascii="Times New Roman" w:eastAsia="Times New Roman" w:hAnsi="Times New Roman" w:cs="Times New Roman"/>
+      <w:b/>
+      <w:bCs/>
+      <w:kern w:val="36"/>
+      <w:sz w:val="48"/>
+      <w:szCs w:val="48"/>
+      <w:lang w:eastAsia="pt-BR"/>
+    </w:rPr>
+  </w:style>
   <w:style w:type="character" w:default="1" w:styleId="Fontepargpadro">
     <w:name w:val="Default Paragraph Font"/>
     <w:uiPriority w:val="1"/>
@@ -3267,6 +5773,45 @@
       <w:color w:val="44546A" w:themeColor="text2"/>
       <w:sz w:val="18"/>
       <w:szCs w:val="18"/>
+    </w:rPr>
+  </w:style>
+  <w:style w:type="character" w:customStyle="1" w:styleId="Ttulo1Char">
+    <w:name w:val="Título 1 Char"/>
+    <w:basedOn w:val="Fontepargpadro"/>
+    <w:link w:val="Ttulo1"/>
+    <w:uiPriority w:val="9"/>
+    <w:rsid w:val="008542D9"/>
+    <w:rPr>
+      <w:rFonts w:ascii="Times New Roman" w:eastAsia="Times New Roman" w:hAnsi="Times New Roman" w:cs="Times New Roman"/>
+      <w:b/>
+      <w:bCs/>
+      <w:kern w:val="36"/>
+      <w:sz w:val="48"/>
+      <w:szCs w:val="48"/>
+      <w:lang w:eastAsia="pt-BR"/>
+    </w:rPr>
+  </w:style>
+  <w:style w:type="character" w:styleId="Hyperlink">
+    <w:name w:val="Hyperlink"/>
+    <w:basedOn w:val="Fontepargpadro"/>
+    <w:uiPriority w:val="99"/>
+    <w:unhideWhenUsed/>
+    <w:rsid w:val="008542D9"/>
+    <w:rPr>
+      <w:color w:val="0563C1" w:themeColor="hyperlink"/>
+      <w:u w:val="single"/>
+    </w:rPr>
+  </w:style>
+  <w:style w:type="character" w:styleId="MenoPendente">
+    <w:name w:val="Unresolved Mention"/>
+    <w:basedOn w:val="Fontepargpadro"/>
+    <w:uiPriority w:val="99"/>
+    <w:semiHidden/>
+    <w:unhideWhenUsed/>
+    <w:rsid w:val="008542D9"/>
+    <w:rPr>
+      <w:color w:val="605E5C"/>
+      <w:shd w:val="clear" w:color="auto" w:fill="E1DFDD"/>
     </w:rPr>
   </w:style>
 </w:styles>

</xml_diff>

<commit_message>
Update com atualizações de alberto
Update com alguns dos comentários de alberto.
</commit_message>
<xml_diff>
--- a/Plano de acompanhamento de Zupper do bootcamp.docx
+++ b/Plano de acompanhamento de Zupper do bootcamp.docx
@@ -105,13 +105,8 @@
         </w:numPr>
         <w:jc w:val="both"/>
       </w:pPr>
-      <w:proofErr w:type="spellStart"/>
-      <w:r>
-        <w:t>Bootcampers</w:t>
-      </w:r>
-      <w:proofErr w:type="spellEnd"/>
-      <w:r>
-        <w:t xml:space="preserve"> – pessoas que participaram do primeiro </w:t>
+      <w:r>
+        <w:t xml:space="preserve">Bootcampers – pessoas que participaram do primeiro </w:t>
       </w:r>
       <w:proofErr w:type="spellStart"/>
       <w:r>
@@ -293,12 +288,20 @@
       <w:r>
         <w:t xml:space="preserve"> </w:t>
       </w:r>
+      <w:proofErr w:type="gramStart"/>
       <w:r>
         <w:t>Proficiência</w:t>
       </w:r>
       <w:r>
         <w:t xml:space="preserve"> ?</w:t>
       </w:r>
+      <w:proofErr w:type="gramEnd"/>
+    </w:p>
+    <w:p>
+      <w:pPr>
+        <w:pStyle w:val="PargrafodaLista"/>
+        <w:jc w:val="both"/>
+      </w:pPr>
     </w:p>
     <w:p>
       <w:pPr>
@@ -339,8 +342,13 @@
       </w:r>
       <w:proofErr w:type="spellEnd"/>
       <w:r>
-        <w:t xml:space="preserve"> e eles ?</w:t>
-      </w:r>
+        <w:t xml:space="preserve"> e </w:t>
+      </w:r>
+      <w:proofErr w:type="gramStart"/>
+      <w:r>
+        <w:t>eles ?</w:t>
+      </w:r>
+      <w:proofErr w:type="gramEnd"/>
     </w:p>
     <w:p>
       <w:pPr>
@@ -359,7 +367,15 @@
       </w:pPr>
       <w:r>
         <w:tab/>
-        <w:t xml:space="preserve">3- os da equipe porque eles estão sobre o mesmo projeto/líder/cliente </w:t>
+        <w:t xml:space="preserve">3- </w:t>
+      </w:r>
+      <w:proofErr w:type="gramStart"/>
+      <w:r>
+        <w:t>os</w:t>
+      </w:r>
+      <w:proofErr w:type="gramEnd"/>
+      <w:r>
+        <w:t xml:space="preserve"> da equipe porque eles estão sobre o mesmo projeto/líder/cliente </w:t>
       </w:r>
     </w:p>
     <w:p>
@@ -533,7 +549,13 @@
               <w:jc w:val="center"/>
             </w:pPr>
             <w:r>
-              <w:t>Bando de dados Ruby</w:t>
+              <w:t>Ban</w:t>
+            </w:r>
+            <w:r>
+              <w:t>c</w:t>
+            </w:r>
+            <w:r>
+              <w:t>o de dados Ruby</w:t>
             </w:r>
           </w:p>
         </w:tc>
@@ -594,13 +616,8 @@
             <w:pPr>
               <w:jc w:val="both"/>
             </w:pPr>
-            <w:proofErr w:type="spellStart"/>
-            <w:r>
-              <w:t>Bootcampers</w:t>
-            </w:r>
-            <w:proofErr w:type="spellEnd"/>
-            <w:r>
-              <w:t xml:space="preserve"> e id para os demais</w:t>
+            <w:r>
+              <w:t>Bootcampers e id para os demais</w:t>
             </w:r>
           </w:p>
         </w:tc>
@@ -748,13 +765,8 @@
             <w:pPr>
               <w:jc w:val="both"/>
             </w:pPr>
-            <w:proofErr w:type="spellStart"/>
-            <w:r>
-              <w:t>Bootcampers</w:t>
-            </w:r>
-            <w:proofErr w:type="spellEnd"/>
-            <w:r>
-              <w:t xml:space="preserve"> e id para os demais</w:t>
+            <w:r>
+              <w:t>Bootcampers e id para os demais</w:t>
             </w:r>
           </w:p>
         </w:tc>
@@ -784,13 +796,8 @@
             <w:pPr>
               <w:jc w:val="both"/>
             </w:pPr>
-            <w:proofErr w:type="spellStart"/>
-            <w:r>
-              <w:t>Bootcampers</w:t>
-            </w:r>
-            <w:proofErr w:type="spellEnd"/>
-            <w:r>
-              <w:t xml:space="preserve"> e ZuppersCont</w:t>
+            <w:r>
+              <w:t>Bootcampers e ZuppersCont</w:t>
             </w:r>
             <w:r>
               <w:t>r</w:t>
@@ -939,13 +946,8 @@
             <w:pPr>
               <w:jc w:val="both"/>
             </w:pPr>
-            <w:proofErr w:type="spellStart"/>
-            <w:r>
-              <w:t>Bootcampers</w:t>
-            </w:r>
-            <w:proofErr w:type="spellEnd"/>
-            <w:r>
-              <w:t xml:space="preserve"> e id para os demais</w:t>
+            <w:r>
+              <w:t>Bootcampers e id para os demais</w:t>
             </w:r>
           </w:p>
         </w:tc>
@@ -1150,63 +1152,55 @@
         <w:t>-</w:t>
       </w:r>
       <w:r>
-        <w:t xml:space="preserve">H1.a </w:t>
-      </w:r>
-      <w:proofErr w:type="spellStart"/>
-      <w:r>
-        <w:t>Bootcampers</w:t>
-      </w:r>
-      <w:proofErr w:type="spellEnd"/>
-      <w:r>
-        <w:t xml:space="preserve"> são mais satisfeitos com a empresa que ZuppersControler1</w:t>
-      </w:r>
-    </w:p>
-    <w:p>
-      <w:pPr>
-        <w:jc w:val="both"/>
-      </w:pPr>
-      <w:r>
-        <w:t xml:space="preserve">-H1.b </w:t>
-      </w:r>
-      <w:proofErr w:type="spellStart"/>
-      <w:r>
-        <w:t>Bootcampers</w:t>
-      </w:r>
-      <w:proofErr w:type="spellEnd"/>
-      <w:r>
-        <w:t xml:space="preserve"> são mais satisfeitos com a empresa que ZuppersControler2</w:t>
-      </w:r>
-    </w:p>
-    <w:p>
-      <w:pPr>
-        <w:jc w:val="both"/>
-      </w:pPr>
-      <w:r>
-        <w:t xml:space="preserve">-H1.c </w:t>
-      </w:r>
-      <w:proofErr w:type="spellStart"/>
-      <w:r>
-        <w:t>Bootcampers</w:t>
-      </w:r>
-      <w:proofErr w:type="spellEnd"/>
-      <w:r>
-        <w:t xml:space="preserve"> são mais satisfeitos com a empresa que ZuppersControler3</w:t>
-      </w:r>
-    </w:p>
-    <w:p>
-      <w:pPr>
-        <w:jc w:val="both"/>
-      </w:pPr>
-      <w:r>
-        <w:t xml:space="preserve">-H1.d </w:t>
-      </w:r>
-      <w:proofErr w:type="spellStart"/>
-      <w:r>
-        <w:t>Bootcampers</w:t>
-      </w:r>
-      <w:proofErr w:type="spellEnd"/>
-      <w:r>
-        <w:t xml:space="preserve"> são mais satisfeitos com a empresa que ZuppersControler4</w:t>
+        <w:t>H</w:t>
+      </w:r>
+      <w:proofErr w:type="gramStart"/>
+      <w:r>
+        <w:t>1.a</w:t>
+      </w:r>
+      <w:proofErr w:type="gramEnd"/>
+      <w:r>
+        <w:t xml:space="preserve"> Bootcampers são mais satisfeitos com a empresa que ZuppersControler1</w:t>
+      </w:r>
+    </w:p>
+    <w:p>
+      <w:pPr>
+        <w:jc w:val="both"/>
+      </w:pPr>
+      <w:r>
+        <w:t>-H</w:t>
+      </w:r>
+      <w:proofErr w:type="gramStart"/>
+      <w:r>
+        <w:t>1.b</w:t>
+      </w:r>
+      <w:proofErr w:type="gramEnd"/>
+      <w:r>
+        <w:t xml:space="preserve"> Bootcampers são mais satisfeitos com a empresa que ZuppersControler2</w:t>
+      </w:r>
+    </w:p>
+    <w:p>
+      <w:pPr>
+        <w:jc w:val="both"/>
+      </w:pPr>
+      <w:r>
+        <w:t>-H1.c Bootcampers são mais satisfeitos com a empresa que ZuppersControler3</w:t>
+      </w:r>
+    </w:p>
+    <w:p>
+      <w:pPr>
+        <w:jc w:val="both"/>
+      </w:pPr>
+      <w:r>
+        <w:t>-H</w:t>
+      </w:r>
+      <w:proofErr w:type="gramStart"/>
+      <w:r>
+        <w:t>1.d</w:t>
+      </w:r>
+      <w:proofErr w:type="gramEnd"/>
+      <w:r>
+        <w:t xml:space="preserve"> Bootcampers são mais satisfeitos com a empresa que ZuppersControler4</w:t>
       </w:r>
     </w:p>
     <w:p>
@@ -1248,63 +1242,55 @@
         <w:jc w:val="both"/>
       </w:pPr>
       <w:r>
-        <w:t xml:space="preserve">-H2.a </w:t>
-      </w:r>
-      <w:proofErr w:type="spellStart"/>
-      <w:r>
-        <w:t>Bootcampers</w:t>
-      </w:r>
-      <w:proofErr w:type="spellEnd"/>
-      <w:r>
-        <w:t xml:space="preserve"> tem mais quantidade de horas treinando que ZuppersControler1</w:t>
-      </w:r>
-    </w:p>
-    <w:p>
-      <w:pPr>
-        <w:jc w:val="both"/>
-      </w:pPr>
-      <w:r>
-        <w:t xml:space="preserve">-H2.b </w:t>
-      </w:r>
-      <w:proofErr w:type="spellStart"/>
-      <w:r>
-        <w:t>Bootcampers</w:t>
-      </w:r>
-      <w:proofErr w:type="spellEnd"/>
-      <w:r>
-        <w:t xml:space="preserve"> tem mais quantidade de horas treinando que ZuppersControler2</w:t>
-      </w:r>
-    </w:p>
-    <w:p>
-      <w:pPr>
-        <w:jc w:val="both"/>
-      </w:pPr>
-      <w:r>
-        <w:t xml:space="preserve">-H2.c </w:t>
-      </w:r>
-      <w:proofErr w:type="spellStart"/>
-      <w:r>
-        <w:t>Bootcampers</w:t>
-      </w:r>
-      <w:proofErr w:type="spellEnd"/>
-      <w:r>
-        <w:t xml:space="preserve"> tem mais quantidade de horas treinando que ZuppersControler3</w:t>
-      </w:r>
-    </w:p>
-    <w:p>
-      <w:pPr>
-        <w:jc w:val="both"/>
-      </w:pPr>
-      <w:r>
-        <w:t xml:space="preserve">-H2.d </w:t>
-      </w:r>
-      <w:proofErr w:type="spellStart"/>
-      <w:r>
-        <w:t>Bootcampers</w:t>
-      </w:r>
-      <w:proofErr w:type="spellEnd"/>
-      <w:r>
-        <w:t xml:space="preserve"> tem mais quantidade de horas treinando que ZuppersControler4</w:t>
+        <w:t>-H</w:t>
+      </w:r>
+      <w:proofErr w:type="gramStart"/>
+      <w:r>
+        <w:t>2.a</w:t>
+      </w:r>
+      <w:proofErr w:type="gramEnd"/>
+      <w:r>
+        <w:t xml:space="preserve"> Bootcampers tem mais quantidade de horas treinando que ZuppersControler1</w:t>
+      </w:r>
+    </w:p>
+    <w:p>
+      <w:pPr>
+        <w:jc w:val="both"/>
+      </w:pPr>
+      <w:r>
+        <w:t>-H</w:t>
+      </w:r>
+      <w:proofErr w:type="gramStart"/>
+      <w:r>
+        <w:t>2.b</w:t>
+      </w:r>
+      <w:proofErr w:type="gramEnd"/>
+      <w:r>
+        <w:t xml:space="preserve"> Bootcampers tem mais quantidade de horas treinando que ZuppersControler2</w:t>
+      </w:r>
+    </w:p>
+    <w:p>
+      <w:pPr>
+        <w:jc w:val="both"/>
+      </w:pPr>
+      <w:r>
+        <w:t>-H2.c Bootcampers tem mais quantidade de horas treinando que ZuppersControler3</w:t>
+      </w:r>
+    </w:p>
+    <w:p>
+      <w:pPr>
+        <w:jc w:val="both"/>
+      </w:pPr>
+      <w:r>
+        <w:t>-H</w:t>
+      </w:r>
+      <w:proofErr w:type="gramStart"/>
+      <w:r>
+        <w:t>2.d</w:t>
+      </w:r>
+      <w:proofErr w:type="gramEnd"/>
+      <w:r>
+        <w:t xml:space="preserve"> Bootcampers tem mais quantidade de horas treinando que ZuppersControler4</w:t>
       </w:r>
     </w:p>
     <w:p>
@@ -1347,63 +1333,55 @@
         <w:jc w:val="both"/>
       </w:pPr>
       <w:r>
-        <w:t xml:space="preserve">-H3.a </w:t>
-      </w:r>
-      <w:proofErr w:type="spellStart"/>
-      <w:r>
-        <w:t>Bootcampers</w:t>
-      </w:r>
-      <w:proofErr w:type="spellEnd"/>
-      <w:r>
-        <w:t xml:space="preserve"> tem quantidade de feedbacks positivos dos chefes que ZuppersControler1</w:t>
-      </w:r>
-    </w:p>
-    <w:p>
-      <w:pPr>
-        <w:jc w:val="both"/>
-      </w:pPr>
-      <w:r>
-        <w:t xml:space="preserve">-H3.b </w:t>
-      </w:r>
-      <w:proofErr w:type="spellStart"/>
-      <w:r>
-        <w:t>Bootcampers</w:t>
-      </w:r>
-      <w:proofErr w:type="spellEnd"/>
-      <w:r>
-        <w:t xml:space="preserve"> tem quantidade de feedbacks positivos dos chefes que ZuppersControler2</w:t>
-      </w:r>
-    </w:p>
-    <w:p>
-      <w:pPr>
-        <w:jc w:val="both"/>
-      </w:pPr>
-      <w:r>
-        <w:t xml:space="preserve">-H3.c </w:t>
-      </w:r>
-      <w:proofErr w:type="spellStart"/>
-      <w:r>
-        <w:t>Bootcampers</w:t>
-      </w:r>
-      <w:proofErr w:type="spellEnd"/>
-      <w:r>
-        <w:t xml:space="preserve"> tem quantidade de feedbacks positivos dos chefes que ZuppersControler3</w:t>
-      </w:r>
-    </w:p>
-    <w:p>
-      <w:pPr>
-        <w:jc w:val="both"/>
-      </w:pPr>
-      <w:r>
-        <w:t xml:space="preserve">-H3.d </w:t>
-      </w:r>
-      <w:proofErr w:type="spellStart"/>
-      <w:r>
-        <w:t>Bootcampers</w:t>
-      </w:r>
-      <w:proofErr w:type="spellEnd"/>
-      <w:r>
-        <w:t xml:space="preserve"> tem quantidade de feedbacks positivos dos chefes que ZuppersControler4</w:t>
+        <w:t>-H</w:t>
+      </w:r>
+      <w:proofErr w:type="gramStart"/>
+      <w:r>
+        <w:t>3.a</w:t>
+      </w:r>
+      <w:proofErr w:type="gramEnd"/>
+      <w:r>
+        <w:t xml:space="preserve"> Bootcampers tem quantidade de feedbacks positivos dos chefes que ZuppersControler1</w:t>
+      </w:r>
+    </w:p>
+    <w:p>
+      <w:pPr>
+        <w:jc w:val="both"/>
+      </w:pPr>
+      <w:r>
+        <w:t>-H</w:t>
+      </w:r>
+      <w:proofErr w:type="gramStart"/>
+      <w:r>
+        <w:t>3.b</w:t>
+      </w:r>
+      <w:proofErr w:type="gramEnd"/>
+      <w:r>
+        <w:t xml:space="preserve"> Bootcampers tem quantidade de feedbacks positivos dos chefes que ZuppersControler2</w:t>
+      </w:r>
+    </w:p>
+    <w:p>
+      <w:pPr>
+        <w:jc w:val="both"/>
+      </w:pPr>
+      <w:r>
+        <w:t>-H3.c Bootcampers tem quantidade de feedbacks positivos dos chefes que ZuppersControler3</w:t>
+      </w:r>
+    </w:p>
+    <w:p>
+      <w:pPr>
+        <w:jc w:val="both"/>
+      </w:pPr>
+      <w:r>
+        <w:t>-H</w:t>
+      </w:r>
+      <w:proofErr w:type="gramStart"/>
+      <w:r>
+        <w:t>3.d</w:t>
+      </w:r>
+      <w:proofErr w:type="gramEnd"/>
+      <w:r>
+        <w:t xml:space="preserve"> Bootcampers tem quantidade de feedbacks positivos dos chefes que ZuppersControler4</w:t>
       </w:r>
     </w:p>
     <w:p>
@@ -1444,15 +1422,15 @@
         <w:jc w:val="both"/>
       </w:pPr>
       <w:r>
-        <w:t xml:space="preserve">-H4.a </w:t>
-      </w:r>
-      <w:proofErr w:type="spellStart"/>
-      <w:r>
-        <w:t>Bootcampers</w:t>
-      </w:r>
-      <w:proofErr w:type="spellEnd"/>
-      <w:r>
-        <w:t xml:space="preserve"> tem maiores valores d</w:t>
+        <w:t>-H</w:t>
+      </w:r>
+      <w:proofErr w:type="gramStart"/>
+      <w:r>
+        <w:t>4.a</w:t>
+      </w:r>
+      <w:proofErr w:type="gramEnd"/>
+      <w:r>
+        <w:t xml:space="preserve"> Bootcampers tem maiores valores d</w:t>
       </w:r>
       <w:r>
         <w:t xml:space="preserve">a avaliação do </w:t>
@@ -1474,75 +1452,75 @@
         <w:jc w:val="both"/>
       </w:pPr>
       <w:r>
-        <w:t xml:space="preserve">-H4.b </w:t>
-      </w:r>
-      <w:proofErr w:type="spellStart"/>
-      <w:r>
-        <w:t>Bootcampers</w:t>
+        <w:t>-H</w:t>
+      </w:r>
+      <w:proofErr w:type="gramStart"/>
+      <w:r>
+        <w:t>4.b</w:t>
+      </w:r>
+      <w:proofErr w:type="gramEnd"/>
+      <w:r>
+        <w:t xml:space="preserve"> Bootcampers </w:t>
+      </w:r>
+      <w:r>
+        <w:t xml:space="preserve">tem maiores valores da avaliação do </w:t>
+      </w:r>
+      <w:proofErr w:type="spellStart"/>
+      <w:r>
+        <w:t>roleguide</w:t>
+      </w:r>
+      <w:proofErr w:type="spellEnd"/>
+      <w:r>
+        <w:t xml:space="preserve"> que </w:t>
+      </w:r>
+      <w:r>
+        <w:t>ZuppersControler2</w:t>
+      </w:r>
+    </w:p>
+    <w:p>
+      <w:pPr>
+        <w:jc w:val="both"/>
+      </w:pPr>
+      <w:r>
+        <w:t xml:space="preserve">-H4.c Bootcampers </w:t>
+      </w:r>
+      <w:r>
+        <w:t xml:space="preserve">tem maiores valores da avaliação do </w:t>
+      </w:r>
+      <w:proofErr w:type="spellStart"/>
+      <w:r>
+        <w:t>roleguide</w:t>
       </w:r>
       <w:proofErr w:type="spellEnd"/>
       <w:r>
         <w:t xml:space="preserve"> </w:t>
       </w:r>
-      <w:r>
-        <w:t xml:space="preserve">tem maiores valores da avaliação do </w:t>
-      </w:r>
-      <w:proofErr w:type="spellStart"/>
-      <w:r>
-        <w:t>roleguide</w:t>
-      </w:r>
-      <w:proofErr w:type="spellEnd"/>
-      <w:r>
-        <w:t xml:space="preserve"> que </w:t>
-      </w:r>
-      <w:r>
-        <w:t>ZuppersControler2</w:t>
-      </w:r>
-    </w:p>
-    <w:p>
-      <w:pPr>
-        <w:jc w:val="both"/>
-      </w:pPr>
-      <w:r>
-        <w:t xml:space="preserve">-H4.c </w:t>
-      </w:r>
-      <w:proofErr w:type="spellStart"/>
-      <w:r>
-        <w:t>Bootcampers</w:t>
-      </w:r>
-      <w:proofErr w:type="spellEnd"/>
-      <w:r>
-        <w:t xml:space="preserve"> </w:t>
-      </w:r>
-      <w:r>
-        <w:t xml:space="preserve">tem maiores valores da avaliação do </w:t>
-      </w:r>
-      <w:proofErr w:type="spellStart"/>
-      <w:r>
-        <w:t>roleguide</w:t>
-      </w:r>
-      <w:proofErr w:type="spellEnd"/>
-      <w:r>
-        <w:t xml:space="preserve"> que  </w:t>
-      </w:r>
-      <w:r>
-        <w:t>ZuppersControler3</w:t>
-      </w:r>
-    </w:p>
-    <w:p>
-      <w:pPr>
-        <w:jc w:val="both"/>
-      </w:pPr>
-      <w:r>
-        <w:t xml:space="preserve">-H4.d </w:t>
-      </w:r>
-      <w:proofErr w:type="spellStart"/>
-      <w:r>
-        <w:t>Bootcampers</w:t>
-      </w:r>
-      <w:proofErr w:type="spellEnd"/>
-      <w:r>
-        <w:t xml:space="preserve"> </w:t>
+      <w:proofErr w:type="gramStart"/>
+      <w:r>
+        <w:t xml:space="preserve">que  </w:t>
+      </w:r>
+      <w:r>
+        <w:t>ZuppersControler</w:t>
+      </w:r>
+      <w:proofErr w:type="gramEnd"/>
+      <w:r>
+        <w:t>3</w:t>
+      </w:r>
+    </w:p>
+    <w:p>
+      <w:pPr>
+        <w:jc w:val="both"/>
+      </w:pPr>
+      <w:r>
+        <w:t>-H</w:t>
+      </w:r>
+      <w:proofErr w:type="gramStart"/>
+      <w:r>
+        <w:t>4.d</w:t>
+      </w:r>
+      <w:proofErr w:type="gramEnd"/>
+      <w:r>
+        <w:t xml:space="preserve"> Bootcampers </w:t>
       </w:r>
       <w:r>
         <w:t xml:space="preserve">tem maiores valores da avaliação do </w:t>
@@ -1600,47 +1578,39 @@
         <w:jc w:val="both"/>
       </w:pPr>
       <w:r>
-        <w:t xml:space="preserve">-H5.a </w:t>
-      </w:r>
-      <w:proofErr w:type="spellStart"/>
-      <w:r>
-        <w:t>Bootcampers</w:t>
-      </w:r>
-      <w:proofErr w:type="spellEnd"/>
-      <w:r>
-        <w:t xml:space="preserve"> tem maiores quantidade de promoções na carreira que ZuppersControler1</w:t>
-      </w:r>
-    </w:p>
-    <w:p>
-      <w:pPr>
-        <w:jc w:val="both"/>
-      </w:pPr>
-      <w:r>
-        <w:t xml:space="preserve">-H5.b </w:t>
-      </w:r>
-      <w:proofErr w:type="spellStart"/>
-      <w:r>
-        <w:t>Bootcampers</w:t>
-      </w:r>
-      <w:proofErr w:type="spellEnd"/>
-      <w:r>
-        <w:t xml:space="preserve"> tem maiores quantidade de promoções na carreira que ZuppersControler2</w:t>
-      </w:r>
-    </w:p>
-    <w:p>
-      <w:pPr>
-        <w:jc w:val="both"/>
-      </w:pPr>
-      <w:r>
-        <w:t xml:space="preserve">-H5.c </w:t>
-      </w:r>
-      <w:proofErr w:type="spellStart"/>
-      <w:r>
-        <w:t>Bootcampers</w:t>
-      </w:r>
-      <w:proofErr w:type="spellEnd"/>
-      <w:r>
-        <w:t xml:space="preserve"> tem maiores</w:t>
+        <w:t>-H</w:t>
+      </w:r>
+      <w:proofErr w:type="gramStart"/>
+      <w:r>
+        <w:t>5.a</w:t>
+      </w:r>
+      <w:proofErr w:type="gramEnd"/>
+      <w:r>
+        <w:t xml:space="preserve"> Bootcampers tem maiores quantidade de promoções na carreira que ZuppersControler1</w:t>
+      </w:r>
+    </w:p>
+    <w:p>
+      <w:pPr>
+        <w:jc w:val="both"/>
+      </w:pPr>
+      <w:r>
+        <w:t>-H</w:t>
+      </w:r>
+      <w:proofErr w:type="gramStart"/>
+      <w:r>
+        <w:t>5.b</w:t>
+      </w:r>
+      <w:proofErr w:type="gramEnd"/>
+      <w:r>
+        <w:t xml:space="preserve"> Bootcampers tem maiores quantidade de promoções na carreira que ZuppersControler2</w:t>
+      </w:r>
+    </w:p>
+    <w:p>
+      <w:pPr>
+        <w:jc w:val="both"/>
+      </w:pPr>
+      <w:r>
+        <w:t>-H5.c Bootcampers tem maiores</w:t>
       </w:r>
       <w:r>
         <w:t xml:space="preserve"> </w:t>
@@ -1654,15 +1624,15 @@
         <w:jc w:val="both"/>
       </w:pPr>
       <w:r>
-        <w:t xml:space="preserve">-H5.d </w:t>
-      </w:r>
-      <w:proofErr w:type="spellStart"/>
-      <w:r>
-        <w:t>Bootcampers</w:t>
-      </w:r>
-      <w:proofErr w:type="spellEnd"/>
-      <w:r>
-        <w:t xml:space="preserve"> tem maiores quantidade de promoções na carreira que ZuppersControler4</w:t>
+        <w:t>-H</w:t>
+      </w:r>
+      <w:proofErr w:type="gramStart"/>
+      <w:r>
+        <w:t>5.d</w:t>
+      </w:r>
+      <w:proofErr w:type="gramEnd"/>
+      <w:r>
+        <w:t xml:space="preserve"> Bootcampers tem maiores quantidade de promoções na carreira que ZuppersControler4</w:t>
       </w:r>
     </w:p>
     <w:p>
@@ -1695,63 +1665,55 @@
         <w:jc w:val="both"/>
       </w:pPr>
       <w:r>
-        <w:t xml:space="preserve">-H6.a </w:t>
-      </w:r>
-      <w:proofErr w:type="spellStart"/>
-      <w:r>
-        <w:t>Bootcampers</w:t>
-      </w:r>
-      <w:proofErr w:type="spellEnd"/>
-      <w:r>
-        <w:t xml:space="preserve"> tem maiores porcentagens de aumento na carreira que ZuppersControler1</w:t>
-      </w:r>
-    </w:p>
-    <w:p>
-      <w:pPr>
-        <w:jc w:val="both"/>
-      </w:pPr>
-      <w:r>
-        <w:t xml:space="preserve">-H6.b </w:t>
-      </w:r>
-      <w:proofErr w:type="spellStart"/>
-      <w:r>
-        <w:t>Bootcampers</w:t>
-      </w:r>
-      <w:proofErr w:type="spellEnd"/>
-      <w:r>
-        <w:t xml:space="preserve"> tem maiores porcentagens de aumento na carreira que ZuppersControler2</w:t>
-      </w:r>
-    </w:p>
-    <w:p>
-      <w:pPr>
-        <w:jc w:val="both"/>
-      </w:pPr>
-      <w:r>
-        <w:t xml:space="preserve">-H6.c </w:t>
-      </w:r>
-      <w:proofErr w:type="spellStart"/>
-      <w:r>
-        <w:t>Bootcampers</w:t>
-      </w:r>
-      <w:proofErr w:type="spellEnd"/>
-      <w:r>
-        <w:t xml:space="preserve"> tem maiores porcentagens de aumento na carreira que ZuppersControler3</w:t>
-      </w:r>
-    </w:p>
-    <w:p>
-      <w:pPr>
-        <w:jc w:val="both"/>
-      </w:pPr>
-      <w:r>
-        <w:t xml:space="preserve">-H6.d </w:t>
-      </w:r>
-      <w:proofErr w:type="spellStart"/>
-      <w:r>
-        <w:t>Bootcampers</w:t>
-      </w:r>
-      <w:proofErr w:type="spellEnd"/>
-      <w:r>
-        <w:t xml:space="preserve"> tem maiores porcentagens de aumento na carreira que ZuppersControler4</w:t>
+        <w:t>-H</w:t>
+      </w:r>
+      <w:proofErr w:type="gramStart"/>
+      <w:r>
+        <w:t>6.a</w:t>
+      </w:r>
+      <w:proofErr w:type="gramEnd"/>
+      <w:r>
+        <w:t xml:space="preserve"> Bootcampers tem maiores porcentagens de aumento na carreira que ZuppersControler1</w:t>
+      </w:r>
+    </w:p>
+    <w:p>
+      <w:pPr>
+        <w:jc w:val="both"/>
+      </w:pPr>
+      <w:r>
+        <w:t>-H</w:t>
+      </w:r>
+      <w:proofErr w:type="gramStart"/>
+      <w:r>
+        <w:t>6.b</w:t>
+      </w:r>
+      <w:proofErr w:type="gramEnd"/>
+      <w:r>
+        <w:t xml:space="preserve"> Bootcampers tem maiores porcentagens de aumento na carreira que ZuppersControler2</w:t>
+      </w:r>
+    </w:p>
+    <w:p>
+      <w:pPr>
+        <w:jc w:val="both"/>
+      </w:pPr>
+      <w:r>
+        <w:t>-H6.c Bootcampers tem maiores porcentagens de aumento na carreira que ZuppersControler3</w:t>
+      </w:r>
+    </w:p>
+    <w:p>
+      <w:pPr>
+        <w:jc w:val="both"/>
+      </w:pPr>
+      <w:r>
+        <w:t>-H</w:t>
+      </w:r>
+      <w:proofErr w:type="gramStart"/>
+      <w:r>
+        <w:t>6.d</w:t>
+      </w:r>
+      <w:proofErr w:type="gramEnd"/>
+      <w:r>
+        <w:t xml:space="preserve"> Bootcampers tem maiores porcentagens de aumento na carreira que ZuppersControler4</w:t>
       </w:r>
     </w:p>
     <w:p>
@@ -1784,47 +1746,39 @@
         <w:jc w:val="both"/>
       </w:pPr>
       <w:r>
-        <w:t xml:space="preserve">-H7.a </w:t>
-      </w:r>
-      <w:proofErr w:type="spellStart"/>
-      <w:r>
-        <w:t>Bootcampers</w:t>
-      </w:r>
-      <w:proofErr w:type="spellEnd"/>
-      <w:r>
-        <w:t xml:space="preserve"> tem maiores níveis de resiliência que ZuppersControler1</w:t>
-      </w:r>
-    </w:p>
-    <w:p>
-      <w:pPr>
-        <w:jc w:val="both"/>
-      </w:pPr>
-      <w:r>
-        <w:t xml:space="preserve">-H7.b </w:t>
-      </w:r>
-      <w:proofErr w:type="spellStart"/>
-      <w:r>
-        <w:t>Bootcampers</w:t>
-      </w:r>
-      <w:proofErr w:type="spellEnd"/>
-      <w:r>
-        <w:t xml:space="preserve"> tem maiores níveis de resiliência que ZuppersControler2</w:t>
-      </w:r>
-    </w:p>
-    <w:p>
-      <w:pPr>
-        <w:jc w:val="both"/>
-      </w:pPr>
-      <w:r>
-        <w:t xml:space="preserve">-H7.c </w:t>
-      </w:r>
-      <w:proofErr w:type="spellStart"/>
-      <w:r>
-        <w:t>Bootcampers</w:t>
-      </w:r>
-      <w:proofErr w:type="spellEnd"/>
-      <w:r>
-        <w:t xml:space="preserve"> tem maiores</w:t>
+        <w:t>-H</w:t>
+      </w:r>
+      <w:proofErr w:type="gramStart"/>
+      <w:r>
+        <w:t>7.a</w:t>
+      </w:r>
+      <w:proofErr w:type="gramEnd"/>
+      <w:r>
+        <w:t xml:space="preserve"> Bootcampers tem maiores níveis de resiliência que ZuppersControler1</w:t>
+      </w:r>
+    </w:p>
+    <w:p>
+      <w:pPr>
+        <w:jc w:val="both"/>
+      </w:pPr>
+      <w:r>
+        <w:t>-H</w:t>
+      </w:r>
+      <w:proofErr w:type="gramStart"/>
+      <w:r>
+        <w:t>7.b</w:t>
+      </w:r>
+      <w:proofErr w:type="gramEnd"/>
+      <w:r>
+        <w:t xml:space="preserve"> Bootcampers tem maiores níveis de resiliência que ZuppersControler2</w:t>
+      </w:r>
+    </w:p>
+    <w:p>
+      <w:pPr>
+        <w:jc w:val="both"/>
+      </w:pPr>
+      <w:r>
+        <w:t>-H7.c Bootcampers tem maiores</w:t>
       </w:r>
       <w:r>
         <w:t xml:space="preserve"> </w:t>
@@ -1838,15 +1792,15 @@
         <w:jc w:val="both"/>
       </w:pPr>
       <w:r>
-        <w:t xml:space="preserve">-H7.d </w:t>
-      </w:r>
-      <w:proofErr w:type="spellStart"/>
-      <w:r>
-        <w:t>Bootcampers</w:t>
-      </w:r>
-      <w:proofErr w:type="spellEnd"/>
-      <w:r>
-        <w:t xml:space="preserve"> tem maiores níveis de resiliência que ZuppersControler4</w:t>
+        <w:t>-H</w:t>
+      </w:r>
+      <w:proofErr w:type="gramStart"/>
+      <w:r>
+        <w:t>7.d</w:t>
+      </w:r>
+      <w:proofErr w:type="gramEnd"/>
+      <w:r>
+        <w:t xml:space="preserve"> Bootcampers tem maiores níveis de resiliência que ZuppersControler4</w:t>
       </w:r>
     </w:p>
     <w:p>
@@ -1866,76 +1820,71 @@
         <w:t>Mensuração</w:t>
       </w:r>
       <w:r>
-        <w:t xml:space="preserve"> Aplicação de questionário sobre resiliência no final do primeiro semestre</w:t>
-      </w:r>
-    </w:p>
-    <w:p>
-      <w:pPr>
-        <w:jc w:val="both"/>
-      </w:pPr>
-    </w:p>
-    <w:p>
-      <w:pPr>
-        <w:jc w:val="both"/>
-      </w:pPr>
-      <w:r>
-        <w:t xml:space="preserve">-H8.a </w:t>
-      </w:r>
-      <w:proofErr w:type="spellStart"/>
-      <w:r>
-        <w:t>Bootcampers</w:t>
-      </w:r>
-      <w:proofErr w:type="spellEnd"/>
-      <w:r>
-        <w:t xml:space="preserve"> tem maiores níveis de comprometimento na carreira que ZuppersControler1</w:t>
-      </w:r>
-    </w:p>
-    <w:p>
-      <w:pPr>
-        <w:jc w:val="both"/>
-      </w:pPr>
-      <w:r>
-        <w:t xml:space="preserve">-H8.b </w:t>
-      </w:r>
-      <w:proofErr w:type="spellStart"/>
-      <w:r>
-        <w:t>Bootcampers</w:t>
-      </w:r>
-      <w:proofErr w:type="spellEnd"/>
-      <w:r>
-        <w:t xml:space="preserve"> tem maiores níveis de comprometimento na carreira que ZuppersControler2</w:t>
-      </w:r>
-    </w:p>
-    <w:p>
-      <w:pPr>
-        <w:jc w:val="both"/>
-      </w:pPr>
-      <w:r>
-        <w:t xml:space="preserve">-H8.c </w:t>
-      </w:r>
-      <w:proofErr w:type="spellStart"/>
-      <w:r>
-        <w:t>Bootcampers</w:t>
-      </w:r>
-      <w:proofErr w:type="spellEnd"/>
-      <w:r>
-        <w:t xml:space="preserve"> tem maiores níveis de comprometimento na carreira que ZuppersControler3</w:t>
-      </w:r>
-    </w:p>
-    <w:p>
-      <w:pPr>
-        <w:jc w:val="both"/>
-      </w:pPr>
-      <w:r>
-        <w:t xml:space="preserve">-H8.d </w:t>
-      </w:r>
-      <w:proofErr w:type="spellStart"/>
-      <w:r>
-        <w:t>Bootcampers</w:t>
-      </w:r>
-      <w:proofErr w:type="spellEnd"/>
-      <w:r>
-        <w:t xml:space="preserve"> tem maiores níveis de comprometimento na carreira que ZuppersControler4</w:t>
+        <w:t xml:space="preserve"> Aplicação de questionário sobre resiliência no final do primeiro </w:t>
+      </w:r>
+      <w:r>
+        <w:t>trimestre</w:t>
+      </w:r>
+    </w:p>
+    <w:p>
+      <w:pPr>
+        <w:jc w:val="both"/>
+      </w:pPr>
+    </w:p>
+    <w:p>
+      <w:pPr>
+        <w:jc w:val="both"/>
+      </w:pPr>
+      <w:r>
+        <w:t>-H</w:t>
+      </w:r>
+      <w:proofErr w:type="gramStart"/>
+      <w:r>
+        <w:t>8.a</w:t>
+      </w:r>
+      <w:proofErr w:type="gramEnd"/>
+      <w:r>
+        <w:t xml:space="preserve"> Bootcampers tem maiores níveis de comprometimento na carreira que ZuppersControler1</w:t>
+      </w:r>
+    </w:p>
+    <w:p>
+      <w:pPr>
+        <w:jc w:val="both"/>
+      </w:pPr>
+      <w:r>
+        <w:t>-H</w:t>
+      </w:r>
+      <w:proofErr w:type="gramStart"/>
+      <w:r>
+        <w:t>8.b</w:t>
+      </w:r>
+      <w:proofErr w:type="gramEnd"/>
+      <w:r>
+        <w:t xml:space="preserve"> Bootcampers tem maiores níveis de comprometimento na carreira que ZuppersControler2</w:t>
+      </w:r>
+    </w:p>
+    <w:p>
+      <w:pPr>
+        <w:jc w:val="both"/>
+      </w:pPr>
+      <w:r>
+        <w:t>-H8.c Bootcampers tem maiores níveis de comprometimento na carreira que ZuppersControler3</w:t>
+      </w:r>
+    </w:p>
+    <w:p>
+      <w:pPr>
+        <w:jc w:val="both"/>
+      </w:pPr>
+      <w:r>
+        <w:t>-H</w:t>
+      </w:r>
+      <w:proofErr w:type="gramStart"/>
+      <w:r>
+        <w:t>8.d</w:t>
+      </w:r>
+      <w:proofErr w:type="gramEnd"/>
+      <w:r>
+        <w:t xml:space="preserve"> Bootcampers tem maiores níveis de comprometimento na carreira que ZuppersControler4</w:t>
       </w:r>
     </w:p>
     <w:p>
@@ -1955,28 +1904,34 @@
         <w:t>Mensuração</w:t>
       </w:r>
       <w:r>
-        <w:t xml:space="preserve"> Aplicação de questionário sobre resiliência no final do primeiro semestre</w:t>
-      </w:r>
-    </w:p>
-    <w:p>
-      <w:pPr>
-        <w:jc w:val="both"/>
-      </w:pPr>
-    </w:p>
-    <w:p>
-      <w:pPr>
-        <w:jc w:val="both"/>
-      </w:pPr>
-      <w:r>
-        <w:t xml:space="preserve">-H9.a </w:t>
-      </w:r>
-      <w:proofErr w:type="spellStart"/>
-      <w:r>
-        <w:t>Bootcampers</w:t>
-      </w:r>
-      <w:proofErr w:type="spellEnd"/>
-      <w:r>
-        <w:t xml:space="preserve"> tem </w:t>
+        <w:t xml:space="preserve"> Aplicação de questionário sobre </w:t>
+      </w:r>
+      <w:r>
+        <w:t>comprometimento</w:t>
+      </w:r>
+      <w:r>
+        <w:t xml:space="preserve"> no final do primeiro semestre</w:t>
+      </w:r>
+    </w:p>
+    <w:p>
+      <w:pPr>
+        <w:jc w:val="both"/>
+      </w:pPr>
+    </w:p>
+    <w:p>
+      <w:pPr>
+        <w:jc w:val="both"/>
+      </w:pPr>
+      <w:r>
+        <w:t>-H</w:t>
+      </w:r>
+      <w:proofErr w:type="gramStart"/>
+      <w:r>
+        <w:t>9.a</w:t>
+      </w:r>
+      <w:proofErr w:type="gramEnd"/>
+      <w:r>
+        <w:t xml:space="preserve"> Bootcampers tem </w:t>
       </w:r>
       <w:r>
         <w:t xml:space="preserve">menores quantidade de </w:t>
@@ -2006,16 +1961,47 @@
         <w:jc w:val="both"/>
       </w:pPr>
       <w:r>
-        <w:t xml:space="preserve">-H9.b </w:t>
-      </w:r>
-      <w:proofErr w:type="spellStart"/>
-      <w:r>
-        <w:t>Bootcampers</w:t>
+        <w:t>-H</w:t>
+      </w:r>
+      <w:proofErr w:type="gramStart"/>
+      <w:r>
+        <w:t>9.b</w:t>
+      </w:r>
+      <w:proofErr w:type="gramEnd"/>
+      <w:r>
+        <w:t xml:space="preserve"> Bootcampers </w:t>
+      </w:r>
+      <w:r>
+        <w:t xml:space="preserve">tem menores quantidade de </w:t>
+      </w:r>
+      <w:proofErr w:type="spellStart"/>
+      <w:r>
+        <w:t>pull</w:t>
       </w:r>
       <w:proofErr w:type="spellEnd"/>
       <w:r>
         <w:t xml:space="preserve"> </w:t>
       </w:r>
+      <w:proofErr w:type="spellStart"/>
+      <w:r>
+        <w:t>request</w:t>
+      </w:r>
+      <w:proofErr w:type="spellEnd"/>
+      <w:r>
+        <w:t xml:space="preserve"> negados </w:t>
+      </w:r>
+      <w:r>
+        <w:t>que ZuppersControler2</w:t>
+      </w:r>
+    </w:p>
+    <w:p>
+      <w:pPr>
+        <w:jc w:val="both"/>
+      </w:pPr>
+      <w:r>
+        <w:lastRenderedPageBreak/>
+        <w:t xml:space="preserve">-H9.c Bootcampers </w:t>
+      </w:r>
       <w:r>
         <w:t xml:space="preserve">tem menores quantidade de </w:t>
       </w:r>
@@ -2036,45 +2022,6 @@
         <w:t xml:space="preserve"> negados </w:t>
       </w:r>
       <w:r>
-        <w:t>que ZuppersControler2</w:t>
-      </w:r>
-    </w:p>
-    <w:p>
-      <w:pPr>
-        <w:jc w:val="both"/>
-      </w:pPr>
-      <w:r>
-        <w:lastRenderedPageBreak/>
-        <w:t xml:space="preserve">-H9.c </w:t>
-      </w:r>
-      <w:proofErr w:type="spellStart"/>
-      <w:r>
-        <w:t>Bootcampers</w:t>
-      </w:r>
-      <w:proofErr w:type="spellEnd"/>
-      <w:r>
-        <w:t xml:space="preserve"> </w:t>
-      </w:r>
-      <w:r>
-        <w:t xml:space="preserve">tem menores quantidade de </w:t>
-      </w:r>
-      <w:proofErr w:type="spellStart"/>
-      <w:r>
-        <w:t>pull</w:t>
-      </w:r>
-      <w:proofErr w:type="spellEnd"/>
-      <w:r>
-        <w:t xml:space="preserve"> </w:t>
-      </w:r>
-      <w:proofErr w:type="spellStart"/>
-      <w:r>
-        <w:t>request</w:t>
-      </w:r>
-      <w:proofErr w:type="spellEnd"/>
-      <w:r>
-        <w:t xml:space="preserve"> negados </w:t>
-      </w:r>
-      <w:r>
         <w:t>que ZuppersControler3</w:t>
       </w:r>
     </w:p>
@@ -2083,15 +2030,15 @@
         <w:jc w:val="both"/>
       </w:pPr>
       <w:r>
-        <w:t xml:space="preserve">-H9.d </w:t>
-      </w:r>
-      <w:proofErr w:type="spellStart"/>
-      <w:r>
-        <w:t>Bootcampers</w:t>
-      </w:r>
-      <w:proofErr w:type="spellEnd"/>
-      <w:r>
-        <w:t xml:space="preserve"> </w:t>
+        <w:t>-H</w:t>
+      </w:r>
+      <w:proofErr w:type="gramStart"/>
+      <w:r>
+        <w:t>9.d</w:t>
+      </w:r>
+      <w:proofErr w:type="gramEnd"/>
+      <w:r>
+        <w:t xml:space="preserve"> Bootcampers </w:t>
       </w:r>
       <w:r>
         <w:t xml:space="preserve">tem menores quantidade de </w:t>
@@ -2157,9 +2104,10 @@
           <w:kern w:val="36"/>
           <w:sz w:val="24"/>
           <w:szCs w:val="24"/>
-          <w:lang w:val="en-US" w:eastAsia="pt-BR"/>
-        </w:rPr>
-      </w:pPr>
+          <w:lang w:eastAsia="pt-BR"/>
+        </w:rPr>
+      </w:pPr>
+      <w:proofErr w:type="spellStart"/>
       <w:r>
         <w:rPr>
           <w:rFonts w:ascii="Arial" w:eastAsia="Times New Roman" w:hAnsi="Arial" w:cs="Arial"/>
@@ -2169,10 +2117,11 @@
           <w:kern w:val="36"/>
           <w:sz w:val="24"/>
           <w:szCs w:val="24"/>
-          <w:lang w:val="en-US" w:eastAsia="pt-BR"/>
-        </w:rPr>
-        <w:t xml:space="preserve">Paper: </w:t>
-      </w:r>
+          <w:lang w:eastAsia="pt-BR"/>
+        </w:rPr>
+        <w:t>Paper</w:t>
+      </w:r>
+      <w:proofErr w:type="spellEnd"/>
       <w:r>
         <w:rPr>
           <w:rFonts w:ascii="Arial" w:eastAsia="Times New Roman" w:hAnsi="Arial" w:cs="Arial"/>
@@ -2182,10 +2131,11 @@
           <w:kern w:val="36"/>
           <w:sz w:val="24"/>
           <w:szCs w:val="24"/>
-          <w:lang w:val="en-US" w:eastAsia="pt-BR"/>
-        </w:rPr>
-        <w:t>Replication Can Improve Prior Results: A GitHub Study of Pull Request Acceptance</w:t>
-      </w:r>
+          <w:lang w:eastAsia="pt-BR"/>
+        </w:rPr>
+        <w:t xml:space="preserve">: </w:t>
+      </w:r>
+      <w:proofErr w:type="spellStart"/>
       <w:r>
         <w:rPr>
           <w:rFonts w:ascii="Arial" w:eastAsia="Times New Roman" w:hAnsi="Arial" w:cs="Arial"/>
@@ -2195,7 +2145,217 @@
           <w:kern w:val="36"/>
           <w:sz w:val="24"/>
           <w:szCs w:val="24"/>
-          <w:lang w:val="en-US" w:eastAsia="pt-BR"/>
+          <w:lang w:eastAsia="pt-BR"/>
+        </w:rPr>
+        <w:t>Replication</w:t>
+      </w:r>
+      <w:proofErr w:type="spellEnd"/>
+      <w:r>
+        <w:rPr>
+          <w:rFonts w:ascii="Arial" w:eastAsia="Times New Roman" w:hAnsi="Arial" w:cs="Arial"/>
+          <w:b/>
+          <w:bCs/>
+          <w:color w:val="333333"/>
+          <w:kern w:val="36"/>
+          <w:sz w:val="24"/>
+          <w:szCs w:val="24"/>
+          <w:lang w:eastAsia="pt-BR"/>
+        </w:rPr>
+        <w:t xml:space="preserve"> </w:t>
+      </w:r>
+      <w:proofErr w:type="spellStart"/>
+      <w:r>
+        <w:rPr>
+          <w:rFonts w:ascii="Arial" w:eastAsia="Times New Roman" w:hAnsi="Arial" w:cs="Arial"/>
+          <w:b/>
+          <w:bCs/>
+          <w:color w:val="333333"/>
+          <w:kern w:val="36"/>
+          <w:sz w:val="24"/>
+          <w:szCs w:val="24"/>
+          <w:lang w:eastAsia="pt-BR"/>
+        </w:rPr>
+        <w:t>Can</w:t>
+      </w:r>
+      <w:proofErr w:type="spellEnd"/>
+      <w:r>
+        <w:rPr>
+          <w:rFonts w:ascii="Arial" w:eastAsia="Times New Roman" w:hAnsi="Arial" w:cs="Arial"/>
+          <w:b/>
+          <w:bCs/>
+          <w:color w:val="333333"/>
+          <w:kern w:val="36"/>
+          <w:sz w:val="24"/>
+          <w:szCs w:val="24"/>
+          <w:lang w:eastAsia="pt-BR"/>
+        </w:rPr>
+        <w:t xml:space="preserve"> Improve Prior </w:t>
+      </w:r>
+      <w:proofErr w:type="spellStart"/>
+      <w:r>
+        <w:rPr>
+          <w:rFonts w:ascii="Arial" w:eastAsia="Times New Roman" w:hAnsi="Arial" w:cs="Arial"/>
+          <w:b/>
+          <w:bCs/>
+          <w:color w:val="333333"/>
+          <w:kern w:val="36"/>
+          <w:sz w:val="24"/>
+          <w:szCs w:val="24"/>
+          <w:lang w:eastAsia="pt-BR"/>
+        </w:rPr>
+        <w:t>Results</w:t>
+      </w:r>
+      <w:proofErr w:type="spellEnd"/>
+      <w:r>
+        <w:rPr>
+          <w:rFonts w:ascii="Arial" w:eastAsia="Times New Roman" w:hAnsi="Arial" w:cs="Arial"/>
+          <w:b/>
+          <w:bCs/>
+          <w:color w:val="333333"/>
+          <w:kern w:val="36"/>
+          <w:sz w:val="24"/>
+          <w:szCs w:val="24"/>
+          <w:lang w:eastAsia="pt-BR"/>
+        </w:rPr>
+        <w:t xml:space="preserve">: A GitHub </w:t>
+      </w:r>
+      <w:proofErr w:type="spellStart"/>
+      <w:r>
+        <w:rPr>
+          <w:rFonts w:ascii="Arial" w:eastAsia="Times New Roman" w:hAnsi="Arial" w:cs="Arial"/>
+          <w:b/>
+          <w:bCs/>
+          <w:color w:val="333333"/>
+          <w:kern w:val="36"/>
+          <w:sz w:val="24"/>
+          <w:szCs w:val="24"/>
+          <w:lang w:eastAsia="pt-BR"/>
+        </w:rPr>
+        <w:t>Study</w:t>
+      </w:r>
+      <w:proofErr w:type="spellEnd"/>
+      <w:r>
+        <w:rPr>
+          <w:rFonts w:ascii="Arial" w:eastAsia="Times New Roman" w:hAnsi="Arial" w:cs="Arial"/>
+          <w:b/>
+          <w:bCs/>
+          <w:color w:val="333333"/>
+          <w:kern w:val="36"/>
+          <w:sz w:val="24"/>
+          <w:szCs w:val="24"/>
+          <w:lang w:eastAsia="pt-BR"/>
+        </w:rPr>
+        <w:t xml:space="preserve"> </w:t>
+      </w:r>
+      <w:proofErr w:type="spellStart"/>
+      <w:r>
+        <w:rPr>
+          <w:rFonts w:ascii="Arial" w:eastAsia="Times New Roman" w:hAnsi="Arial" w:cs="Arial"/>
+          <w:b/>
+          <w:bCs/>
+          <w:color w:val="333333"/>
+          <w:kern w:val="36"/>
+          <w:sz w:val="24"/>
+          <w:szCs w:val="24"/>
+          <w:lang w:eastAsia="pt-BR"/>
+        </w:rPr>
+        <w:t>of</w:t>
+      </w:r>
+      <w:proofErr w:type="spellEnd"/>
+      <w:r>
+        <w:rPr>
+          <w:rFonts w:ascii="Arial" w:eastAsia="Times New Roman" w:hAnsi="Arial" w:cs="Arial"/>
+          <w:b/>
+          <w:bCs/>
+          <w:color w:val="333333"/>
+          <w:kern w:val="36"/>
+          <w:sz w:val="24"/>
+          <w:szCs w:val="24"/>
+          <w:lang w:eastAsia="pt-BR"/>
+        </w:rPr>
+        <w:t xml:space="preserve"> </w:t>
+      </w:r>
+      <w:proofErr w:type="spellStart"/>
+      <w:r>
+        <w:rPr>
+          <w:rFonts w:ascii="Arial" w:eastAsia="Times New Roman" w:hAnsi="Arial" w:cs="Arial"/>
+          <w:b/>
+          <w:bCs/>
+          <w:color w:val="333333"/>
+          <w:kern w:val="36"/>
+          <w:sz w:val="24"/>
+          <w:szCs w:val="24"/>
+          <w:lang w:eastAsia="pt-BR"/>
+        </w:rPr>
+        <w:t>Pull</w:t>
+      </w:r>
+      <w:proofErr w:type="spellEnd"/>
+      <w:r>
+        <w:rPr>
+          <w:rFonts w:ascii="Arial" w:eastAsia="Times New Roman" w:hAnsi="Arial" w:cs="Arial"/>
+          <w:b/>
+          <w:bCs/>
+          <w:color w:val="333333"/>
+          <w:kern w:val="36"/>
+          <w:sz w:val="24"/>
+          <w:szCs w:val="24"/>
+          <w:lang w:eastAsia="pt-BR"/>
+        </w:rPr>
+        <w:t xml:space="preserve"> </w:t>
+      </w:r>
+      <w:proofErr w:type="spellStart"/>
+      <w:r>
+        <w:rPr>
+          <w:rFonts w:ascii="Arial" w:eastAsia="Times New Roman" w:hAnsi="Arial" w:cs="Arial"/>
+          <w:b/>
+          <w:bCs/>
+          <w:color w:val="333333"/>
+          <w:kern w:val="36"/>
+          <w:sz w:val="24"/>
+          <w:szCs w:val="24"/>
+          <w:lang w:eastAsia="pt-BR"/>
+        </w:rPr>
+        <w:t>Request</w:t>
+      </w:r>
+      <w:proofErr w:type="spellEnd"/>
+      <w:r>
+        <w:rPr>
+          <w:rFonts w:ascii="Arial" w:eastAsia="Times New Roman" w:hAnsi="Arial" w:cs="Arial"/>
+          <w:b/>
+          <w:bCs/>
+          <w:color w:val="333333"/>
+          <w:kern w:val="36"/>
+          <w:sz w:val="24"/>
+          <w:szCs w:val="24"/>
+          <w:lang w:eastAsia="pt-BR"/>
+        </w:rPr>
+        <w:t xml:space="preserve"> </w:t>
+      </w:r>
+      <w:proofErr w:type="spellStart"/>
+      <w:r>
+        <w:rPr>
+          <w:rFonts w:ascii="Arial" w:eastAsia="Times New Roman" w:hAnsi="Arial" w:cs="Arial"/>
+          <w:b/>
+          <w:bCs/>
+          <w:color w:val="333333"/>
+          <w:kern w:val="36"/>
+          <w:sz w:val="24"/>
+          <w:szCs w:val="24"/>
+          <w:lang w:eastAsia="pt-BR"/>
+        </w:rPr>
+        <w:t>Acceptance</w:t>
+      </w:r>
+      <w:proofErr w:type="spellEnd"/>
+      <w:r>
+        <w:rPr>
+          <w:rFonts w:ascii="Arial" w:eastAsia="Times New Roman" w:hAnsi="Arial" w:cs="Arial"/>
+          <w:b/>
+          <w:bCs/>
+          <w:color w:val="333333"/>
+          <w:kern w:val="36"/>
+          <w:sz w:val="24"/>
+          <w:szCs w:val="24"/>
+          <w:lang w:eastAsia="pt-BR"/>
         </w:rPr>
         <w:t xml:space="preserve"> </w:t>
       </w:r>
@@ -2209,7 +2369,7 @@
             <w:kern w:val="36"/>
             <w:sz w:val="24"/>
             <w:szCs w:val="24"/>
-            <w:lang w:val="en-US" w:eastAsia="pt-BR"/>
+            <w:lang w:eastAsia="pt-BR"/>
           </w:rPr>
           <w:t>https://ieeexplore.ieee.org/abstract/document/8813275</w:t>
         </w:r>
@@ -2228,7 +2388,7 @@
           <w:kern w:val="36"/>
           <w:sz w:val="24"/>
           <w:szCs w:val="24"/>
-          <w:lang w:val="en-US" w:eastAsia="pt-BR"/>
+          <w:lang w:eastAsia="pt-BR"/>
         </w:rPr>
       </w:pPr>
     </w:p>
@@ -2245,7 +2405,7 @@
           <w:kern w:val="36"/>
           <w:sz w:val="24"/>
           <w:szCs w:val="24"/>
-          <w:lang w:val="en-US" w:eastAsia="pt-BR"/>
+          <w:lang w:eastAsia="pt-BR"/>
         </w:rPr>
       </w:pPr>
       <w:hyperlink r:id="rId7" w:history="1">
@@ -2258,11 +2418,76 @@
             <w:kern w:val="36"/>
             <w:sz w:val="24"/>
             <w:szCs w:val="24"/>
-            <w:lang w:val="en-US" w:eastAsia="pt-BR"/>
+            <w:lang w:eastAsia="pt-BR"/>
           </w:rPr>
           <w:t>http://ksiresearch.org/seke/seke17paper/seke17paper_62.pdf</w:t>
         </w:r>
       </w:hyperlink>
+    </w:p>
+    <w:p>
+      <w:pPr>
+        <w:shd w:val="clear" w:color="auto" w:fill="FFFFFF"/>
+        <w:spacing w:after="0" w:line="240" w:lineRule="auto"/>
+        <w:outlineLvl w:val="0"/>
+        <w:rPr>
+          <w:rFonts w:ascii="Arial" w:eastAsia="Times New Roman" w:hAnsi="Arial" w:cs="Arial"/>
+          <w:b/>
+          <w:bCs/>
+          <w:color w:val="333333"/>
+          <w:kern w:val="36"/>
+          <w:sz w:val="24"/>
+          <w:szCs w:val="24"/>
+          <w:lang w:eastAsia="pt-BR"/>
+        </w:rPr>
+      </w:pPr>
+    </w:p>
+    <w:p>
+      <w:pPr>
+        <w:pStyle w:val="Ttulo1"/>
+        <w:shd w:val="clear" w:color="auto" w:fill="FFFFFF"/>
+        <w:spacing w:before="0" w:beforeAutospacing="0" w:after="0" w:afterAutospacing="0" w:line="525" w:lineRule="atLeast"/>
+        <w:rPr>
+          <w:rFonts w:ascii="Arial" w:hAnsi="Arial" w:cs="Arial"/>
+          <w:color w:val="333333"/>
+          <w:sz w:val="24"/>
+          <w:szCs w:val="24"/>
+          <w:lang w:val="en-US"/>
+        </w:rPr>
+      </w:pPr>
+      <w:proofErr w:type="spellStart"/>
+      <w:r>
+        <w:rPr>
+          <w:rFonts w:ascii="Arial" w:hAnsi="Arial" w:cs="Arial"/>
+          <w:color w:val="333333"/>
+          <w:sz w:val="24"/>
+          <w:szCs w:val="24"/>
+          <w:lang w:val="en-US"/>
+        </w:rPr>
+        <w:t>GEMiner</w:t>
+      </w:r>
+      <w:proofErr w:type="spellEnd"/>
+      <w:r>
+        <w:rPr>
+          <w:rFonts w:ascii="Arial" w:hAnsi="Arial" w:cs="Arial"/>
+          <w:color w:val="333333"/>
+          <w:sz w:val="24"/>
+          <w:szCs w:val="24"/>
+          <w:lang w:val="en-US"/>
+        </w:rPr>
+        <w:t xml:space="preserve">: Mining Social and Programming Behaviors to Identify Experts in </w:t>
+      </w:r>
+      <w:proofErr w:type="spellStart"/>
+      <w:r>
+        <w:rPr>
+          <w:rFonts w:ascii="Arial" w:hAnsi="Arial" w:cs="Arial"/>
+          <w:color w:val="333333"/>
+          <w:sz w:val="24"/>
+          <w:szCs w:val="24"/>
+          <w:lang w:val="en-US"/>
+        </w:rPr>
+        <w:t>Github</w:t>
+      </w:r>
+      <w:proofErr w:type="spellEnd"/>
     </w:p>
     <w:p>
       <w:pPr>
@@ -2283,54 +2508,6 @@
     </w:p>
     <w:p>
       <w:pPr>
-        <w:pStyle w:val="Ttulo1"/>
-        <w:shd w:val="clear" w:color="auto" w:fill="FFFFFF"/>
-        <w:spacing w:before="0" w:beforeAutospacing="0" w:after="0" w:afterAutospacing="0" w:line="525" w:lineRule="atLeast"/>
-        <w:rPr>
-          <w:rFonts w:ascii="Arial" w:hAnsi="Arial" w:cs="Arial"/>
-          <w:color w:val="333333"/>
-          <w:sz w:val="24"/>
-          <w:szCs w:val="24"/>
-          <w:lang w:val="en-US"/>
-        </w:rPr>
-      </w:pPr>
-      <w:proofErr w:type="spellStart"/>
-      <w:r>
-        <w:rPr>
-          <w:rFonts w:ascii="Arial" w:hAnsi="Arial" w:cs="Arial"/>
-          <w:color w:val="333333"/>
-          <w:sz w:val="24"/>
-          <w:szCs w:val="24"/>
-          <w:lang w:val="en-US"/>
-        </w:rPr>
-        <w:t>GEMiner</w:t>
-      </w:r>
-      <w:proofErr w:type="spellEnd"/>
-      <w:r>
-        <w:rPr>
-          <w:rFonts w:ascii="Arial" w:hAnsi="Arial" w:cs="Arial"/>
-          <w:color w:val="333333"/>
-          <w:sz w:val="24"/>
-          <w:szCs w:val="24"/>
-          <w:lang w:val="en-US"/>
-        </w:rPr>
-        <w:t xml:space="preserve">: Mining Social and Programming Behaviors to Identify Experts in </w:t>
-      </w:r>
-      <w:proofErr w:type="spellStart"/>
-      <w:r>
-        <w:rPr>
-          <w:rFonts w:ascii="Arial" w:hAnsi="Arial" w:cs="Arial"/>
-          <w:color w:val="333333"/>
-          <w:sz w:val="24"/>
-          <w:szCs w:val="24"/>
-          <w:lang w:val="en-US"/>
-        </w:rPr>
-        <w:t>Github</w:t>
-      </w:r>
-      <w:proofErr w:type="spellEnd"/>
-    </w:p>
-    <w:p>
-      <w:pPr>
         <w:shd w:val="clear" w:color="auto" w:fill="FFFFFF"/>
         <w:spacing w:after="0" w:line="240" w:lineRule="auto"/>
         <w:outlineLvl w:val="0"/>
@@ -2345,12 +2522,7 @@
           <w:lang w:val="en-US" w:eastAsia="pt-BR"/>
         </w:rPr>
       </w:pPr>
-    </w:p>
-    <w:p>
-      <w:pPr>
-        <w:shd w:val="clear" w:color="auto" w:fill="FFFFFF"/>
-        <w:spacing w:after="0" w:line="240" w:lineRule="auto"/>
-        <w:outlineLvl w:val="0"/>
+      <w:r>
         <w:rPr>
           <w:rFonts w:ascii="Arial" w:eastAsia="Times New Roman" w:hAnsi="Arial" w:cs="Arial"/>
           <w:b/>
@@ -2361,35 +2533,141 @@
           <w:szCs w:val="24"/>
           <w:lang w:val="en-US" w:eastAsia="pt-BR"/>
         </w:rPr>
-      </w:pPr>
-      <w:r>
-        <w:rPr>
-          <w:rFonts w:ascii="Arial" w:eastAsia="Times New Roman" w:hAnsi="Arial" w:cs="Arial"/>
+        <w:t>https://dl.acm.org/doi/abs/10.1145/2875913.2875924</w:t>
+      </w:r>
+    </w:p>
+    <w:p>
+      <w:pPr>
+        <w:jc w:val="both"/>
+        <w:rPr>
+          <w:lang w:val="en-US"/>
+        </w:rPr>
+      </w:pPr>
+    </w:p>
+    <w:p>
+      <w:pPr>
+        <w:jc w:val="both"/>
+        <w:rPr>
+          <w:lang w:val="en-US"/>
+        </w:rPr>
+      </w:pPr>
+    </w:p>
+    <w:p>
+      <w:pPr>
+        <w:jc w:val="both"/>
+      </w:pPr>
+      <w:r>
+        <w:t>-H</w:t>
+      </w:r>
+      <w:r>
+        <w:t>10</w:t>
+      </w:r>
+      <w:r>
+        <w:t xml:space="preserve">.a Bootcampers tem </w:t>
+      </w:r>
+      <w:r>
+        <w:t xml:space="preserve">menores quantidades de bugs reportados </w:t>
+      </w:r>
+      <w:r>
+        <w:t>que ZuppersControler1</w:t>
+      </w:r>
+    </w:p>
+    <w:p>
+      <w:pPr>
+        <w:jc w:val="both"/>
+      </w:pPr>
+      <w:r>
+        <w:t>-H</w:t>
+      </w:r>
+      <w:r>
+        <w:t>10</w:t>
+      </w:r>
+      <w:r>
+        <w:t xml:space="preserve">.b Bootcampers </w:t>
+      </w:r>
+      <w:r>
+        <w:t xml:space="preserve">tem menores quantidades de bugs reportados </w:t>
+      </w:r>
+      <w:r>
+        <w:t>que ZuppersControler2</w:t>
+      </w:r>
+    </w:p>
+    <w:p>
+      <w:pPr>
+        <w:jc w:val="both"/>
+      </w:pPr>
+      <w:r>
+        <w:t>-H</w:t>
+      </w:r>
+      <w:r>
+        <w:t>10</w:t>
+      </w:r>
+      <w:r>
+        <w:t xml:space="preserve">.c Bootcampers </w:t>
+      </w:r>
+      <w:r>
+        <w:t xml:space="preserve">tem menores quantidades de bugs reportados </w:t>
+      </w:r>
+      <w:r>
+        <w:t>que ZuppersControler3</w:t>
+      </w:r>
+    </w:p>
+    <w:p>
+      <w:pPr>
+        <w:jc w:val="both"/>
+      </w:pPr>
+      <w:r>
+        <w:t>-H</w:t>
+      </w:r>
+      <w:r>
+        <w:t>10</w:t>
+      </w:r>
+      <w:r>
+        <w:t xml:space="preserve">.d Bootcampers </w:t>
+      </w:r>
+      <w:r>
+        <w:t xml:space="preserve">tem menores quantidades de bugs reportados </w:t>
+      </w:r>
+      <w:r>
+        <w:t>que ZuppersControler4</w:t>
+      </w:r>
+    </w:p>
+    <w:p>
+      <w:pPr>
+        <w:jc w:val="both"/>
+      </w:pPr>
+    </w:p>
+    <w:p>
+      <w:pPr>
+        <w:jc w:val="both"/>
+      </w:pPr>
+      <w:r>
+        <w:rPr>
           <w:b/>
           <w:bCs/>
-          <w:color w:val="333333"/>
-          <w:kern w:val="36"/>
-          <w:sz w:val="24"/>
-          <w:szCs w:val="24"/>
-          <w:lang w:val="en-US" w:eastAsia="pt-BR"/>
-        </w:rPr>
-        <w:t>https://dl.acm.org/doi/abs/10.1145/2875913.2875924</w:t>
-      </w:r>
-    </w:p>
-    <w:p>
-      <w:pPr>
-        <w:jc w:val="both"/>
-        <w:rPr>
-          <w:lang w:val="en-US"/>
-        </w:rPr>
-      </w:pPr>
-    </w:p>
-    <w:p>
-      <w:pPr>
-        <w:jc w:val="both"/>
-        <w:rPr>
-          <w:lang w:val="en-US"/>
-        </w:rPr>
+        </w:rPr>
+        <w:t>Mensuração</w:t>
+      </w:r>
+      <w:r>
+        <w:t xml:space="preserve"> A ser melhor definido, a ideia é em dois momentos: no final do primeiro semestre e no final do segundo semestre. Outro ponto é pegar esses dados automaticamente. Preciso estudar mais sobre isso com Yuri. Acredito que o </w:t>
+      </w:r>
+      <w:proofErr w:type="spellStart"/>
+      <w:r>
+        <w:t>Jira</w:t>
+      </w:r>
+      <w:proofErr w:type="spellEnd"/>
+      <w:r>
+        <w:t xml:space="preserve"> pode ser a solução</w:t>
+      </w:r>
+    </w:p>
+    <w:p>
+      <w:pPr>
+        <w:jc w:val="both"/>
+      </w:pPr>
+    </w:p>
+    <w:p>
+      <w:pPr>
+        <w:jc w:val="both"/>
       </w:pPr>
     </w:p>
     <w:p>
@@ -2400,24 +2678,27 @@
         <w:t>-H</w:t>
       </w:r>
       <w:r>
-        <w:t>10</w:t>
-      </w:r>
-      <w:r>
-        <w:t xml:space="preserve">.a </w:t>
-      </w:r>
-      <w:proofErr w:type="spellStart"/>
-      <w:r>
-        <w:t>Bootcampers</w:t>
-      </w:r>
-      <w:proofErr w:type="spellEnd"/>
-      <w:r>
-        <w:t xml:space="preserve"> tem </w:t>
-      </w:r>
-      <w:r>
-        <w:t xml:space="preserve">menores quantidades de bugs reportados </w:t>
-      </w:r>
-      <w:r>
-        <w:t>que ZuppersControler1</w:t>
+        <w:t>11</w:t>
+      </w:r>
+      <w:r>
+        <w:t xml:space="preserve">.a Bootcampers tem maiores quantidade de </w:t>
+      </w:r>
+      <w:r>
+        <w:t>pontos de função (BCP) entregues</w:t>
+      </w:r>
+      <w:r>
+        <w:t xml:space="preserve"> que ZuppersControler1</w:t>
+      </w:r>
+      <w:r>
+        <w:t xml:space="preserve"> (</w:t>
+      </w:r>
+      <w:proofErr w:type="spellStart"/>
+      <w:r>
+        <w:t>itau</w:t>
+      </w:r>
+      <w:proofErr w:type="spellEnd"/>
+      <w:r>
+        <w:t>)</w:t>
       </w:r>
     </w:p>
     <w:p>
@@ -2428,24 +2709,27 @@
         <w:t>-H</w:t>
       </w:r>
       <w:r>
-        <w:t>10</w:t>
-      </w:r>
-      <w:r>
-        <w:t xml:space="preserve">.b </w:t>
-      </w:r>
-      <w:proofErr w:type="spellStart"/>
-      <w:r>
-        <w:t>Bootcampers</w:t>
-      </w:r>
-      <w:proofErr w:type="spellEnd"/>
-      <w:r>
-        <w:t xml:space="preserve"> </w:t>
-      </w:r>
-      <w:r>
-        <w:t xml:space="preserve">tem menores quantidades de bugs reportados </w:t>
-      </w:r>
-      <w:r>
-        <w:t>que ZuppersControler2</w:t>
+        <w:t>11</w:t>
+      </w:r>
+      <w:r>
+        <w:t xml:space="preserve">.b Bootcampers </w:t>
+      </w:r>
+      <w:r>
+        <w:t>tem maiores quantidade de pontos de função (BCP) entregues que</w:t>
+      </w:r>
+      <w:r>
+        <w:t xml:space="preserve"> ZuppersControler2</w:t>
+      </w:r>
+      <w:r>
+        <w:t xml:space="preserve"> (</w:t>
+      </w:r>
+      <w:proofErr w:type="spellStart"/>
+      <w:r>
+        <w:t>itau</w:t>
+      </w:r>
+      <w:proofErr w:type="spellEnd"/>
+      <w:r>
+        <w:t>)</w:t>
       </w:r>
     </w:p>
     <w:p>
@@ -2456,25 +2740,28 @@
         <w:t>-H</w:t>
       </w:r>
       <w:r>
-        <w:t>10</w:t>
-      </w:r>
-      <w:r>
-        <w:t xml:space="preserve">.c </w:t>
-      </w:r>
-      <w:proofErr w:type="spellStart"/>
-      <w:r>
-        <w:t>Bootcampers</w:t>
-      </w:r>
-      <w:proofErr w:type="spellEnd"/>
-      <w:r>
-        <w:t xml:space="preserve"> </w:t>
-      </w:r>
-      <w:r>
-        <w:t xml:space="preserve">tem menores quantidades de bugs reportados </w:t>
+        <w:t>11</w:t>
+      </w:r>
+      <w:r>
+        <w:t xml:space="preserve">.c Bootcampers </w:t>
+      </w:r>
+      <w:r>
+        <w:t xml:space="preserve">tem maiores quantidade de pontos de função (BCP) entregues </w:t>
       </w:r>
       <w:r>
         <w:t>que ZuppersControler3</w:t>
       </w:r>
+      <w:r>
+        <w:t xml:space="preserve"> (</w:t>
+      </w:r>
+      <w:proofErr w:type="spellStart"/>
+      <w:r>
+        <w:t>itau</w:t>
+      </w:r>
+      <w:proofErr w:type="spellEnd"/>
+      <w:r>
+        <w:t>)</w:t>
+      </w:r>
     </w:p>
     <w:p>
       <w:pPr>
@@ -2484,30 +2771,28 @@
         <w:t>-H</w:t>
       </w:r>
       <w:r>
-        <w:t>10</w:t>
-      </w:r>
-      <w:r>
-        <w:t xml:space="preserve">.d </w:t>
-      </w:r>
-      <w:proofErr w:type="spellStart"/>
-      <w:r>
-        <w:t>Bootcampers</w:t>
-      </w:r>
-      <w:proofErr w:type="spellEnd"/>
-      <w:r>
-        <w:t xml:space="preserve"> </w:t>
-      </w:r>
-      <w:r>
-        <w:t xml:space="preserve">tem menores quantidades de bugs reportados </w:t>
+        <w:t>11</w:t>
+      </w:r>
+      <w:r>
+        <w:t xml:space="preserve">.d Bootcampers </w:t>
+      </w:r>
+      <w:r>
+        <w:t xml:space="preserve">tem maiores quantidade de pontos de função (BCP) entregues </w:t>
       </w:r>
       <w:r>
         <w:t>que ZuppersControler4</w:t>
       </w:r>
-    </w:p>
-    <w:p>
-      <w:pPr>
-        <w:jc w:val="both"/>
-      </w:pPr>
+      <w:r>
+        <w:t xml:space="preserve"> (</w:t>
+      </w:r>
+      <w:proofErr w:type="spellStart"/>
+      <w:r>
+        <w:t>itau</w:t>
+      </w:r>
+      <w:proofErr w:type="spellEnd"/>
+      <w:r>
+        <w:t>)</w:t>
+      </w:r>
     </w:p>
     <w:p>
       <w:pPr>
@@ -2518,24 +2803,12 @@
           <w:b/>
           <w:bCs/>
         </w:rPr>
+        <w:lastRenderedPageBreak/>
         <w:t>Mensuração</w:t>
       </w:r>
       <w:r>
-        <w:t xml:space="preserve"> A ser melhor definido, a ideia é em dois momentos: no final do primeiro semestre e no final do segundo semestre. Outro ponto é pegar esses dados automaticamente. Preciso estudar mais sobre isso com Yuri. Acredito que o </w:t>
-      </w:r>
-      <w:proofErr w:type="spellStart"/>
-      <w:r>
-        <w:t>Jira</w:t>
-      </w:r>
-      <w:proofErr w:type="spellEnd"/>
-      <w:r>
-        <w:t xml:space="preserve"> pode ser a solução</w:t>
-      </w:r>
-    </w:p>
-    <w:p>
-      <w:pPr>
-        <w:jc w:val="both"/>
-      </w:pPr>
+        <w:t xml:space="preserve"> A ser melhor definido, a ideia é em dois momentos: no final do primeiro semestre e no final do segundo semestre. Martina ficou de saber sobre a possibilidade de descobrir como fazer.</w:t>
+      </w:r>
     </w:p>
     <w:p>
       <w:pPr>
@@ -2550,35 +2823,24 @@
         <w:t>-H</w:t>
       </w:r>
       <w:r>
-        <w:t>11</w:t>
-      </w:r>
-      <w:r>
-        <w:t xml:space="preserve">.a </w:t>
-      </w:r>
-      <w:proofErr w:type="spellStart"/>
-      <w:r>
-        <w:t>Bootcampers</w:t>
-      </w:r>
-      <w:proofErr w:type="spellEnd"/>
-      <w:r>
-        <w:t xml:space="preserve"> tem maiores quantidade de </w:t>
-      </w:r>
-      <w:r>
-        <w:t>pontos de função (BCP) entregues</w:t>
-      </w:r>
-      <w:r>
-        <w:t xml:space="preserve"> que ZuppersControler1</w:t>
-      </w:r>
-      <w:r>
-        <w:t xml:space="preserve"> (</w:t>
-      </w:r>
-      <w:proofErr w:type="spellStart"/>
-      <w:r>
-        <w:t>itau</w:t>
-      </w:r>
-      <w:proofErr w:type="spellEnd"/>
-      <w:r>
-        <w:t>)</w:t>
+        <w:t>12</w:t>
+      </w:r>
+      <w:r>
+        <w:t>.</w:t>
+      </w:r>
+      <w:proofErr w:type="gramStart"/>
+      <w:r>
+        <w:t xml:space="preserve">a Bootcampers </w:t>
+      </w:r>
+      <w:r>
+        <w:t>são</w:t>
+      </w:r>
+      <w:proofErr w:type="gramEnd"/>
+      <w:r>
+        <w:t xml:space="preserve"> vistos como mais colaborativos que </w:t>
+      </w:r>
+      <w:r>
+        <w:t>ZuppersControler1</w:t>
       </w:r>
     </w:p>
     <w:p>
@@ -2589,113 +2851,59 @@
         <w:t>-H</w:t>
       </w:r>
       <w:r>
-        <w:t>11</w:t>
-      </w:r>
-      <w:r>
-        <w:t xml:space="preserve">.b </w:t>
-      </w:r>
-      <w:proofErr w:type="spellStart"/>
-      <w:r>
-        <w:t>Bootcampers</w:t>
-      </w:r>
-      <w:proofErr w:type="spellEnd"/>
+        <w:t>12</w:t>
+      </w:r>
+      <w:r>
+        <w:t>.b Bootcampers</w:t>
+      </w:r>
+      <w:r>
+        <w:t xml:space="preserve"> são vistos como mais colaborativos que</w:t>
+      </w:r>
+      <w:r>
+        <w:t xml:space="preserve"> ZuppersControler2</w:t>
+      </w:r>
+    </w:p>
+    <w:p>
+      <w:pPr>
+        <w:jc w:val="both"/>
+      </w:pPr>
+      <w:r>
+        <w:t>-H</w:t>
+      </w:r>
+      <w:r>
+        <w:t>12</w:t>
+      </w:r>
+      <w:r>
+        <w:t xml:space="preserve">.c Bootcampers </w:t>
+      </w:r>
+      <w:r>
+        <w:t>são vistos como mais colaborativos que</w:t>
+      </w:r>
+      <w:r>
+        <w:t xml:space="preserve"> ZuppersControler3</w:t>
+      </w:r>
+    </w:p>
+    <w:p>
+      <w:pPr>
+        <w:jc w:val="both"/>
+      </w:pPr>
+      <w:r>
+        <w:t>-H</w:t>
+      </w:r>
+      <w:r>
+        <w:t>12</w:t>
+      </w:r>
+      <w:r>
+        <w:t xml:space="preserve">.d Bootcampers </w:t>
+      </w:r>
+      <w:r>
+        <w:t xml:space="preserve">são vistos como mais colaborativos que </w:t>
+      </w:r>
+      <w:r>
+        <w:t>ZuppersControler4</w:t>
+      </w:r>
       <w:r>
         <w:t xml:space="preserve"> </w:t>
-      </w:r>
-      <w:r>
-        <w:t>tem maiores quantidade de pontos de função (BCP) entregues que</w:t>
-      </w:r>
-      <w:r>
-        <w:t xml:space="preserve"> ZuppersControler2</w:t>
-      </w:r>
-      <w:r>
-        <w:t xml:space="preserve"> (</w:t>
-      </w:r>
-      <w:proofErr w:type="spellStart"/>
-      <w:r>
-        <w:t>itau</w:t>
-      </w:r>
-      <w:proofErr w:type="spellEnd"/>
-      <w:r>
-        <w:t>)</w:t>
-      </w:r>
-    </w:p>
-    <w:p>
-      <w:pPr>
-        <w:jc w:val="both"/>
-      </w:pPr>
-      <w:r>
-        <w:t>-H</w:t>
-      </w:r>
-      <w:r>
-        <w:t>11</w:t>
-      </w:r>
-      <w:r>
-        <w:t xml:space="preserve">.c </w:t>
-      </w:r>
-      <w:proofErr w:type="spellStart"/>
-      <w:r>
-        <w:t>Bootcampers</w:t>
-      </w:r>
-      <w:proofErr w:type="spellEnd"/>
-      <w:r>
-        <w:t xml:space="preserve"> </w:t>
-      </w:r>
-      <w:r>
-        <w:t xml:space="preserve">tem maiores quantidade de pontos de função (BCP) entregues </w:t>
-      </w:r>
-      <w:r>
-        <w:t>que ZuppersControler3</w:t>
-      </w:r>
-      <w:r>
-        <w:t xml:space="preserve"> (</w:t>
-      </w:r>
-      <w:proofErr w:type="spellStart"/>
-      <w:r>
-        <w:t>itau</w:t>
-      </w:r>
-      <w:proofErr w:type="spellEnd"/>
-      <w:r>
-        <w:t>)</w:t>
-      </w:r>
-    </w:p>
-    <w:p>
-      <w:pPr>
-        <w:jc w:val="both"/>
-      </w:pPr>
-      <w:r>
-        <w:t>-H</w:t>
-      </w:r>
-      <w:r>
-        <w:t>11</w:t>
-      </w:r>
-      <w:r>
-        <w:t xml:space="preserve">.d </w:t>
-      </w:r>
-      <w:proofErr w:type="spellStart"/>
-      <w:r>
-        <w:t>Bootcampers</w:t>
-      </w:r>
-      <w:proofErr w:type="spellEnd"/>
-      <w:r>
-        <w:t xml:space="preserve"> </w:t>
-      </w:r>
-      <w:r>
-        <w:t xml:space="preserve">tem maiores quantidade de pontos de função (BCP) entregues </w:t>
-      </w:r>
-      <w:r>
-        <w:t>que ZuppersControler4</w:t>
-      </w:r>
-      <w:r>
-        <w:t xml:space="preserve"> (</w:t>
-      </w:r>
-      <w:proofErr w:type="spellStart"/>
-      <w:r>
-        <w:t>itau</w:t>
-      </w:r>
-      <w:proofErr w:type="spellEnd"/>
-      <w:r>
-        <w:t>)</w:t>
       </w:r>
     </w:p>
     <w:p>
@@ -2707,128 +2915,394 @@
           <w:b/>
           <w:bCs/>
         </w:rPr>
+        <w:t>Mensuração</w:t>
+      </w:r>
+      <w:r>
+        <w:t xml:space="preserve"> Questionário de </w:t>
+      </w:r>
+      <w:r>
+        <w:t>colaboração</w:t>
+      </w:r>
+      <w:r>
+        <w:t xml:space="preserve"> validado a ser enviado no fim do primeiro trimestre, e no fim do segundo </w:t>
+      </w:r>
+      <w:r>
+        <w:t>trimestre</w:t>
+      </w:r>
+      <w:r>
+        <w:t>.</w:t>
+      </w:r>
+    </w:p>
+    <w:p>
+      <w:pPr>
+        <w:jc w:val="both"/>
+      </w:pPr>
+    </w:p>
+    <w:p>
+      <w:pPr>
+        <w:jc w:val="both"/>
+      </w:pPr>
+    </w:p>
+    <w:p>
+      <w:pPr>
+        <w:jc w:val="both"/>
+      </w:pPr>
+      <w:r>
+        <w:t xml:space="preserve">-H13.a Bootcampers tem maiores </w:t>
+      </w:r>
+      <w:r>
+        <w:t>pontualidades de entrega</w:t>
+      </w:r>
+      <w:r>
+        <w:t xml:space="preserve"> que ZuppersControler1</w:t>
+      </w:r>
+    </w:p>
+    <w:p>
+      <w:pPr>
+        <w:jc w:val="both"/>
+      </w:pPr>
+      <w:r>
+        <w:t xml:space="preserve">-H13.b Bootcampers tem </w:t>
+      </w:r>
+      <w:r>
+        <w:t>maiores pontualidades de entrega</w:t>
+      </w:r>
+      <w:r>
+        <w:t xml:space="preserve"> que ZuppersControler2</w:t>
+      </w:r>
+    </w:p>
+    <w:p>
+      <w:pPr>
+        <w:jc w:val="both"/>
+      </w:pPr>
+      <w:r>
+        <w:t xml:space="preserve">-H13.c Bootcampers tem </w:t>
+      </w:r>
+      <w:r>
+        <w:t>maiores pontualidades de entrega</w:t>
+      </w:r>
+      <w:r>
+        <w:t xml:space="preserve"> que ZuppersControler3</w:t>
+      </w:r>
+    </w:p>
+    <w:p>
+      <w:pPr>
+        <w:jc w:val="both"/>
+      </w:pPr>
+      <w:r>
+        <w:t>-H13.d Bootcampers tem</w:t>
+      </w:r>
+      <w:r>
+        <w:t xml:space="preserve"> </w:t>
+      </w:r>
+      <w:r>
+        <w:t>maiores pontualidades de entrega</w:t>
+      </w:r>
+      <w:r>
+        <w:t xml:space="preserve"> que ZuppersControler4</w:t>
+      </w:r>
+    </w:p>
+    <w:p>
+      <w:pPr>
+        <w:jc w:val="both"/>
+      </w:pPr>
+      <w:r>
+        <w:rPr>
+          <w:b/>
+          <w:bCs/>
+        </w:rPr>
+        <w:t>Mensuração</w:t>
+      </w:r>
+      <w:r>
+        <w:t xml:space="preserve"> Questionário perguntando sobre pontualidade na entreg</w:t>
+      </w:r>
+      <w:r>
+        <w:t>a para o líder ou verificação de instrumentos utilizados sobre em relação a sprint</w:t>
+      </w:r>
+      <w:r>
+        <w:t>.</w:t>
+      </w:r>
+    </w:p>
+    <w:p>
+      <w:pPr>
+        <w:jc w:val="both"/>
+      </w:pPr>
+    </w:p>
+    <w:p>
+      <w:pPr>
+        <w:jc w:val="both"/>
+      </w:pPr>
+      <w:r>
+        <w:t>-H14.</w:t>
+      </w:r>
+      <w:proofErr w:type="gramStart"/>
+      <w:r>
+        <w:t>a Bootcampers são</w:t>
+      </w:r>
+      <w:proofErr w:type="gramEnd"/>
+      <w:r>
+        <w:t xml:space="preserve"> vistos como mais </w:t>
+      </w:r>
+      <w:r>
+        <w:t>proativos pelos seus pares</w:t>
+      </w:r>
+      <w:r>
+        <w:t xml:space="preserve"> que ZuppersControler1</w:t>
+      </w:r>
+    </w:p>
+    <w:p>
+      <w:pPr>
+        <w:jc w:val="both"/>
+      </w:pPr>
+      <w:r>
+        <w:t xml:space="preserve">-H14.b Bootcampers são vistos como mais </w:t>
+      </w:r>
+      <w:r>
+        <w:t>proativos pelos seus pares que</w:t>
+      </w:r>
+      <w:r>
+        <w:t xml:space="preserve"> ZuppersControler2</w:t>
+      </w:r>
+    </w:p>
+    <w:p>
+      <w:pPr>
+        <w:jc w:val="both"/>
+      </w:pPr>
+      <w:r>
+        <w:t xml:space="preserve">-H14.c Bootcampers são vistos como mais </w:t>
+      </w:r>
+      <w:r>
+        <w:t>proativos pelos seus pares</w:t>
+      </w:r>
+      <w:r>
+        <w:t xml:space="preserve"> que ZuppersControler3</w:t>
+      </w:r>
+    </w:p>
+    <w:p>
+      <w:pPr>
+        <w:jc w:val="both"/>
+      </w:pPr>
+      <w:r>
+        <w:t>-H14.d Bootcampers são vistos como mais</w:t>
+      </w:r>
+      <w:r>
+        <w:t xml:space="preserve"> proativos pelos seus pares</w:t>
+      </w:r>
+      <w:r>
+        <w:t xml:space="preserve"> que ZuppersControler4 </w:t>
+      </w:r>
+    </w:p>
+    <w:p>
+      <w:pPr>
+        <w:jc w:val="both"/>
+      </w:pPr>
+      <w:r>
+        <w:rPr>
+          <w:b/>
+          <w:bCs/>
+        </w:rPr>
+        <w:t>Mensuração</w:t>
+      </w:r>
+      <w:r>
+        <w:t xml:space="preserve"> Questionário de proatividade a ser enviado ou no fim do primeiro trimestre ou no fim do segundo </w:t>
+      </w:r>
+      <w:r>
+        <w:t>trimestre</w:t>
+      </w:r>
+      <w:r>
+        <w:t>.</w:t>
+      </w:r>
+    </w:p>
+    <w:p>
+      <w:pPr>
+        <w:jc w:val="both"/>
+      </w:pPr>
+    </w:p>
+    <w:p>
+      <w:pPr>
+        <w:jc w:val="both"/>
+      </w:pPr>
+      <w:r>
+        <w:t xml:space="preserve">H15 Bootcampers com melhor </w:t>
+      </w:r>
+      <w:proofErr w:type="spellStart"/>
+      <w:r>
+        <w:t>auto-eficacia</w:t>
+      </w:r>
+      <w:proofErr w:type="spellEnd"/>
+      <w:r>
+        <w:t xml:space="preserve"> durante o </w:t>
+      </w:r>
+      <w:proofErr w:type="spellStart"/>
+      <w:r>
+        <w:t>bootcamp</w:t>
+      </w:r>
+      <w:proofErr w:type="spellEnd"/>
+      <w:r>
+        <w:t xml:space="preserve"> terão melhores feedbacks do líder do que membros com menor </w:t>
+      </w:r>
+      <w:proofErr w:type="spellStart"/>
+      <w:r>
+        <w:t>auto-eficácia</w:t>
+      </w:r>
+      <w:proofErr w:type="spellEnd"/>
+    </w:p>
+    <w:p>
+      <w:pPr>
+        <w:jc w:val="both"/>
+      </w:pPr>
+      <w:r>
+        <w:rPr>
+          <w:b/>
+          <w:bCs/>
+        </w:rPr>
+        <w:t>Mensuração</w:t>
+      </w:r>
+      <w:r>
+        <w:t xml:space="preserve"> Análise de feedbacks no persona e dos líderes. </w:t>
+      </w:r>
+    </w:p>
+    <w:p>
+      <w:pPr>
+        <w:jc w:val="both"/>
+      </w:pPr>
+      <w:r>
+        <w:t xml:space="preserve">H16 Bootcampers com melhor </w:t>
+      </w:r>
+      <w:proofErr w:type="spellStart"/>
+      <w:r>
+        <w:t>auto-eficacia</w:t>
+      </w:r>
+      <w:proofErr w:type="spellEnd"/>
+      <w:r>
+        <w:t xml:space="preserve"> durante o </w:t>
+      </w:r>
+      <w:proofErr w:type="spellStart"/>
+      <w:r>
+        <w:t>bootcamp</w:t>
+      </w:r>
+      <w:proofErr w:type="spellEnd"/>
+      <w:r>
+        <w:t xml:space="preserve"> terão melhores feedbacks da equipe do que membros com menor </w:t>
+      </w:r>
+      <w:proofErr w:type="spellStart"/>
+      <w:r>
+        <w:t>auto-eficácia</w:t>
+      </w:r>
+      <w:proofErr w:type="spellEnd"/>
+      <w:r>
+        <w:t>.</w:t>
+      </w:r>
+    </w:p>
+    <w:p>
+      <w:pPr>
+        <w:jc w:val="both"/>
+      </w:pPr>
+      <w:r>
+        <w:rPr>
+          <w:b/>
+          <w:bCs/>
+        </w:rPr>
+        <w:t>Mensuração</w:t>
+      </w:r>
+      <w:r>
+        <w:t xml:space="preserve"> Análise de feedbacks no persona. </w:t>
+      </w:r>
+    </w:p>
+    <w:p>
+      <w:pPr>
+        <w:jc w:val="both"/>
+      </w:pPr>
+      <w:r>
+        <w:t xml:space="preserve">H17. Bootcampers com melhor </w:t>
+      </w:r>
+      <w:proofErr w:type="spellStart"/>
+      <w:r>
+        <w:t>auto-eficacia</w:t>
+      </w:r>
+      <w:proofErr w:type="spellEnd"/>
+      <w:r>
+        <w:t xml:space="preserve"> durante o </w:t>
+      </w:r>
+      <w:proofErr w:type="spellStart"/>
+      <w:r>
+        <w:t>bootcamp</w:t>
+      </w:r>
+      <w:proofErr w:type="spellEnd"/>
+      <w:r>
+        <w:t xml:space="preserve"> terão maiores níveis de comprometimento com a carreira do que membros com menor </w:t>
+      </w:r>
+      <w:proofErr w:type="spellStart"/>
+      <w:r>
+        <w:t>auto-eficácia</w:t>
+      </w:r>
+      <w:proofErr w:type="spellEnd"/>
+      <w:r>
+        <w:t>.</w:t>
+      </w:r>
+    </w:p>
+    <w:p>
+      <w:pPr>
+        <w:jc w:val="both"/>
+      </w:pPr>
+      <w:r>
+        <w:rPr>
+          <w:b/>
+          <w:bCs/>
+        </w:rPr>
         <w:lastRenderedPageBreak/>
         <w:t>Mensuração</w:t>
       </w:r>
       <w:r>
-        <w:t xml:space="preserve"> A ser melhor definido, a ideia é em dois momentos: no final do primeiro semestre e no final do segundo semestre. Martina ficou de saber sobre a possibilidade de descobrir como fazer.</w:t>
-      </w:r>
-    </w:p>
-    <w:p>
-      <w:pPr>
-        <w:jc w:val="both"/>
-      </w:pPr>
-    </w:p>
-    <w:p>
-      <w:pPr>
-        <w:jc w:val="both"/>
-      </w:pPr>
-      <w:r>
-        <w:t>-H</w:t>
-      </w:r>
-      <w:r>
-        <w:t>12</w:t>
-      </w:r>
-      <w:r>
-        <w:t xml:space="preserve">.a </w:t>
-      </w:r>
-      <w:proofErr w:type="spellStart"/>
-      <w:r>
-        <w:t>Bootcampers</w:t>
+        <w:t xml:space="preserve"> Comparação de grupos com base no questionário. </w:t>
+      </w:r>
+    </w:p>
+    <w:p>
+      <w:pPr>
+        <w:jc w:val="both"/>
+      </w:pPr>
+      <w:r>
+        <w:t xml:space="preserve">H18. Bootcampers com melhor </w:t>
+      </w:r>
+      <w:proofErr w:type="spellStart"/>
+      <w:r>
+        <w:t>auto-eficacia</w:t>
+      </w:r>
+      <w:proofErr w:type="spellEnd"/>
+      <w:r>
+        <w:t xml:space="preserve"> durante o </w:t>
+      </w:r>
+      <w:proofErr w:type="spellStart"/>
+      <w:r>
+        <w:t>bootcamp</w:t>
+      </w:r>
+      <w:proofErr w:type="spellEnd"/>
+      <w:r>
+        <w:t xml:space="preserve"> terão menor quantidade de </w:t>
+      </w:r>
+      <w:proofErr w:type="spellStart"/>
+      <w:r>
+        <w:t>pull</w:t>
       </w:r>
       <w:proofErr w:type="spellEnd"/>
       <w:r>
         <w:t xml:space="preserve"> </w:t>
       </w:r>
-      <w:r>
-        <w:t xml:space="preserve">são vistos como mais colaborativos que </w:t>
-      </w:r>
-      <w:r>
-        <w:t>ZuppersControler1</w:t>
-      </w:r>
-    </w:p>
-    <w:p>
-      <w:pPr>
-        <w:jc w:val="both"/>
-      </w:pPr>
-      <w:r>
-        <w:t>-H</w:t>
-      </w:r>
-      <w:r>
-        <w:t>12</w:t>
-      </w:r>
-      <w:r>
-        <w:t xml:space="preserve">.b </w:t>
-      </w:r>
-      <w:proofErr w:type="spellStart"/>
-      <w:r>
-        <w:t>Bootcampers</w:t>
-      </w:r>
-      <w:proofErr w:type="spellEnd"/>
-      <w:r>
-        <w:t xml:space="preserve"> são vistos como mais colaborativos que</w:t>
-      </w:r>
-      <w:r>
-        <w:t xml:space="preserve"> ZuppersControler2</w:t>
-      </w:r>
-    </w:p>
-    <w:p>
-      <w:pPr>
-        <w:jc w:val="both"/>
-      </w:pPr>
-      <w:r>
-        <w:t>-H</w:t>
-      </w:r>
-      <w:r>
-        <w:t>12</w:t>
-      </w:r>
-      <w:r>
-        <w:t xml:space="preserve">.c </w:t>
-      </w:r>
-      <w:proofErr w:type="spellStart"/>
-      <w:r>
-        <w:t>Bootcampers</w:t>
-      </w:r>
-      <w:proofErr w:type="spellEnd"/>
-      <w:r>
-        <w:t xml:space="preserve"> </w:t>
-      </w:r>
-      <w:r>
-        <w:t>são vistos como mais colaborativos que</w:t>
-      </w:r>
-      <w:r>
-        <w:t xml:space="preserve"> ZuppersControler3</w:t>
-      </w:r>
-    </w:p>
-    <w:p>
-      <w:pPr>
-        <w:jc w:val="both"/>
-      </w:pPr>
-      <w:r>
-        <w:t>-H</w:t>
-      </w:r>
-      <w:r>
-        <w:t>12</w:t>
-      </w:r>
-      <w:r>
-        <w:t xml:space="preserve">.d </w:t>
-      </w:r>
-      <w:proofErr w:type="spellStart"/>
-      <w:r>
-        <w:t>Bootcampers</w:t>
-      </w:r>
-      <w:proofErr w:type="spellEnd"/>
-      <w:r>
-        <w:t xml:space="preserve"> </w:t>
-      </w:r>
-      <w:r>
-        <w:t xml:space="preserve">são vistos como mais colaborativos que </w:t>
-      </w:r>
-      <w:r>
-        <w:t>ZuppersControler4</w:t>
-      </w:r>
-      <w:r>
-        <w:t xml:space="preserve"> </w:t>
+      <w:proofErr w:type="spellStart"/>
+      <w:r>
+        <w:t>request</w:t>
+      </w:r>
+      <w:proofErr w:type="spellEnd"/>
+      <w:r>
+        <w:t xml:space="preserve"> negado do que membros com menor </w:t>
+      </w:r>
+      <w:proofErr w:type="spellStart"/>
+      <w:r>
+        <w:t>auto-eficácia</w:t>
+      </w:r>
+      <w:proofErr w:type="spellEnd"/>
+      <w:r>
+        <w:t>.</w:t>
       </w:r>
     </w:p>
     <w:p>
@@ -2843,114 +3317,39 @@
         <w:t>Mensuração</w:t>
       </w:r>
       <w:r>
-        <w:t xml:space="preserve"> Questionário de satisfação validado a ser enviado no fim do primeiro trimestre, e no fim do segundo </w:t>
-      </w:r>
-      <w:r>
-        <w:t>trimestre</w:t>
-      </w:r>
+        <w:t xml:space="preserve"> Comparação de grupos com base nos resultados encontrados, se existe diferença significativa.</w:t>
+      </w:r>
+    </w:p>
+    <w:p>
+      <w:pPr>
+        <w:jc w:val="both"/>
+      </w:pPr>
+      <w:r>
+        <w:t xml:space="preserve">H19. Bootcampers com melhor </w:t>
+      </w:r>
+      <w:proofErr w:type="spellStart"/>
+      <w:r>
+        <w:t>auto-eficacia</w:t>
+      </w:r>
+      <w:proofErr w:type="spellEnd"/>
+      <w:r>
+        <w:t xml:space="preserve"> durante o </w:t>
+      </w:r>
+      <w:proofErr w:type="spellStart"/>
+      <w:r>
+        <w:t>bootcamp</w:t>
+      </w:r>
+      <w:proofErr w:type="spellEnd"/>
+      <w:r>
+        <w:t xml:space="preserve"> terão menor quantidade de bugs do que membros com menor </w:t>
+      </w:r>
+      <w:proofErr w:type="spellStart"/>
+      <w:r>
+        <w:t>auto-eficácia</w:t>
+      </w:r>
+      <w:proofErr w:type="spellEnd"/>
       <w:r>
         <w:t>.</w:t>
-      </w:r>
-    </w:p>
-    <w:p>
-      <w:pPr>
-        <w:jc w:val="both"/>
-      </w:pPr>
-    </w:p>
-    <w:p>
-      <w:pPr>
-        <w:jc w:val="both"/>
-      </w:pPr>
-    </w:p>
-    <w:p>
-      <w:pPr>
-        <w:jc w:val="both"/>
-      </w:pPr>
-      <w:r>
-        <w:t xml:space="preserve">-H13.a </w:t>
-      </w:r>
-      <w:proofErr w:type="spellStart"/>
-      <w:r>
-        <w:t>Bootcampers</w:t>
-      </w:r>
-      <w:proofErr w:type="spellEnd"/>
-      <w:r>
-        <w:t xml:space="preserve"> tem maiores </w:t>
-      </w:r>
-      <w:r>
-        <w:t>pontualidades de entrega</w:t>
-      </w:r>
-      <w:r>
-        <w:t xml:space="preserve"> que ZuppersControler1</w:t>
-      </w:r>
-    </w:p>
-    <w:p>
-      <w:pPr>
-        <w:jc w:val="both"/>
-      </w:pPr>
-      <w:r>
-        <w:t xml:space="preserve">-H13.b </w:t>
-      </w:r>
-      <w:proofErr w:type="spellStart"/>
-      <w:r>
-        <w:t>Bootcampers</w:t>
-      </w:r>
-      <w:proofErr w:type="spellEnd"/>
-      <w:r>
-        <w:t xml:space="preserve"> tem </w:t>
-      </w:r>
-      <w:r>
-        <w:t>maiores pontualidades de entrega</w:t>
-      </w:r>
-      <w:r>
-        <w:t xml:space="preserve"> que ZuppersControler2</w:t>
-      </w:r>
-    </w:p>
-    <w:p>
-      <w:pPr>
-        <w:jc w:val="both"/>
-      </w:pPr>
-      <w:r>
-        <w:t xml:space="preserve">-H13.c </w:t>
-      </w:r>
-      <w:proofErr w:type="spellStart"/>
-      <w:r>
-        <w:t>Bootcampers</w:t>
-      </w:r>
-      <w:proofErr w:type="spellEnd"/>
-      <w:r>
-        <w:t xml:space="preserve"> tem </w:t>
-      </w:r>
-      <w:r>
-        <w:t>maiores pontualidades de entrega</w:t>
-      </w:r>
-      <w:r>
-        <w:t xml:space="preserve"> que ZuppersControler3</w:t>
-      </w:r>
-    </w:p>
-    <w:p>
-      <w:pPr>
-        <w:jc w:val="both"/>
-      </w:pPr>
-      <w:r>
-        <w:t xml:space="preserve">-H13.d </w:t>
-      </w:r>
-      <w:proofErr w:type="spellStart"/>
-      <w:r>
-        <w:t>Bootcampers</w:t>
-      </w:r>
-      <w:proofErr w:type="spellEnd"/>
-      <w:r>
-        <w:t xml:space="preserve"> tem</w:t>
-      </w:r>
-      <w:r>
-        <w:t xml:space="preserve"> </w:t>
-      </w:r>
-      <w:r>
-        <w:t>maiores pontualidades de entrega</w:t>
-      </w:r>
-      <w:r>
-        <w:t xml:space="preserve"> que ZuppersControler4</w:t>
       </w:r>
     </w:p>
     <w:p>
@@ -2965,106 +3364,18 @@
         <w:t>Mensuração</w:t>
       </w:r>
       <w:r>
-        <w:t xml:space="preserve"> Questionário perguntando sobre pontualidade na entreg</w:t>
-      </w:r>
-      <w:r>
-        <w:t>a para o líder ou verificação de instrumentos utilizados sobre em relação a sprint</w:t>
-      </w:r>
-      <w:r>
-        <w:t>.</w:t>
-      </w:r>
-    </w:p>
-    <w:p>
-      <w:pPr>
-        <w:jc w:val="both"/>
-      </w:pPr>
-    </w:p>
-    <w:p>
-      <w:pPr>
-        <w:jc w:val="both"/>
-      </w:pPr>
-      <w:r>
-        <w:t xml:space="preserve">-H14.a </w:t>
-      </w:r>
-      <w:proofErr w:type="spellStart"/>
-      <w:r>
-        <w:t>Bootcampers</w:t>
-      </w:r>
-      <w:proofErr w:type="spellEnd"/>
-      <w:r>
-        <w:t xml:space="preserve"> são vistos como mais </w:t>
-      </w:r>
-      <w:r>
-        <w:t>proativos pelos seus pares</w:t>
-      </w:r>
-      <w:r>
-        <w:t xml:space="preserve"> que ZuppersControler1</w:t>
-      </w:r>
-    </w:p>
-    <w:p>
-      <w:pPr>
-        <w:jc w:val="both"/>
-      </w:pPr>
-      <w:r>
-        <w:t xml:space="preserve">-H14.b </w:t>
-      </w:r>
-      <w:proofErr w:type="spellStart"/>
-      <w:r>
-        <w:t>Bootcampers</w:t>
-      </w:r>
-      <w:proofErr w:type="spellEnd"/>
-      <w:r>
-        <w:t xml:space="preserve"> são vistos como mais </w:t>
-      </w:r>
-      <w:r>
-        <w:t>proativos pelos seus pares que</w:t>
-      </w:r>
-      <w:r>
-        <w:t xml:space="preserve"> ZuppersControler2</w:t>
-      </w:r>
-    </w:p>
-    <w:p>
-      <w:pPr>
-        <w:jc w:val="both"/>
-      </w:pPr>
-      <w:r>
-        <w:t xml:space="preserve">-H14.c </w:t>
-      </w:r>
-      <w:proofErr w:type="spellStart"/>
-      <w:r>
-        <w:t>Bootcampers</w:t>
-      </w:r>
-      <w:proofErr w:type="spellEnd"/>
-      <w:r>
-        <w:t xml:space="preserve"> são vistos como mais </w:t>
-      </w:r>
-      <w:r>
-        <w:t>proativos pelos seus pares</w:t>
-      </w:r>
-      <w:r>
-        <w:t xml:space="preserve"> que ZuppersControler3</w:t>
-      </w:r>
-    </w:p>
-    <w:p>
-      <w:pPr>
-        <w:jc w:val="both"/>
-      </w:pPr>
-      <w:r>
-        <w:t xml:space="preserve">-H14.d </w:t>
-      </w:r>
-      <w:proofErr w:type="spellStart"/>
-      <w:r>
-        <w:t>Bootcampers</w:t>
-      </w:r>
-      <w:proofErr w:type="spellEnd"/>
-      <w:r>
-        <w:t xml:space="preserve"> são vistos como mais</w:t>
-      </w:r>
-      <w:r>
-        <w:t xml:space="preserve"> proativos pelos seus pares</w:t>
-      </w:r>
-      <w:r>
-        <w:t xml:space="preserve"> que ZuppersControler4 </w:t>
+        <w:t xml:space="preserve"> Comparação de grupos com base nos resultados encontrados, se existe diferença significativa.</w:t>
+      </w:r>
+    </w:p>
+    <w:p>
+      <w:pPr>
+        <w:jc w:val="both"/>
+      </w:pPr>
+      <w:r>
+        <w:t>H20. Bootcampers passam mais tempo</w:t>
+      </w:r>
+      <w:r>
+        <w:t xml:space="preserve"> na empresa que os demais grupos. </w:t>
       </w:r>
     </w:p>
     <w:p>
@@ -3079,56 +3390,21 @@
         <w:t>Mensuração</w:t>
       </w:r>
       <w:r>
-        <w:t xml:space="preserve"> Questionário de proatividade a ser enviado ou no fim do primeiro trimestre ou no fim do segundo </w:t>
-      </w:r>
-      <w:r>
-        <w:t>trimestre</w:t>
-      </w:r>
-      <w:r>
-        <w:t>.</w:t>
-      </w:r>
-    </w:p>
-    <w:p>
-      <w:pPr>
-        <w:jc w:val="both"/>
-      </w:pPr>
-    </w:p>
-    <w:p>
-      <w:pPr>
-        <w:jc w:val="both"/>
-      </w:pPr>
-      <w:r>
-        <w:t xml:space="preserve">H15 </w:t>
-      </w:r>
-      <w:proofErr w:type="spellStart"/>
-      <w:r>
-        <w:t>Bootcampers</w:t>
-      </w:r>
-      <w:proofErr w:type="spellEnd"/>
-      <w:r>
-        <w:t xml:space="preserve"> com melhor </w:t>
-      </w:r>
-      <w:proofErr w:type="spellStart"/>
-      <w:r>
-        <w:t>auto-eficacia</w:t>
-      </w:r>
-      <w:proofErr w:type="spellEnd"/>
-      <w:r>
-        <w:t xml:space="preserve"> durante o </w:t>
-      </w:r>
-      <w:proofErr w:type="spellStart"/>
-      <w:r>
-        <w:t>bootcamp</w:t>
-      </w:r>
-      <w:proofErr w:type="spellEnd"/>
-      <w:r>
-        <w:t xml:space="preserve"> terão melhores feedbacks do líder do que membros com menor </w:t>
-      </w:r>
-      <w:proofErr w:type="spellStart"/>
-      <w:r>
-        <w:t>auto-eficácia</w:t>
-      </w:r>
-      <w:proofErr w:type="spellEnd"/>
+        <w:t xml:space="preserve"> Comparação de grupos com base nos dados, se existe diferença significativa.</w:t>
+      </w:r>
+    </w:p>
+    <w:p>
+      <w:pPr>
+        <w:jc w:val="both"/>
+      </w:pPr>
+    </w:p>
+    <w:p>
+      <w:pPr>
+        <w:jc w:val="both"/>
+      </w:pPr>
+      <w:r>
+        <w:t>H21.Bootcampers se sentem mais autônomos que os demais grupos.</w:t>
+      </w:r>
     </w:p>
     <w:p>
       <w:pPr>
@@ -3142,45 +3418,29 @@
         <w:t>Mensuração</w:t>
       </w:r>
       <w:r>
-        <w:t xml:space="preserve"> Análise de feedbacks no persona e dos líderes. </w:t>
-      </w:r>
-    </w:p>
-    <w:p>
-      <w:pPr>
-        <w:jc w:val="both"/>
-      </w:pPr>
-      <w:r>
-        <w:t xml:space="preserve">H16 </w:t>
-      </w:r>
-      <w:proofErr w:type="spellStart"/>
-      <w:r>
-        <w:t>Bootcampers</w:t>
-      </w:r>
-      <w:proofErr w:type="spellEnd"/>
-      <w:r>
-        <w:t xml:space="preserve"> com melhor </w:t>
-      </w:r>
-      <w:proofErr w:type="spellStart"/>
-      <w:r>
-        <w:t>auto-eficacia</w:t>
-      </w:r>
-      <w:proofErr w:type="spellEnd"/>
-      <w:r>
-        <w:t xml:space="preserve"> durante o </w:t>
-      </w:r>
-      <w:proofErr w:type="spellStart"/>
-      <w:r>
-        <w:t>bootcamp</w:t>
-      </w:r>
-      <w:proofErr w:type="spellEnd"/>
-      <w:r>
-        <w:t xml:space="preserve"> terão melhores feedbacks da equipe do que membros com menor </w:t>
-      </w:r>
-      <w:proofErr w:type="spellStart"/>
-      <w:r>
-        <w:t>auto-eficácia</w:t>
-      </w:r>
-      <w:proofErr w:type="spellEnd"/>
+        <w:t xml:space="preserve"> Aplicação de questionários validados sobre percepção da capacidade de autonomia. Apenas </w:t>
+      </w:r>
+      <w:proofErr w:type="gramStart"/>
+      <w:r>
+        <w:t>um precisa</w:t>
+      </w:r>
+      <w:proofErr w:type="gramEnd"/>
+      <w:r>
+        <w:t xml:space="preserve"> ser aplicado e pode ser feito no inicio ou no fim do semestre.</w:t>
+      </w:r>
+    </w:p>
+    <w:p>
+      <w:pPr>
+        <w:jc w:val="both"/>
+      </w:pPr>
+    </w:p>
+    <w:p>
+      <w:pPr>
+        <w:jc w:val="both"/>
+      </w:pPr>
+      <w:r>
+        <w:t>H22. Bootcampers apresentam códigos que são vistos pelos membros da sua equipe como mais legíveis que os demais grupos</w:t>
+      </w:r>
       <w:r>
         <w:t>.</w:t>
       </w:r>
@@ -3197,47 +3457,45 @@
         <w:t>Mensuração</w:t>
       </w:r>
       <w:r>
-        <w:t xml:space="preserve"> Análise de feedbacks no persona. </w:t>
-      </w:r>
-    </w:p>
-    <w:p>
-      <w:pPr>
-        <w:jc w:val="both"/>
-      </w:pPr>
-      <w:r>
-        <w:t xml:space="preserve">H17. </w:t>
-      </w:r>
-      <w:proofErr w:type="spellStart"/>
-      <w:r>
-        <w:t>Bootcampers</w:t>
-      </w:r>
-      <w:proofErr w:type="spellEnd"/>
-      <w:r>
-        <w:t xml:space="preserve"> com melhor </w:t>
-      </w:r>
-      <w:proofErr w:type="spellStart"/>
-      <w:r>
-        <w:t>auto-eficacia</w:t>
-      </w:r>
-      <w:proofErr w:type="spellEnd"/>
-      <w:r>
-        <w:t xml:space="preserve"> durante o </w:t>
-      </w:r>
-      <w:proofErr w:type="spellStart"/>
-      <w:r>
-        <w:t>bootcamp</w:t>
-      </w:r>
-      <w:proofErr w:type="spellEnd"/>
-      <w:r>
-        <w:t xml:space="preserve"> terão maiores níveis de comprometimento com a carreira do que membros com menor </w:t>
-      </w:r>
-      <w:proofErr w:type="spellStart"/>
-      <w:r>
-        <w:t>auto-eficácia</w:t>
-      </w:r>
-      <w:proofErr w:type="spellEnd"/>
+        <w:t xml:space="preserve"> Aplicação de questionários validados sobre percepção da capacidade de autonomia. Apenas </w:t>
+      </w:r>
+      <w:proofErr w:type="gramStart"/>
+      <w:r>
+        <w:t>um precisa</w:t>
+      </w:r>
+      <w:proofErr w:type="gramEnd"/>
+      <w:r>
+        <w:t xml:space="preserve"> ser aplicado e pode ser feito no </w:t>
+      </w:r>
+      <w:proofErr w:type="spellStart"/>
+      <w:r>
+        <w:t>inicio</w:t>
+      </w:r>
+      <w:proofErr w:type="spellEnd"/>
+      <w:r>
+        <w:t xml:space="preserve"> ou no fim do semestre.</w:t>
+      </w:r>
+    </w:p>
+    <w:p>
+      <w:pPr>
+        <w:jc w:val="both"/>
+      </w:pPr>
+      <w:r>
+        <w:t>H23</w:t>
+      </w:r>
       <w:r>
         <w:t>.</w:t>
+      </w:r>
+      <w:r>
+        <w:t xml:space="preserve"> Bootcampers </w:t>
+      </w:r>
+      <w:proofErr w:type="gramStart"/>
+      <w:r>
+        <w:t>apresentam  mais</w:t>
+      </w:r>
+      <w:proofErr w:type="gramEnd"/>
+      <w:r>
+        <w:t xml:space="preserve"> feedbacks proativos que os demais grupos.</w:t>
       </w:r>
     </w:p>
     <w:p>
@@ -3249,295 +3507,10 @@
           <w:b/>
           <w:bCs/>
         </w:rPr>
-        <w:lastRenderedPageBreak/>
         <w:t>Mensuração</w:t>
       </w:r>
       <w:r>
-        <w:t xml:space="preserve"> Comparação de grupos com base no questionário. </w:t>
-      </w:r>
-    </w:p>
-    <w:p>
-      <w:pPr>
-        <w:jc w:val="both"/>
-      </w:pPr>
-      <w:r>
-        <w:t xml:space="preserve">H18. </w:t>
-      </w:r>
-      <w:proofErr w:type="spellStart"/>
-      <w:r>
-        <w:t>Bootcampers</w:t>
-      </w:r>
-      <w:proofErr w:type="spellEnd"/>
-      <w:r>
-        <w:t xml:space="preserve"> com melhor </w:t>
-      </w:r>
-      <w:proofErr w:type="spellStart"/>
-      <w:r>
-        <w:t>auto-eficacia</w:t>
-      </w:r>
-      <w:proofErr w:type="spellEnd"/>
-      <w:r>
-        <w:t xml:space="preserve"> durante o </w:t>
-      </w:r>
-      <w:proofErr w:type="spellStart"/>
-      <w:r>
-        <w:t>bootcamp</w:t>
-      </w:r>
-      <w:proofErr w:type="spellEnd"/>
-      <w:r>
-        <w:t xml:space="preserve"> terão menor quantidade de </w:t>
-      </w:r>
-      <w:proofErr w:type="spellStart"/>
-      <w:r>
-        <w:t>pull</w:t>
-      </w:r>
-      <w:proofErr w:type="spellEnd"/>
-      <w:r>
-        <w:t xml:space="preserve"> </w:t>
-      </w:r>
-      <w:proofErr w:type="spellStart"/>
-      <w:r>
-        <w:t>request</w:t>
-      </w:r>
-      <w:proofErr w:type="spellEnd"/>
-      <w:r>
-        <w:t xml:space="preserve"> negado do que membros com menor </w:t>
-      </w:r>
-      <w:proofErr w:type="spellStart"/>
-      <w:r>
-        <w:t>auto-eficácia</w:t>
-      </w:r>
-      <w:proofErr w:type="spellEnd"/>
-      <w:r>
-        <w:t>.</w:t>
-      </w:r>
-    </w:p>
-    <w:p>
-      <w:pPr>
-        <w:jc w:val="both"/>
-      </w:pPr>
-      <w:r>
-        <w:rPr>
-          <w:b/>
-          <w:bCs/>
-        </w:rPr>
-        <w:t>Mensuração</w:t>
-      </w:r>
-      <w:r>
-        <w:t xml:space="preserve"> Comparação de grupos com base nos resultados encontrados, se existe diferença significativa.</w:t>
-      </w:r>
-    </w:p>
-    <w:p>
-      <w:pPr>
-        <w:jc w:val="both"/>
-      </w:pPr>
-      <w:r>
-        <w:t xml:space="preserve">H19. </w:t>
-      </w:r>
-      <w:proofErr w:type="spellStart"/>
-      <w:r>
-        <w:t>Bootcampers</w:t>
-      </w:r>
-      <w:proofErr w:type="spellEnd"/>
-      <w:r>
-        <w:t xml:space="preserve"> com melhor </w:t>
-      </w:r>
-      <w:proofErr w:type="spellStart"/>
-      <w:r>
-        <w:t>auto-eficacia</w:t>
-      </w:r>
-      <w:proofErr w:type="spellEnd"/>
-      <w:r>
-        <w:t xml:space="preserve"> durante o </w:t>
-      </w:r>
-      <w:proofErr w:type="spellStart"/>
-      <w:r>
-        <w:t>bootcamp</w:t>
-      </w:r>
-      <w:proofErr w:type="spellEnd"/>
-      <w:r>
-        <w:t xml:space="preserve"> terão menor quantidade de bugs do que membros com menor </w:t>
-      </w:r>
-      <w:proofErr w:type="spellStart"/>
-      <w:r>
-        <w:t>auto-eficácia</w:t>
-      </w:r>
-      <w:proofErr w:type="spellEnd"/>
-      <w:r>
-        <w:t>.</w:t>
-      </w:r>
-    </w:p>
-    <w:p>
-      <w:pPr>
-        <w:jc w:val="both"/>
-      </w:pPr>
-      <w:r>
-        <w:rPr>
-          <w:b/>
-          <w:bCs/>
-        </w:rPr>
-        <w:t>Mensuração</w:t>
-      </w:r>
-      <w:r>
-        <w:t xml:space="preserve"> Comparação de grupos com base nos resultados encontrados, se existe diferença significativa.</w:t>
-      </w:r>
-    </w:p>
-    <w:p>
-      <w:pPr>
-        <w:jc w:val="both"/>
-      </w:pPr>
-      <w:r>
-        <w:t xml:space="preserve">H20. </w:t>
-      </w:r>
-      <w:proofErr w:type="spellStart"/>
-      <w:r>
-        <w:t>Bootcampers</w:t>
-      </w:r>
-      <w:proofErr w:type="spellEnd"/>
-      <w:r>
-        <w:t xml:space="preserve"> passam mais tempo</w:t>
-      </w:r>
-      <w:r>
-        <w:t xml:space="preserve"> na empresa que os demais grupos. </w:t>
-      </w:r>
-    </w:p>
-    <w:p>
-      <w:pPr>
-        <w:jc w:val="both"/>
-      </w:pPr>
-      <w:r>
-        <w:rPr>
-          <w:b/>
-          <w:bCs/>
-        </w:rPr>
-        <w:t>Mensuração</w:t>
-      </w:r>
-      <w:r>
-        <w:t xml:space="preserve"> Comparação de grupos com base nos </w:t>
-      </w:r>
-      <w:r>
-        <w:t>dados</w:t>
-      </w:r>
-      <w:r>
-        <w:t>, se existe diferença significativa.</w:t>
-      </w:r>
-    </w:p>
-    <w:p>
-      <w:pPr>
-        <w:jc w:val="both"/>
-      </w:pPr>
-    </w:p>
-    <w:p>
-      <w:pPr>
-        <w:jc w:val="both"/>
-      </w:pPr>
-      <w:r>
-        <w:t>H21.Bootcampers se sentem mais autônomos que os demais grupos.</w:t>
-      </w:r>
-    </w:p>
-    <w:p>
-      <w:pPr>
-        <w:jc w:val="both"/>
-      </w:pPr>
-      <w:r>
-        <w:rPr>
-          <w:b/>
-          <w:bCs/>
-        </w:rPr>
-        <w:t>Mensuração</w:t>
-      </w:r>
-      <w:r>
-        <w:t xml:space="preserve"> </w:t>
-      </w:r>
-      <w:r>
-        <w:t>Aplicação de questionários validados sobre percepção da capacidade de autonomia. Apenas um precisa ser aplicado e pode ser feito no inicio ou no fim do semestre.</w:t>
-      </w:r>
-    </w:p>
-    <w:p>
-      <w:pPr>
-        <w:jc w:val="both"/>
-      </w:pPr>
-    </w:p>
-    <w:p>
-      <w:pPr>
-        <w:jc w:val="both"/>
-      </w:pPr>
-      <w:r>
-        <w:t xml:space="preserve">H22. </w:t>
-      </w:r>
-      <w:proofErr w:type="spellStart"/>
-      <w:r>
-        <w:t>Bootcampers</w:t>
-      </w:r>
-      <w:proofErr w:type="spellEnd"/>
-      <w:r>
-        <w:t xml:space="preserve"> apresentam códigos que são vistos pelos membros da sua equipe como mais legíveis que os demais grupos</w:t>
-      </w:r>
-      <w:r>
-        <w:t>.</w:t>
-      </w:r>
-    </w:p>
-    <w:p>
-      <w:pPr>
-        <w:jc w:val="both"/>
-      </w:pPr>
-      <w:r>
-        <w:rPr>
-          <w:b/>
-          <w:bCs/>
-        </w:rPr>
-        <w:t>Mensuração</w:t>
-      </w:r>
-      <w:r>
-        <w:t xml:space="preserve"> Aplicação de questionários validados sobre percepção da capacidade de autonomia. Apenas um precisa ser aplicado e pode ser feito no </w:t>
-      </w:r>
-      <w:proofErr w:type="spellStart"/>
-      <w:r>
-        <w:t>inicio</w:t>
-      </w:r>
-      <w:proofErr w:type="spellEnd"/>
-      <w:r>
-        <w:t xml:space="preserve"> ou no fim do semestre.</w:t>
-      </w:r>
-    </w:p>
-    <w:p>
-      <w:pPr>
-        <w:jc w:val="both"/>
-      </w:pPr>
-      <w:r>
-        <w:t>H23</w:t>
-      </w:r>
-      <w:r>
-        <w:t>.</w:t>
-      </w:r>
-      <w:r>
-        <w:t xml:space="preserve"> </w:t>
-      </w:r>
-      <w:proofErr w:type="spellStart"/>
-      <w:r>
-        <w:t>Bootcampers</w:t>
-      </w:r>
-      <w:proofErr w:type="spellEnd"/>
-      <w:r>
-        <w:t xml:space="preserve"> apresentam  mais feedbacks proativos que os demais grupos.</w:t>
-      </w:r>
-    </w:p>
-    <w:p>
-      <w:pPr>
-        <w:jc w:val="both"/>
-      </w:pPr>
-      <w:r>
-        <w:rPr>
-          <w:b/>
-          <w:bCs/>
-        </w:rPr>
-        <w:t>Mensuração</w:t>
-      </w:r>
-      <w:r>
-        <w:t xml:space="preserve"> </w:t>
-      </w:r>
-      <w:r>
-        <w:t xml:space="preserve">Análise dos dados do </w:t>
+        <w:t xml:space="preserve"> Análise dos dados do </w:t>
       </w:r>
       <w:proofErr w:type="spellStart"/>
       <w:r>

</xml_diff>